<commit_message>
Added more changes and files
</commit_message>
<xml_diff>
--- a/Projektdokumentation.docx
+++ b/Projektdokumentation.docx
@@ -292,6 +292,14 @@
                 <w:lang w:val="en-US"/>
               </w:rPr>
             </w:pPr>
+            <w:r>
+              <w:rPr>
+                <w:sz w:val="24"/>
+                <w:szCs w:val="24"/>
+                <w:lang w:val="en-US"/>
+              </w:rPr>
+              <w:t>20.09.2022</w:t>
+            </w:r>
           </w:p>
         </w:tc>
         <w:tc>
@@ -306,6 +314,14 @@
                 <w:lang w:val="en-US"/>
               </w:rPr>
             </w:pPr>
+            <w:r>
+              <w:rPr>
+                <w:sz w:val="24"/>
+                <w:szCs w:val="24"/>
+                <w:lang w:val="en-US"/>
+              </w:rPr>
+              <w:t>1.2</w:t>
+            </w:r>
           </w:p>
         </w:tc>
         <w:tc>
@@ -320,6 +336,34 @@
                 <w:lang w:val="en-US"/>
               </w:rPr>
             </w:pPr>
+            <w:proofErr w:type="spellStart"/>
+            <w:r>
+              <w:rPr>
+                <w:sz w:val="24"/>
+                <w:szCs w:val="24"/>
+                <w:lang w:val="en-US"/>
+              </w:rPr>
+              <w:t>Hilfestellungen</w:t>
+            </w:r>
+            <w:proofErr w:type="spellEnd"/>
+            <w:r>
+              <w:rPr>
+                <w:sz w:val="24"/>
+                <w:szCs w:val="24"/>
+                <w:lang w:val="en-US"/>
+              </w:rPr>
+              <w:t xml:space="preserve">, </w:t>
+            </w:r>
+            <w:proofErr w:type="spellStart"/>
+            <w:r>
+              <w:rPr>
+                <w:sz w:val="24"/>
+                <w:szCs w:val="24"/>
+                <w:lang w:val="en-US"/>
+              </w:rPr>
+              <w:t>Klassendiagramm</w:t>
+            </w:r>
+            <w:proofErr w:type="spellEnd"/>
           </w:p>
         </w:tc>
       </w:tr>
@@ -546,6 +590,34 @@
                 <w:lang w:val="en-US"/>
               </w:rPr>
             </w:pPr>
+            <w:proofErr w:type="spellStart"/>
+            <w:r>
+              <w:rPr>
+                <w:sz w:val="24"/>
+                <w:szCs w:val="24"/>
+                <w:lang w:val="en-US"/>
+              </w:rPr>
+              <w:t>Nicht</w:t>
+            </w:r>
+            <w:proofErr w:type="spellEnd"/>
+            <w:r>
+              <w:rPr>
+                <w:sz w:val="24"/>
+                <w:szCs w:val="24"/>
+                <w:lang w:val="en-US"/>
+              </w:rPr>
+              <w:t xml:space="preserve"> </w:t>
+            </w:r>
+            <w:proofErr w:type="spellStart"/>
+            <w:r>
+              <w:rPr>
+                <w:sz w:val="24"/>
+                <w:szCs w:val="24"/>
+                <w:lang w:val="en-US"/>
+              </w:rPr>
+              <w:t>fertig</w:t>
+            </w:r>
+            <w:proofErr w:type="spellEnd"/>
           </w:p>
         </w:tc>
         <w:tc>
@@ -566,7 +638,15 @@
                 <w:szCs w:val="24"/>
                 <w:lang w:val="en-US"/>
               </w:rPr>
-              <w:t>600 min</w:t>
+              <w:t>1200</w:t>
+            </w:r>
+            <w:r>
+              <w:rPr>
+                <w:sz w:val="24"/>
+                <w:szCs w:val="24"/>
+                <w:lang w:val="en-US"/>
+              </w:rPr>
+              <w:t xml:space="preserve"> min</w:t>
             </w:r>
           </w:p>
         </w:tc>
@@ -609,6 +689,34 @@
                 <w:lang w:val="en-US"/>
               </w:rPr>
             </w:pPr>
+            <w:proofErr w:type="spellStart"/>
+            <w:r>
+              <w:rPr>
+                <w:sz w:val="24"/>
+                <w:szCs w:val="24"/>
+                <w:lang w:val="en-US"/>
+              </w:rPr>
+              <w:t>Nicht</w:t>
+            </w:r>
+            <w:proofErr w:type="spellEnd"/>
+            <w:r>
+              <w:rPr>
+                <w:sz w:val="24"/>
+                <w:szCs w:val="24"/>
+                <w:lang w:val="en-US"/>
+              </w:rPr>
+              <w:t xml:space="preserve"> </w:t>
+            </w:r>
+            <w:proofErr w:type="spellStart"/>
+            <w:r>
+              <w:rPr>
+                <w:sz w:val="24"/>
+                <w:szCs w:val="24"/>
+                <w:lang w:val="en-US"/>
+              </w:rPr>
+              <w:t>fertig</w:t>
+            </w:r>
+            <w:proofErr w:type="spellEnd"/>
           </w:p>
         </w:tc>
         <w:tc>
@@ -629,7 +737,15 @@
                 <w:szCs w:val="24"/>
                 <w:lang w:val="en-US"/>
               </w:rPr>
-              <w:t>300 min</w:t>
+              <w:t>6</w:t>
+            </w:r>
+            <w:r>
+              <w:rPr>
+                <w:sz w:val="24"/>
+                <w:szCs w:val="24"/>
+                <w:lang w:val="en-US"/>
+              </w:rPr>
+              <w:t>00 min</w:t>
             </w:r>
           </w:p>
         </w:tc>
@@ -682,6 +798,34 @@
                 <w:lang w:val="en-US"/>
               </w:rPr>
             </w:pPr>
+            <w:proofErr w:type="spellStart"/>
+            <w:r>
+              <w:rPr>
+                <w:sz w:val="24"/>
+                <w:szCs w:val="24"/>
+                <w:lang w:val="en-US"/>
+              </w:rPr>
+              <w:t>Nicht</w:t>
+            </w:r>
+            <w:proofErr w:type="spellEnd"/>
+            <w:r>
+              <w:rPr>
+                <w:sz w:val="24"/>
+                <w:szCs w:val="24"/>
+                <w:lang w:val="en-US"/>
+              </w:rPr>
+              <w:t xml:space="preserve"> </w:t>
+            </w:r>
+            <w:proofErr w:type="spellStart"/>
+            <w:r>
+              <w:rPr>
+                <w:sz w:val="24"/>
+                <w:szCs w:val="24"/>
+                <w:lang w:val="en-US"/>
+              </w:rPr>
+              <w:t>fertig</w:t>
+            </w:r>
+            <w:proofErr w:type="spellEnd"/>
           </w:p>
         </w:tc>
         <w:tc>
@@ -702,7 +846,15 @@
                 <w:szCs w:val="24"/>
                 <w:lang w:val="en-US"/>
               </w:rPr>
-              <w:t>300 min</w:t>
+              <w:t>6</w:t>
+            </w:r>
+            <w:r>
+              <w:rPr>
+                <w:sz w:val="24"/>
+                <w:szCs w:val="24"/>
+                <w:lang w:val="en-US"/>
+              </w:rPr>
+              <w:t>00 min</w:t>
             </w:r>
           </w:p>
         </w:tc>
@@ -746,6 +898,34 @@
                 <w:lang w:val="en-US"/>
               </w:rPr>
             </w:pPr>
+            <w:proofErr w:type="spellStart"/>
+            <w:r>
+              <w:rPr>
+                <w:sz w:val="24"/>
+                <w:szCs w:val="24"/>
+                <w:lang w:val="en-US"/>
+              </w:rPr>
+              <w:t>Nicht</w:t>
+            </w:r>
+            <w:proofErr w:type="spellEnd"/>
+            <w:r>
+              <w:rPr>
+                <w:sz w:val="24"/>
+                <w:szCs w:val="24"/>
+                <w:lang w:val="en-US"/>
+              </w:rPr>
+              <w:t xml:space="preserve"> </w:t>
+            </w:r>
+            <w:proofErr w:type="spellStart"/>
+            <w:r>
+              <w:rPr>
+                <w:sz w:val="24"/>
+                <w:szCs w:val="24"/>
+                <w:lang w:val="en-US"/>
+              </w:rPr>
+              <w:t>fertig</w:t>
+            </w:r>
+            <w:proofErr w:type="spellEnd"/>
           </w:p>
         </w:tc>
         <w:tc>
@@ -766,7 +946,15 @@
                 <w:szCs w:val="24"/>
                 <w:lang w:val="en-US"/>
               </w:rPr>
-              <w:t>300 min</w:t>
+              <w:t>6</w:t>
+            </w:r>
+            <w:r>
+              <w:rPr>
+                <w:sz w:val="24"/>
+                <w:szCs w:val="24"/>
+                <w:lang w:val="en-US"/>
+              </w:rPr>
+              <w:t>00 min</w:t>
             </w:r>
           </w:p>
         </w:tc>
@@ -810,6 +998,34 @@
                 <w:lang w:val="en-US"/>
               </w:rPr>
             </w:pPr>
+            <w:proofErr w:type="spellStart"/>
+            <w:r>
+              <w:rPr>
+                <w:sz w:val="24"/>
+                <w:szCs w:val="24"/>
+                <w:lang w:val="en-US"/>
+              </w:rPr>
+              <w:t>Nicht</w:t>
+            </w:r>
+            <w:proofErr w:type="spellEnd"/>
+            <w:r>
+              <w:rPr>
+                <w:sz w:val="24"/>
+                <w:szCs w:val="24"/>
+                <w:lang w:val="en-US"/>
+              </w:rPr>
+              <w:t xml:space="preserve"> </w:t>
+            </w:r>
+            <w:proofErr w:type="spellStart"/>
+            <w:r>
+              <w:rPr>
+                <w:sz w:val="24"/>
+                <w:szCs w:val="24"/>
+                <w:lang w:val="en-US"/>
+              </w:rPr>
+              <w:t>fertig</w:t>
+            </w:r>
+            <w:proofErr w:type="spellEnd"/>
           </w:p>
         </w:tc>
         <w:tc>
@@ -830,7 +1046,15 @@
                 <w:szCs w:val="24"/>
                 <w:lang w:val="en-US"/>
               </w:rPr>
-              <w:t>240 min</w:t>
+              <w:t>48</w:t>
+            </w:r>
+            <w:r>
+              <w:rPr>
+                <w:sz w:val="24"/>
+                <w:szCs w:val="24"/>
+                <w:lang w:val="en-US"/>
+              </w:rPr>
+              <w:t>0 min</w:t>
             </w:r>
           </w:p>
         </w:tc>
@@ -874,6 +1098,34 @@
                 <w:lang w:val="en-US"/>
               </w:rPr>
             </w:pPr>
+            <w:proofErr w:type="spellStart"/>
+            <w:r>
+              <w:rPr>
+                <w:sz w:val="24"/>
+                <w:szCs w:val="24"/>
+                <w:lang w:val="en-US"/>
+              </w:rPr>
+              <w:t>Nicht</w:t>
+            </w:r>
+            <w:proofErr w:type="spellEnd"/>
+            <w:r>
+              <w:rPr>
+                <w:sz w:val="24"/>
+                <w:szCs w:val="24"/>
+                <w:lang w:val="en-US"/>
+              </w:rPr>
+              <w:t xml:space="preserve"> </w:t>
+            </w:r>
+            <w:proofErr w:type="spellStart"/>
+            <w:r>
+              <w:rPr>
+                <w:sz w:val="24"/>
+                <w:szCs w:val="24"/>
+                <w:lang w:val="en-US"/>
+              </w:rPr>
+              <w:t>fertig</w:t>
+            </w:r>
+            <w:proofErr w:type="spellEnd"/>
           </w:p>
         </w:tc>
         <w:tc>
@@ -894,7 +1146,15 @@
                 <w:szCs w:val="24"/>
                 <w:lang w:val="en-US"/>
               </w:rPr>
-              <w:t>240 min</w:t>
+              <w:t>48</w:t>
+            </w:r>
+            <w:r>
+              <w:rPr>
+                <w:sz w:val="24"/>
+                <w:szCs w:val="24"/>
+                <w:lang w:val="en-US"/>
+              </w:rPr>
+              <w:t>0 min</w:t>
             </w:r>
           </w:p>
         </w:tc>
@@ -935,9 +1195,15 @@
               <w:rPr>
                 <w:sz w:val="24"/>
                 <w:szCs w:val="24"/>
-                <w:lang w:val="en-US"/>
               </w:rPr>
             </w:pPr>
+            <w:r>
+              <w:rPr>
+                <w:sz w:val="24"/>
+                <w:szCs w:val="24"/>
+              </w:rPr>
+              <w:t>Nicht fertig</w:t>
+            </w:r>
           </w:p>
         </w:tc>
         <w:tc>
@@ -958,7 +1224,15 @@
                 <w:szCs w:val="24"/>
                 <w:lang w:val="en-US"/>
               </w:rPr>
-              <w:t>240 min</w:t>
+              <w:t>48</w:t>
+            </w:r>
+            <w:r>
+              <w:rPr>
+                <w:sz w:val="24"/>
+                <w:szCs w:val="24"/>
+                <w:lang w:val="en-US"/>
+              </w:rPr>
+              <w:t>0 min</w:t>
             </w:r>
           </w:p>
         </w:tc>
@@ -1000,6 +1274,34 @@
                 <w:lang w:val="en-US"/>
               </w:rPr>
             </w:pPr>
+            <w:proofErr w:type="spellStart"/>
+            <w:r>
+              <w:rPr>
+                <w:sz w:val="24"/>
+                <w:szCs w:val="24"/>
+                <w:lang w:val="en-US"/>
+              </w:rPr>
+              <w:t>Nicht</w:t>
+            </w:r>
+            <w:proofErr w:type="spellEnd"/>
+            <w:r>
+              <w:rPr>
+                <w:sz w:val="24"/>
+                <w:szCs w:val="24"/>
+                <w:lang w:val="en-US"/>
+              </w:rPr>
+              <w:t xml:space="preserve"> </w:t>
+            </w:r>
+            <w:proofErr w:type="spellStart"/>
+            <w:r>
+              <w:rPr>
+                <w:sz w:val="24"/>
+                <w:szCs w:val="24"/>
+                <w:lang w:val="en-US"/>
+              </w:rPr>
+              <w:t>fertig</w:t>
+            </w:r>
+            <w:proofErr w:type="spellEnd"/>
           </w:p>
         </w:tc>
         <w:tc>
@@ -1020,7 +1322,15 @@
                 <w:szCs w:val="24"/>
                 <w:lang w:val="en-US"/>
               </w:rPr>
-              <w:t>240 min</w:t>
+              <w:t>48</w:t>
+            </w:r>
+            <w:r>
+              <w:rPr>
+                <w:sz w:val="24"/>
+                <w:szCs w:val="24"/>
+                <w:lang w:val="en-US"/>
+              </w:rPr>
+              <w:t>0 min</w:t>
             </w:r>
           </w:p>
         </w:tc>
@@ -1035,9 +1345,111 @@
               <w:rPr>
                 <w:sz w:val="24"/>
                 <w:szCs w:val="24"/>
+                <w:highlight w:val="green"/>
                 <w:lang w:val="en-US"/>
               </w:rPr>
             </w:pPr>
+            <w:proofErr w:type="spellStart"/>
+            <w:r>
+              <w:rPr>
+                <w:sz w:val="24"/>
+                <w:szCs w:val="24"/>
+                <w:highlight w:val="green"/>
+                <w:lang w:val="en-US"/>
+              </w:rPr>
+              <w:t>Konto</w:t>
+            </w:r>
+            <w:proofErr w:type="spellEnd"/>
+          </w:p>
+        </w:tc>
+        <w:tc>
+          <w:tcPr>
+            <w:tcW w:w="3827" w:type="dxa"/>
+          </w:tcPr>
+          <w:p>
+            <w:pPr>
+              <w:rPr>
+                <w:sz w:val="24"/>
+                <w:szCs w:val="24"/>
+                <w:lang w:val="en-US"/>
+              </w:rPr>
+            </w:pPr>
+            <w:proofErr w:type="spellStart"/>
+            <w:r>
+              <w:rPr>
+                <w:sz w:val="24"/>
+                <w:szCs w:val="24"/>
+                <w:lang w:val="en-US"/>
+              </w:rPr>
+              <w:t>Nicht</w:t>
+            </w:r>
+            <w:proofErr w:type="spellEnd"/>
+            <w:r>
+              <w:rPr>
+                <w:sz w:val="24"/>
+                <w:szCs w:val="24"/>
+                <w:lang w:val="en-US"/>
+              </w:rPr>
+              <w:t xml:space="preserve"> </w:t>
+            </w:r>
+            <w:proofErr w:type="spellStart"/>
+            <w:r>
+              <w:rPr>
+                <w:sz w:val="24"/>
+                <w:szCs w:val="24"/>
+                <w:lang w:val="en-US"/>
+              </w:rPr>
+              <w:t>Fertig</w:t>
+            </w:r>
+            <w:proofErr w:type="spellEnd"/>
+          </w:p>
+        </w:tc>
+        <w:tc>
+          <w:tcPr>
+            <w:tcW w:w="3261" w:type="dxa"/>
+          </w:tcPr>
+          <w:p>
+            <w:pPr>
+              <w:rPr>
+                <w:sz w:val="24"/>
+                <w:szCs w:val="24"/>
+                <w:lang w:val="en-US"/>
+              </w:rPr>
+            </w:pPr>
+            <w:r>
+              <w:rPr>
+                <w:sz w:val="24"/>
+                <w:szCs w:val="24"/>
+                <w:lang w:val="en-US"/>
+              </w:rPr>
+              <w:t>480 min</w:t>
+            </w:r>
+          </w:p>
+        </w:tc>
+      </w:tr>
+      <w:tr>
+        <w:tc>
+          <w:tcPr>
+            <w:tcW w:w="2694" w:type="dxa"/>
+          </w:tcPr>
+          <w:p>
+            <w:pPr>
+              <w:rPr>
+                <w:sz w:val="24"/>
+                <w:szCs w:val="24"/>
+                <w:lang w:val="en-US"/>
+              </w:rPr>
+            </w:pPr>
+            <w:proofErr w:type="spellStart"/>
+            <w:r>
+              <w:rPr>
+                <w:sz w:val="24"/>
+                <w:szCs w:val="24"/>
+                <w:lang w:val="en-US"/>
+              </w:rPr>
+              <w:t>Insgesamt</w:t>
+            </w:r>
+            <w:proofErr w:type="spellEnd"/>
           </w:p>
         </w:tc>
         <w:tc>
@@ -1082,16 +1494,14 @@
                 <w:lang w:val="en-US"/>
               </w:rPr>
             </w:pPr>
-            <w:proofErr w:type="spellStart"/>
-            <w:r>
-              <w:rPr>
-                <w:sz w:val="24"/>
-                <w:szCs w:val="24"/>
-                <w:lang w:val="en-US"/>
-              </w:rPr>
-              <w:t>Insgesamt</w:t>
-            </w:r>
-            <w:proofErr w:type="spellEnd"/>
+            <w:r>
+              <w:rPr>
+                <w:sz w:val="24"/>
+                <w:szCs w:val="24"/>
+                <w:lang w:val="en-US"/>
+              </w:rPr>
+              <w:t>9</w:t>
+            </w:r>
           </w:p>
         </w:tc>
         <w:tc>
@@ -1120,65 +1530,21 @@
                 <w:lang w:val="en-US"/>
               </w:rPr>
             </w:pPr>
-          </w:p>
-        </w:tc>
-      </w:tr>
-      <w:tr>
-        <w:tc>
-          <w:tcPr>
-            <w:tcW w:w="2694" w:type="dxa"/>
-          </w:tcPr>
-          <w:p>
-            <w:pPr>
-              <w:rPr>
-                <w:sz w:val="24"/>
-                <w:szCs w:val="24"/>
-                <w:lang w:val="en-US"/>
-              </w:rPr>
-            </w:pPr>
-            <w:r>
-              <w:rPr>
-                <w:sz w:val="24"/>
-                <w:szCs w:val="24"/>
-                <w:lang w:val="en-US"/>
-              </w:rPr>
-              <w:t>8</w:t>
-            </w:r>
-          </w:p>
-        </w:tc>
-        <w:tc>
-          <w:tcPr>
-            <w:tcW w:w="3827" w:type="dxa"/>
-          </w:tcPr>
-          <w:p>
-            <w:pPr>
-              <w:rPr>
-                <w:sz w:val="24"/>
-                <w:szCs w:val="24"/>
-                <w:lang w:val="en-US"/>
-              </w:rPr>
-            </w:pPr>
-          </w:p>
-        </w:tc>
-        <w:tc>
-          <w:tcPr>
-            <w:tcW w:w="3261" w:type="dxa"/>
-          </w:tcPr>
-          <w:p>
-            <w:pPr>
-              <w:rPr>
-                <w:sz w:val="24"/>
-                <w:szCs w:val="24"/>
-                <w:lang w:val="en-US"/>
-              </w:rPr>
-            </w:pPr>
-            <w:r>
-              <w:rPr>
-                <w:sz w:val="24"/>
-                <w:szCs w:val="24"/>
-                <w:lang w:val="en-US"/>
-              </w:rPr>
-              <w:t>2460 min</w:t>
+            <w:r>
+              <w:rPr>
+                <w:sz w:val="24"/>
+                <w:szCs w:val="24"/>
+                <w:lang w:val="en-US"/>
+              </w:rPr>
+              <w:t>4800</w:t>
+            </w:r>
+            <w:r>
+              <w:rPr>
+                <w:sz w:val="24"/>
+                <w:szCs w:val="24"/>
+                <w:lang w:val="en-US"/>
+              </w:rPr>
+              <w:t xml:space="preserve"> min</w:t>
             </w:r>
           </w:p>
         </w:tc>
@@ -1753,6 +2119,14 @@
         <w:t>erstellen</w:t>
       </w:r>
       <w:proofErr w:type="spellEnd"/>
+      <w:r>
+        <w:rPr>
+          <w:sz w:val="24"/>
+          <w:szCs w:val="24"/>
+          <w:lang w:val="en-US"/>
+        </w:rPr>
+        <w:t>.</w:t>
+      </w:r>
     </w:p>
     <w:p>
       <w:pPr>
@@ -1780,6 +2154,13 @@
         </w:rPr>
         <w:t xml:space="preserve"> in Website erstellen</w:t>
       </w:r>
+      <w:r>
+        <w:rPr>
+          <w:sz w:val="24"/>
+          <w:szCs w:val="24"/>
+        </w:rPr>
+        <w:t>.</w:t>
+      </w:r>
     </w:p>
     <w:p>
       <w:pPr>
@@ -1804,6 +2185,62 @@
     <w:p>
       <w:pPr>
         <w:pStyle w:val="Listenabsatz"/>
+        <w:numPr>
+          <w:ilvl w:val="0"/>
+          <w:numId w:val="7"/>
+        </w:numPr>
+        <w:rPr>
+          <w:sz w:val="24"/>
+          <w:szCs w:val="24"/>
+        </w:rPr>
+      </w:pPr>
+      <w:r>
+        <w:rPr>
+          <w:sz w:val="24"/>
+          <w:szCs w:val="24"/>
+        </w:rPr>
+        <w:t xml:space="preserve">Leute können in diese Website </w:t>
+      </w:r>
+      <w:proofErr w:type="gramStart"/>
+      <w:r>
+        <w:rPr>
+          <w:sz w:val="24"/>
+          <w:szCs w:val="24"/>
+        </w:rPr>
+        <w:t>ihrer eigene Konto</w:t>
+      </w:r>
+      <w:proofErr w:type="gramEnd"/>
+      <w:r>
+        <w:rPr>
+          <w:sz w:val="24"/>
+          <w:szCs w:val="24"/>
+        </w:rPr>
+        <w:t xml:space="preserve"> erstellen.</w:t>
+      </w:r>
+    </w:p>
+    <w:p>
+      <w:pPr>
+        <w:pStyle w:val="Listenabsatz"/>
+        <w:ind w:left="360"/>
+        <w:rPr>
+          <w:sz w:val="24"/>
+          <w:szCs w:val="24"/>
+        </w:rPr>
+      </w:pPr>
+    </w:p>
+    <w:p>
+      <w:pPr>
+        <w:pStyle w:val="Listenabsatz"/>
+        <w:ind w:left="360"/>
+        <w:rPr>
+          <w:sz w:val="24"/>
+          <w:szCs w:val="24"/>
+        </w:rPr>
+      </w:pPr>
+    </w:p>
+    <w:p>
+      <w:pPr>
+        <w:pStyle w:val="Listenabsatz"/>
         <w:ind w:left="360"/>
         <w:rPr>
           <w:sz w:val="24"/>
@@ -1831,6 +2268,7 @@
           <w:szCs w:val="24"/>
           <w:lang w:val="en-US"/>
         </w:rPr>
+        <w:lastRenderedPageBreak/>
         <w:t>Klassendiagramm</w:t>
       </w:r>
       <w:proofErr w:type="spellEnd"/>
@@ -1842,6 +2280,116 @@
         </w:rPr>
         <w:t>:</w:t>
       </w:r>
+    </w:p>
+    <w:p>
+      <w:pPr>
+        <w:rPr>
+          <w:sz w:val="24"/>
+          <w:szCs w:val="24"/>
+          <w:lang w:val="en-US"/>
+        </w:rPr>
+      </w:pPr>
+      <w:r>
+        <w:rPr>
+          <w:noProof/>
+          <w:sz w:val="24"/>
+          <w:szCs w:val="24"/>
+          <w:lang w:val="en-US"/>
+        </w:rPr>
+        <w:drawing>
+          <wp:inline distT="0" distB="0" distL="0" distR="0" wp14:anchorId="0F4A76D3" wp14:editId="36BD3FB7">
+            <wp:extent cx="3708400" cy="5943600"/>
+            <wp:effectExtent l="0" t="0" r="6350" b="0"/>
+            <wp:docPr id="7" name="Grafik 7"/>
+            <wp:cNvGraphicFramePr>
+              <a:graphicFrameLocks xmlns:a="http://schemas.openxmlformats.org/drawingml/2006/main" noChangeAspect="1"/>
+            </wp:cNvGraphicFramePr>
+            <a:graphic xmlns:a="http://schemas.openxmlformats.org/drawingml/2006/main">
+              <a:graphicData uri="http://schemas.openxmlformats.org/drawingml/2006/picture">
+                <pic:pic xmlns:pic="http://schemas.openxmlformats.org/drawingml/2006/picture">
+                  <pic:nvPicPr>
+                    <pic:cNvPr id="0" name="Picture 13"/>
+                    <pic:cNvPicPr>
+                      <a:picLocks noChangeAspect="1" noChangeArrowheads="1"/>
+                    </pic:cNvPicPr>
+                  </pic:nvPicPr>
+                  <pic:blipFill>
+                    <a:blip r:embed="rId9">
+                      <a:extLst>
+                        <a:ext uri="{28A0092B-C50C-407E-A947-70E740481C1C}">
+                          <a14:useLocalDpi xmlns:a14="http://schemas.microsoft.com/office/drawing/2010/main" val="0"/>
+                        </a:ext>
+                      </a:extLst>
+                    </a:blip>
+                    <a:srcRect/>
+                    <a:stretch>
+                      <a:fillRect/>
+                    </a:stretch>
+                  </pic:blipFill>
+                  <pic:spPr bwMode="auto">
+                    <a:xfrm>
+                      <a:off x="0" y="0"/>
+                      <a:ext cx="3708400" cy="5943600"/>
+                    </a:xfrm>
+                    <a:prstGeom prst="rect">
+                      <a:avLst/>
+                    </a:prstGeom>
+                    <a:noFill/>
+                    <a:ln>
+                      <a:noFill/>
+                    </a:ln>
+                  </pic:spPr>
+                </pic:pic>
+              </a:graphicData>
+            </a:graphic>
+          </wp:inline>
+        </w:drawing>
+      </w:r>
+    </w:p>
+    <w:p>
+      <w:pPr>
+        <w:rPr>
+          <w:sz w:val="24"/>
+          <w:szCs w:val="24"/>
+          <w:lang w:val="en-US"/>
+        </w:rPr>
+      </w:pPr>
+    </w:p>
+    <w:p>
+      <w:pPr>
+        <w:rPr>
+          <w:sz w:val="24"/>
+          <w:szCs w:val="24"/>
+          <w:lang w:val="en-US"/>
+        </w:rPr>
+      </w:pPr>
+    </w:p>
+    <w:p>
+      <w:pPr>
+        <w:rPr>
+          <w:sz w:val="24"/>
+          <w:szCs w:val="24"/>
+          <w:lang w:val="en-US"/>
+        </w:rPr>
+      </w:pPr>
+    </w:p>
+    <w:p>
+      <w:pPr>
+        <w:rPr>
+          <w:sz w:val="24"/>
+          <w:szCs w:val="24"/>
+          <w:lang w:val="en-US"/>
+        </w:rPr>
+      </w:pPr>
+    </w:p>
+    <w:p>
+      <w:pPr>
+        <w:rPr>
+          <w:sz w:val="24"/>
+          <w:szCs w:val="24"/>
+          <w:lang w:val="en-US"/>
+        </w:rPr>
+      </w:pPr>
     </w:p>
     <w:p>
       <w:pPr>
@@ -1908,7 +2456,7 @@
                     </pic:cNvPicPr>
                   </pic:nvPicPr>
                   <pic:blipFill>
-                    <a:blip r:embed="rId9">
+                    <a:blip r:embed="rId10">
                       <a:extLst>
                         <a:ext uri="{28A0092B-C50C-407E-A947-70E740481C1C}">
                           <a14:useLocalDpi xmlns:a14="http://schemas.microsoft.com/office/drawing/2010/main" val="0"/>
@@ -2041,7 +2589,7 @@
                     </pic:cNvPicPr>
                   </pic:nvPicPr>
                   <pic:blipFill>
-                    <a:blip r:embed="rId10">
+                    <a:blip r:embed="rId11">
                       <a:extLst>
                         <a:ext uri="{28A0092B-C50C-407E-A947-70E740481C1C}">
                           <a14:useLocalDpi xmlns:a14="http://schemas.microsoft.com/office/drawing/2010/main" val="0"/>
@@ -2075,6 +2623,69 @@
     </w:p>
     <w:p>
       <w:pPr>
+        <w:rPr>
+          <w:sz w:val="24"/>
+          <w:szCs w:val="24"/>
+          <w:lang w:val="en-US"/>
+        </w:rPr>
+      </w:pPr>
+    </w:p>
+    <w:p>
+      <w:pPr>
+        <w:rPr>
+          <w:sz w:val="24"/>
+          <w:szCs w:val="24"/>
+          <w:lang w:val="en-US"/>
+        </w:rPr>
+      </w:pPr>
+    </w:p>
+    <w:p>
+      <w:pPr>
+        <w:rPr>
+          <w:sz w:val="24"/>
+          <w:szCs w:val="24"/>
+          <w:lang w:val="en-US"/>
+        </w:rPr>
+      </w:pPr>
+    </w:p>
+    <w:p>
+      <w:pPr>
+        <w:rPr>
+          <w:sz w:val="24"/>
+          <w:szCs w:val="24"/>
+          <w:lang w:val="en-US"/>
+        </w:rPr>
+      </w:pPr>
+    </w:p>
+    <w:p>
+      <w:pPr>
+        <w:rPr>
+          <w:sz w:val="24"/>
+          <w:szCs w:val="24"/>
+          <w:lang w:val="en-US"/>
+        </w:rPr>
+      </w:pPr>
+    </w:p>
+    <w:p>
+      <w:pPr>
+        <w:rPr>
+          <w:sz w:val="24"/>
+          <w:szCs w:val="24"/>
+          <w:lang w:val="en-US"/>
+        </w:rPr>
+      </w:pPr>
+    </w:p>
+    <w:p>
+      <w:pPr>
+        <w:rPr>
+          <w:sz w:val="24"/>
+          <w:szCs w:val="24"/>
+          <w:lang w:val="en-US"/>
+        </w:rPr>
+      </w:pPr>
+    </w:p>
+    <w:p>
+      <w:pPr>
         <w:pStyle w:val="Listenabsatz"/>
         <w:numPr>
           <w:ilvl w:val="0"/>
@@ -2092,6 +2703,7 @@
           <w:szCs w:val="24"/>
           <w:lang w:val="en-US"/>
         </w:rPr>
+        <w:lastRenderedPageBreak/>
         <w:t>REST-</w:t>
       </w:r>
       <w:proofErr w:type="spellStart"/>
@@ -2101,7 +2713,15 @@
           <w:szCs w:val="24"/>
           <w:lang w:val="en-US"/>
         </w:rPr>
-        <w:t>Schnittstellen</w:t>
+        <w:t>Schnittstelle</w:t>
+      </w:r>
+      <w:r>
+        <w:rPr>
+          <w:sz w:val="24"/>
+          <w:szCs w:val="24"/>
+          <w:lang w:val="en-US"/>
+        </w:rPr>
+        <w:t>n</w:t>
       </w:r>
       <w:proofErr w:type="spellEnd"/>
     </w:p>
@@ -2113,6 +2733,62 @@
           <w:lang w:val="en-US"/>
         </w:rPr>
       </w:pPr>
+      <w:r>
+        <w:rPr>
+          <w:noProof/>
+          <w:sz w:val="24"/>
+          <w:szCs w:val="24"/>
+          <w:lang w:val="en-US"/>
+        </w:rPr>
+        <w:drawing>
+          <wp:inline distT="0" distB="0" distL="0" distR="0" wp14:anchorId="04AC6743" wp14:editId="65021ABA">
+            <wp:extent cx="5084445" cy="2909570"/>
+            <wp:effectExtent l="0" t="0" r="1905" b="5080"/>
+            <wp:docPr id="8" name="Grafik 8"/>
+            <wp:cNvGraphicFramePr>
+              <a:graphicFrameLocks xmlns:a="http://schemas.openxmlformats.org/drawingml/2006/main" noChangeAspect="1"/>
+            </wp:cNvGraphicFramePr>
+            <a:graphic xmlns:a="http://schemas.openxmlformats.org/drawingml/2006/main">
+              <a:graphicData uri="http://schemas.openxmlformats.org/drawingml/2006/picture">
+                <pic:pic xmlns:pic="http://schemas.openxmlformats.org/drawingml/2006/picture">
+                  <pic:nvPicPr>
+                    <pic:cNvPr id="0" name="Picture 14"/>
+                    <pic:cNvPicPr>
+                      <a:picLocks noChangeAspect="1" noChangeArrowheads="1"/>
+                    </pic:cNvPicPr>
+                  </pic:nvPicPr>
+                  <pic:blipFill>
+                    <a:blip r:embed="rId12">
+                      <a:extLst>
+                        <a:ext uri="{28A0092B-C50C-407E-A947-70E740481C1C}">
+                          <a14:useLocalDpi xmlns:a14="http://schemas.microsoft.com/office/drawing/2010/main" val="0"/>
+                        </a:ext>
+                      </a:extLst>
+                    </a:blip>
+                    <a:srcRect/>
+                    <a:stretch>
+                      <a:fillRect/>
+                    </a:stretch>
+                  </pic:blipFill>
+                  <pic:spPr bwMode="auto">
+                    <a:xfrm>
+                      <a:off x="0" y="0"/>
+                      <a:ext cx="5084445" cy="2909570"/>
+                    </a:xfrm>
+                    <a:prstGeom prst="rect">
+                      <a:avLst/>
+                    </a:prstGeom>
+                    <a:noFill/>
+                    <a:ln>
+                      <a:noFill/>
+                    </a:ln>
+                  </pic:spPr>
+                </pic:pic>
+              </a:graphicData>
+            </a:graphic>
+          </wp:inline>
+        </w:drawing>
+      </w:r>
     </w:p>
     <w:p>
       <w:pPr>
@@ -2190,10 +2866,509 @@
     </w:p>
     <w:p>
       <w:pPr>
+        <w:pStyle w:val="Listenabsatz"/>
+        <w:numPr>
+          <w:ilvl w:val="0"/>
+          <w:numId w:val="2"/>
+        </w:numPr>
+        <w:rPr>
+          <w:sz w:val="24"/>
+          <w:szCs w:val="24"/>
+          <w:lang w:val="en-US"/>
+        </w:rPr>
+      </w:pPr>
+      <w:proofErr w:type="spellStart"/>
+      <w:r>
+        <w:rPr>
+          <w:sz w:val="24"/>
+          <w:szCs w:val="24"/>
+          <w:lang w:val="en-US"/>
+        </w:rPr>
+        <w:t>Hilfestellungen</w:t>
+      </w:r>
+      <w:proofErr w:type="spellEnd"/>
+      <w:r>
+        <w:rPr>
+          <w:sz w:val="24"/>
+          <w:szCs w:val="24"/>
+          <w:lang w:val="en-US"/>
+        </w:rPr>
+        <w:t>:</w:t>
+      </w:r>
+    </w:p>
+    <w:p>
+      <w:pPr>
+        <w:numPr>
+          <w:ilvl w:val="0"/>
+          <w:numId w:val="10"/>
+        </w:numPr>
+        <w:spacing w:after="0" w:line="240" w:lineRule="auto"/>
+        <w:textAlignment w:val="center"/>
+        <w:rPr>
+          <w:rFonts w:ascii="Calibri" w:eastAsia="Times New Roman" w:hAnsi="Calibri" w:cs="Calibri"/>
+          <w:sz w:val="24"/>
+          <w:szCs w:val="24"/>
+          <w:lang w:val="en-US" w:eastAsia="de-CH"/>
+        </w:rPr>
+      </w:pPr>
+      <w:hyperlink r:id="rId13" w:history="1">
+        <w:r>
+          <w:rPr>
+            <w:rFonts w:ascii="Calibri" w:eastAsia="Times New Roman" w:hAnsi="Calibri" w:cs="Calibri"/>
+            <w:color w:val="0000FF"/>
+            <w:sz w:val="24"/>
+            <w:szCs w:val="24"/>
+            <w:u w:val="single"/>
+            <w:lang w:val="en-US" w:eastAsia="de-CH"/>
+          </w:rPr>
+          <w:t xml:space="preserve">Ein </w:t>
+        </w:r>
+        <w:proofErr w:type="spellStart"/>
+        <w:r>
+          <w:rPr>
+            <w:rFonts w:ascii="Calibri" w:eastAsia="Times New Roman" w:hAnsi="Calibri" w:cs="Calibri"/>
+            <w:color w:val="0000FF"/>
+            <w:sz w:val="24"/>
+            <w:szCs w:val="24"/>
+            <w:u w:val="single"/>
+            <w:lang w:val="en-US" w:eastAsia="de-CH"/>
+          </w:rPr>
+          <w:t>Bücher</w:t>
+        </w:r>
+        <w:proofErr w:type="spellEnd"/>
+        <w:r>
+          <w:rPr>
+            <w:rFonts w:ascii="Calibri" w:eastAsia="Times New Roman" w:hAnsi="Calibri" w:cs="Calibri"/>
+            <w:color w:val="0000FF"/>
+            <w:sz w:val="24"/>
+            <w:szCs w:val="24"/>
+            <w:u w:val="single"/>
+            <w:lang w:val="en-US" w:eastAsia="de-CH"/>
+          </w:rPr>
+          <w:t xml:space="preserve"> App </w:t>
+        </w:r>
+        <w:proofErr w:type="spellStart"/>
+        <w:r>
+          <w:rPr>
+            <w:rFonts w:ascii="Calibri" w:eastAsia="Times New Roman" w:hAnsi="Calibri" w:cs="Calibri"/>
+            <w:color w:val="0000FF"/>
+            <w:sz w:val="24"/>
+            <w:szCs w:val="24"/>
+            <w:u w:val="single"/>
+            <w:lang w:val="en-US" w:eastAsia="de-CH"/>
+          </w:rPr>
+          <w:t>erstellen</w:t>
+        </w:r>
+        <w:proofErr w:type="spellEnd"/>
+      </w:hyperlink>
+    </w:p>
+    <w:p>
+      <w:pPr>
+        <w:numPr>
+          <w:ilvl w:val="0"/>
+          <w:numId w:val="11"/>
+        </w:numPr>
+        <w:spacing w:after="0" w:line="240" w:lineRule="auto"/>
+        <w:textAlignment w:val="center"/>
+        <w:rPr>
+          <w:rFonts w:ascii="Calibri" w:eastAsia="Times New Roman" w:hAnsi="Calibri" w:cs="Calibri"/>
+          <w:sz w:val="24"/>
+          <w:szCs w:val="24"/>
+          <w:lang w:val="en-US" w:eastAsia="de-CH"/>
+        </w:rPr>
+      </w:pPr>
+      <w:hyperlink r:id="rId14" w:history="1">
+        <w:r>
+          <w:rPr>
+            <w:rFonts w:ascii="Calibri" w:eastAsia="Times New Roman" w:hAnsi="Calibri" w:cs="Calibri"/>
+            <w:color w:val="0000FF"/>
+            <w:sz w:val="24"/>
+            <w:szCs w:val="24"/>
+            <w:u w:val="single"/>
+            <w:lang w:val="en-US" w:eastAsia="de-CH"/>
+          </w:rPr>
+          <w:t xml:space="preserve">App </w:t>
+        </w:r>
+        <w:proofErr w:type="spellStart"/>
+        <w:r>
+          <w:rPr>
+            <w:rFonts w:ascii="Calibri" w:eastAsia="Times New Roman" w:hAnsi="Calibri" w:cs="Calibri"/>
+            <w:color w:val="0000FF"/>
+            <w:sz w:val="24"/>
+            <w:szCs w:val="24"/>
+            <w:u w:val="single"/>
+            <w:lang w:val="en-US" w:eastAsia="de-CH"/>
+          </w:rPr>
+          <w:t>übersetzen</w:t>
+        </w:r>
+        <w:proofErr w:type="spellEnd"/>
+      </w:hyperlink>
+    </w:p>
+    <w:p>
+      <w:pPr>
+        <w:numPr>
+          <w:ilvl w:val="0"/>
+          <w:numId w:val="11"/>
+        </w:numPr>
+        <w:spacing w:after="0" w:line="240" w:lineRule="auto"/>
+        <w:textAlignment w:val="center"/>
+        <w:rPr>
+          <w:rFonts w:ascii="Calibri" w:eastAsia="Times New Roman" w:hAnsi="Calibri" w:cs="Calibri"/>
+          <w:sz w:val="24"/>
+          <w:szCs w:val="24"/>
+          <w:lang w:val="en-US" w:eastAsia="de-CH"/>
+        </w:rPr>
+      </w:pPr>
+      <w:hyperlink r:id="rId15" w:history="1">
+        <w:r>
+          <w:rPr>
+            <w:rFonts w:ascii="Calibri" w:eastAsia="Times New Roman" w:hAnsi="Calibri" w:cs="Calibri"/>
+            <w:color w:val="0000FF"/>
+            <w:sz w:val="24"/>
+            <w:szCs w:val="24"/>
+            <w:u w:val="single"/>
+            <w:lang w:val="en-US" w:eastAsia="de-CH"/>
+          </w:rPr>
+          <w:t xml:space="preserve">Forums </w:t>
+        </w:r>
+        <w:proofErr w:type="spellStart"/>
+        <w:r>
+          <w:rPr>
+            <w:rFonts w:ascii="Calibri" w:eastAsia="Times New Roman" w:hAnsi="Calibri" w:cs="Calibri"/>
+            <w:color w:val="0000FF"/>
+            <w:sz w:val="24"/>
+            <w:szCs w:val="24"/>
+            <w:u w:val="single"/>
+            <w:lang w:val="en-US" w:eastAsia="de-CH"/>
+          </w:rPr>
+          <w:t>erstellen</w:t>
+        </w:r>
+        <w:proofErr w:type="spellEnd"/>
+      </w:hyperlink>
+    </w:p>
+    <w:p>
+      <w:pPr>
+        <w:numPr>
+          <w:ilvl w:val="0"/>
+          <w:numId w:val="11"/>
+        </w:numPr>
+        <w:spacing w:after="0" w:line="240" w:lineRule="auto"/>
+        <w:textAlignment w:val="center"/>
+        <w:rPr>
+          <w:rFonts w:ascii="Calibri" w:eastAsia="Times New Roman" w:hAnsi="Calibri" w:cs="Calibri"/>
+          <w:sz w:val="24"/>
+          <w:szCs w:val="24"/>
+          <w:lang w:val="en-US" w:eastAsia="de-CH"/>
+        </w:rPr>
+      </w:pPr>
+      <w:hyperlink r:id="rId16" w:history="1">
+        <w:proofErr w:type="spellStart"/>
+        <w:r>
+          <w:rPr>
+            <w:rFonts w:ascii="Calibri" w:eastAsia="Times New Roman" w:hAnsi="Calibri" w:cs="Calibri"/>
+            <w:color w:val="0000FF"/>
+            <w:sz w:val="24"/>
+            <w:szCs w:val="24"/>
+            <w:u w:val="single"/>
+            <w:lang w:val="en-US" w:eastAsia="de-CH"/>
+          </w:rPr>
+          <w:t>Suchleiste</w:t>
+        </w:r>
+        <w:proofErr w:type="spellEnd"/>
+        <w:r>
+          <w:rPr>
+            <w:rFonts w:ascii="Calibri" w:eastAsia="Times New Roman" w:hAnsi="Calibri" w:cs="Calibri"/>
+            <w:color w:val="0000FF"/>
+            <w:sz w:val="24"/>
+            <w:szCs w:val="24"/>
+            <w:u w:val="single"/>
+            <w:lang w:val="en-US" w:eastAsia="de-CH"/>
+          </w:rPr>
+          <w:t xml:space="preserve"> </w:t>
+        </w:r>
+        <w:proofErr w:type="spellStart"/>
+        <w:r>
+          <w:rPr>
+            <w:rFonts w:ascii="Calibri" w:eastAsia="Times New Roman" w:hAnsi="Calibri" w:cs="Calibri"/>
+            <w:color w:val="0000FF"/>
+            <w:sz w:val="24"/>
+            <w:szCs w:val="24"/>
+            <w:u w:val="single"/>
+            <w:lang w:val="en-US" w:eastAsia="de-CH"/>
+          </w:rPr>
+          <w:t>erstellen</w:t>
+        </w:r>
+        <w:proofErr w:type="spellEnd"/>
+      </w:hyperlink>
+    </w:p>
+    <w:p>
+      <w:pPr>
+        <w:numPr>
+          <w:ilvl w:val="0"/>
+          <w:numId w:val="11"/>
+        </w:numPr>
+        <w:spacing w:after="0" w:line="240" w:lineRule="auto"/>
+        <w:textAlignment w:val="center"/>
+        <w:rPr>
+          <w:rFonts w:ascii="Calibri" w:eastAsia="Times New Roman" w:hAnsi="Calibri" w:cs="Calibri"/>
+          <w:sz w:val="24"/>
+          <w:szCs w:val="24"/>
+          <w:lang w:val="en-US" w:eastAsia="de-CH"/>
+        </w:rPr>
+      </w:pPr>
+      <w:hyperlink r:id="rId17" w:history="1">
+        <w:proofErr w:type="spellStart"/>
+        <w:r>
+          <w:rPr>
+            <w:rFonts w:ascii="Calibri" w:eastAsia="Times New Roman" w:hAnsi="Calibri" w:cs="Calibri"/>
+            <w:color w:val="0000FF"/>
+            <w:sz w:val="24"/>
+            <w:szCs w:val="24"/>
+            <w:u w:val="single"/>
+            <w:lang w:val="en-US" w:eastAsia="de-CH"/>
+          </w:rPr>
+          <w:t>Lieblings</w:t>
+        </w:r>
+        <w:proofErr w:type="spellEnd"/>
+        <w:r>
+          <w:rPr>
+            <w:rFonts w:ascii="Calibri" w:eastAsia="Times New Roman" w:hAnsi="Calibri" w:cs="Calibri"/>
+            <w:color w:val="0000FF"/>
+            <w:sz w:val="24"/>
+            <w:szCs w:val="24"/>
+            <w:u w:val="single"/>
+            <w:lang w:val="en-US" w:eastAsia="de-CH"/>
+          </w:rPr>
+          <w:t xml:space="preserve"> (</w:t>
+        </w:r>
+        <w:proofErr w:type="spellStart"/>
+        <w:r>
+          <w:rPr>
+            <w:rFonts w:ascii="Calibri" w:eastAsia="Times New Roman" w:hAnsi="Calibri" w:cs="Calibri"/>
+            <w:color w:val="0000FF"/>
+            <w:sz w:val="24"/>
+            <w:szCs w:val="24"/>
+            <w:u w:val="single"/>
+            <w:lang w:val="en-US" w:eastAsia="de-CH"/>
+          </w:rPr>
+          <w:t>Favourite</w:t>
+        </w:r>
+        <w:proofErr w:type="spellEnd"/>
+        <w:r>
+          <w:rPr>
+            <w:rFonts w:ascii="Calibri" w:eastAsia="Times New Roman" w:hAnsi="Calibri" w:cs="Calibri"/>
+            <w:color w:val="0000FF"/>
+            <w:sz w:val="24"/>
+            <w:szCs w:val="24"/>
+            <w:u w:val="single"/>
+            <w:lang w:val="en-US" w:eastAsia="de-CH"/>
+          </w:rPr>
+          <w:t xml:space="preserve">) </w:t>
+        </w:r>
+        <w:proofErr w:type="spellStart"/>
+        <w:r>
+          <w:rPr>
+            <w:rFonts w:ascii="Calibri" w:eastAsia="Times New Roman" w:hAnsi="Calibri" w:cs="Calibri"/>
+            <w:color w:val="0000FF"/>
+            <w:sz w:val="24"/>
+            <w:szCs w:val="24"/>
+            <w:u w:val="single"/>
+            <w:lang w:val="en-US" w:eastAsia="de-CH"/>
+          </w:rPr>
+          <w:t>erstellen</w:t>
+        </w:r>
+        <w:proofErr w:type="spellEnd"/>
+      </w:hyperlink>
+    </w:p>
+    <w:p>
+      <w:pPr>
+        <w:numPr>
+          <w:ilvl w:val="0"/>
+          <w:numId w:val="11"/>
+        </w:numPr>
+        <w:spacing w:after="0" w:line="240" w:lineRule="auto"/>
+        <w:textAlignment w:val="center"/>
+        <w:rPr>
+          <w:rFonts w:ascii="Calibri" w:eastAsia="Times New Roman" w:hAnsi="Calibri" w:cs="Calibri"/>
+          <w:sz w:val="24"/>
+          <w:szCs w:val="24"/>
+          <w:lang w:val="en-US" w:eastAsia="de-CH"/>
+        </w:rPr>
+      </w:pPr>
+      <w:hyperlink r:id="rId18" w:history="1">
+        <w:r>
+          <w:rPr>
+            <w:rFonts w:ascii="Calibri" w:eastAsia="Times New Roman" w:hAnsi="Calibri" w:cs="Calibri"/>
+            <w:color w:val="0000FF"/>
+            <w:sz w:val="24"/>
+            <w:szCs w:val="24"/>
+            <w:u w:val="single"/>
+            <w:lang w:val="en-US" w:eastAsia="de-CH"/>
+          </w:rPr>
+          <w:t>Forms</w:t>
+        </w:r>
+      </w:hyperlink>
+    </w:p>
+    <w:p>
+      <w:pPr>
+        <w:numPr>
+          <w:ilvl w:val="0"/>
+          <w:numId w:val="11"/>
+        </w:numPr>
+        <w:spacing w:after="0" w:line="240" w:lineRule="auto"/>
+        <w:textAlignment w:val="center"/>
+        <w:rPr>
+          <w:rFonts w:ascii="Calibri" w:eastAsia="Times New Roman" w:hAnsi="Calibri" w:cs="Calibri"/>
+          <w:sz w:val="24"/>
+          <w:szCs w:val="24"/>
+          <w:lang w:val="en-US" w:eastAsia="de-CH"/>
+        </w:rPr>
+      </w:pPr>
+      <w:hyperlink r:id="rId19" w:history="1">
+        <w:proofErr w:type="spellStart"/>
+        <w:r>
+          <w:rPr>
+            <w:rFonts w:ascii="Calibri" w:eastAsia="Times New Roman" w:hAnsi="Calibri" w:cs="Calibri"/>
+            <w:color w:val="0000FF"/>
+            <w:sz w:val="24"/>
+            <w:szCs w:val="24"/>
+            <w:u w:val="single"/>
+            <w:lang w:val="en-US" w:eastAsia="de-CH"/>
+          </w:rPr>
+          <w:t>Erstellungen</w:t>
+        </w:r>
+        <w:proofErr w:type="spellEnd"/>
+      </w:hyperlink>
+    </w:p>
+    <w:p>
+      <w:pPr>
+        <w:numPr>
+          <w:ilvl w:val="0"/>
+          <w:numId w:val="11"/>
+        </w:numPr>
+        <w:spacing w:after="0" w:line="240" w:lineRule="auto"/>
+        <w:textAlignment w:val="center"/>
+        <w:rPr>
+          <w:rFonts w:ascii="Calibri" w:eastAsia="Times New Roman" w:hAnsi="Calibri" w:cs="Calibri"/>
+          <w:sz w:val="24"/>
+          <w:szCs w:val="24"/>
+          <w:lang w:val="en-US" w:eastAsia="de-CH"/>
+        </w:rPr>
+      </w:pPr>
+      <w:hyperlink r:id="rId20" w:history="1">
+        <w:proofErr w:type="spellStart"/>
+        <w:r>
+          <w:rPr>
+            <w:rFonts w:ascii="Calibri" w:eastAsia="Times New Roman" w:hAnsi="Calibri" w:cs="Calibri"/>
+            <w:color w:val="0000FF"/>
+            <w:sz w:val="24"/>
+            <w:szCs w:val="24"/>
+            <w:u w:val="single"/>
+            <w:lang w:val="en-US" w:eastAsia="de-CH"/>
+          </w:rPr>
+          <w:t>Konto</w:t>
+        </w:r>
+        <w:proofErr w:type="spellEnd"/>
+        <w:r>
+          <w:rPr>
+            <w:rFonts w:ascii="Calibri" w:eastAsia="Times New Roman" w:hAnsi="Calibri" w:cs="Calibri"/>
+            <w:color w:val="0000FF"/>
+            <w:sz w:val="24"/>
+            <w:szCs w:val="24"/>
+            <w:u w:val="single"/>
+            <w:lang w:val="en-US" w:eastAsia="de-CH"/>
+          </w:rPr>
+          <w:t xml:space="preserve"> </w:t>
+        </w:r>
+        <w:proofErr w:type="spellStart"/>
+        <w:r>
+          <w:rPr>
+            <w:rFonts w:ascii="Calibri" w:eastAsia="Times New Roman" w:hAnsi="Calibri" w:cs="Calibri"/>
+            <w:color w:val="0000FF"/>
+            <w:sz w:val="24"/>
+            <w:szCs w:val="24"/>
+            <w:u w:val="single"/>
+            <w:lang w:val="en-US" w:eastAsia="de-CH"/>
+          </w:rPr>
+          <w:t>erstellen</w:t>
+        </w:r>
+        <w:proofErr w:type="spellEnd"/>
+        <w:r>
+          <w:rPr>
+            <w:rFonts w:ascii="Calibri" w:eastAsia="Times New Roman" w:hAnsi="Calibri" w:cs="Calibri"/>
+            <w:color w:val="0000FF"/>
+            <w:sz w:val="24"/>
+            <w:szCs w:val="24"/>
+            <w:u w:val="single"/>
+            <w:lang w:val="en-US" w:eastAsia="de-CH"/>
+          </w:rPr>
+          <w:t xml:space="preserve"> (Register)</w:t>
+        </w:r>
+      </w:hyperlink>
+    </w:p>
+    <w:p>
+      <w:pPr>
+        <w:numPr>
+          <w:ilvl w:val="0"/>
+          <w:numId w:val="11"/>
+        </w:numPr>
+        <w:spacing w:after="0" w:line="240" w:lineRule="auto"/>
+        <w:textAlignment w:val="center"/>
+        <w:rPr>
+          <w:rFonts w:ascii="Calibri" w:eastAsia="Times New Roman" w:hAnsi="Calibri" w:cs="Calibri"/>
+          <w:sz w:val="24"/>
+          <w:szCs w:val="24"/>
+          <w:lang w:val="en-US" w:eastAsia="de-CH"/>
+        </w:rPr>
+      </w:pPr>
+      <w:hyperlink r:id="rId21" w:history="1">
+        <w:r>
+          <w:rPr>
+            <w:rStyle w:val="Hyperlink"/>
+            <w:rFonts w:ascii="Calibri" w:hAnsi="Calibri" w:cs="Calibri"/>
+            <w:sz w:val="24"/>
+            <w:szCs w:val="24"/>
+            <w:lang w:val="en-US"/>
+          </w:rPr>
+          <w:t xml:space="preserve">Router-Links </w:t>
+        </w:r>
+        <w:proofErr w:type="spellStart"/>
+        <w:r>
+          <w:rPr>
+            <w:rStyle w:val="Hyperlink"/>
+            <w:rFonts w:ascii="Calibri" w:hAnsi="Calibri" w:cs="Calibri"/>
+            <w:sz w:val="24"/>
+            <w:szCs w:val="24"/>
+            <w:lang w:val="en-US"/>
+          </w:rPr>
+          <w:t>verändern</w:t>
+        </w:r>
+        <w:proofErr w:type="spellEnd"/>
+        <w:r>
+          <w:rPr>
+            <w:rStyle w:val="Hyperlink"/>
+            <w:rFonts w:ascii="Calibri" w:hAnsi="Calibri" w:cs="Calibri"/>
+            <w:sz w:val="24"/>
+            <w:szCs w:val="24"/>
+            <w:lang w:val="en-US"/>
+          </w:rPr>
+          <w:t>?</w:t>
+        </w:r>
+      </w:hyperlink>
+    </w:p>
+    <w:p>
+      <w:pPr>
+        <w:rPr>
+          <w:sz w:val="24"/>
+          <w:szCs w:val="24"/>
+        </w:rPr>
+      </w:pPr>
+    </w:p>
+    <w:p>
+      <w:pPr>
         <w:rPr>
           <w:sz w:val="32"/>
           <w:szCs w:val="32"/>
-          <w:lang w:val="en-US"/>
         </w:rPr>
       </w:pPr>
     </w:p>
@@ -2551,6 +3726,304 @@
     </w:lvl>
   </w:abstractNum>
   <w:abstractNum w:abstractNumId="3" w15:restartNumberingAfterBreak="0">
+    <w:nsid w:val="2D9D1D4F"/>
+    <w:multiLevelType w:val="multilevel"/>
+    <w:tmpl w:val="4E662EC2"/>
+    <w:lvl w:ilvl="0">
+      <w:start w:val="1"/>
+      <w:numFmt w:val="bullet"/>
+      <w:lvlText w:val=""/>
+      <w:lvlJc w:val="left"/>
+      <w:pPr>
+        <w:tabs>
+          <w:tab w:val="num" w:pos="720"/>
+        </w:tabs>
+        <w:ind w:left="720" w:hanging="360"/>
+      </w:pPr>
+      <w:rPr>
+        <w:rFonts w:ascii="Symbol" w:hAnsi="Symbol" w:hint="default"/>
+        <w:sz w:val="20"/>
+      </w:rPr>
+    </w:lvl>
+    <w:lvl w:ilvl="1" w:tentative="1">
+      <w:start w:val="1"/>
+      <w:numFmt w:val="bullet"/>
+      <w:lvlText w:val=""/>
+      <w:lvlJc w:val="left"/>
+      <w:pPr>
+        <w:tabs>
+          <w:tab w:val="num" w:pos="1440"/>
+        </w:tabs>
+        <w:ind w:left="1440" w:hanging="360"/>
+      </w:pPr>
+      <w:rPr>
+        <w:rFonts w:ascii="Symbol" w:hAnsi="Symbol" w:hint="default"/>
+        <w:sz w:val="20"/>
+      </w:rPr>
+    </w:lvl>
+    <w:lvl w:ilvl="2" w:tentative="1">
+      <w:start w:val="1"/>
+      <w:numFmt w:val="bullet"/>
+      <w:lvlText w:val=""/>
+      <w:lvlJc w:val="left"/>
+      <w:pPr>
+        <w:tabs>
+          <w:tab w:val="num" w:pos="2160"/>
+        </w:tabs>
+        <w:ind w:left="2160" w:hanging="360"/>
+      </w:pPr>
+      <w:rPr>
+        <w:rFonts w:ascii="Symbol" w:hAnsi="Symbol" w:hint="default"/>
+        <w:sz w:val="20"/>
+      </w:rPr>
+    </w:lvl>
+    <w:lvl w:ilvl="3" w:tentative="1">
+      <w:start w:val="1"/>
+      <w:numFmt w:val="bullet"/>
+      <w:lvlText w:val=""/>
+      <w:lvlJc w:val="left"/>
+      <w:pPr>
+        <w:tabs>
+          <w:tab w:val="num" w:pos="2880"/>
+        </w:tabs>
+        <w:ind w:left="2880" w:hanging="360"/>
+      </w:pPr>
+      <w:rPr>
+        <w:rFonts w:ascii="Symbol" w:hAnsi="Symbol" w:hint="default"/>
+        <w:sz w:val="20"/>
+      </w:rPr>
+    </w:lvl>
+    <w:lvl w:ilvl="4" w:tentative="1">
+      <w:start w:val="1"/>
+      <w:numFmt w:val="bullet"/>
+      <w:lvlText w:val=""/>
+      <w:lvlJc w:val="left"/>
+      <w:pPr>
+        <w:tabs>
+          <w:tab w:val="num" w:pos="3600"/>
+        </w:tabs>
+        <w:ind w:left="3600" w:hanging="360"/>
+      </w:pPr>
+      <w:rPr>
+        <w:rFonts w:ascii="Symbol" w:hAnsi="Symbol" w:hint="default"/>
+        <w:sz w:val="20"/>
+      </w:rPr>
+    </w:lvl>
+    <w:lvl w:ilvl="5" w:tentative="1">
+      <w:start w:val="1"/>
+      <w:numFmt w:val="bullet"/>
+      <w:lvlText w:val=""/>
+      <w:lvlJc w:val="left"/>
+      <w:pPr>
+        <w:tabs>
+          <w:tab w:val="num" w:pos="4320"/>
+        </w:tabs>
+        <w:ind w:left="4320" w:hanging="360"/>
+      </w:pPr>
+      <w:rPr>
+        <w:rFonts w:ascii="Symbol" w:hAnsi="Symbol" w:hint="default"/>
+        <w:sz w:val="20"/>
+      </w:rPr>
+    </w:lvl>
+    <w:lvl w:ilvl="6" w:tentative="1">
+      <w:start w:val="1"/>
+      <w:numFmt w:val="bullet"/>
+      <w:lvlText w:val=""/>
+      <w:lvlJc w:val="left"/>
+      <w:pPr>
+        <w:tabs>
+          <w:tab w:val="num" w:pos="5040"/>
+        </w:tabs>
+        <w:ind w:left="5040" w:hanging="360"/>
+      </w:pPr>
+      <w:rPr>
+        <w:rFonts w:ascii="Symbol" w:hAnsi="Symbol" w:hint="default"/>
+        <w:sz w:val="20"/>
+      </w:rPr>
+    </w:lvl>
+    <w:lvl w:ilvl="7" w:tentative="1">
+      <w:start w:val="1"/>
+      <w:numFmt w:val="bullet"/>
+      <w:lvlText w:val=""/>
+      <w:lvlJc w:val="left"/>
+      <w:pPr>
+        <w:tabs>
+          <w:tab w:val="num" w:pos="5760"/>
+        </w:tabs>
+        <w:ind w:left="5760" w:hanging="360"/>
+      </w:pPr>
+      <w:rPr>
+        <w:rFonts w:ascii="Symbol" w:hAnsi="Symbol" w:hint="default"/>
+        <w:sz w:val="20"/>
+      </w:rPr>
+    </w:lvl>
+    <w:lvl w:ilvl="8" w:tentative="1">
+      <w:start w:val="1"/>
+      <w:numFmt w:val="bullet"/>
+      <w:lvlText w:val=""/>
+      <w:lvlJc w:val="left"/>
+      <w:pPr>
+        <w:tabs>
+          <w:tab w:val="num" w:pos="6480"/>
+        </w:tabs>
+        <w:ind w:left="6480" w:hanging="360"/>
+      </w:pPr>
+      <w:rPr>
+        <w:rFonts w:ascii="Symbol" w:hAnsi="Symbol" w:hint="default"/>
+        <w:sz w:val="20"/>
+      </w:rPr>
+    </w:lvl>
+  </w:abstractNum>
+  <w:abstractNum w:abstractNumId="4" w15:restartNumberingAfterBreak="0">
+    <w:nsid w:val="314F4F26"/>
+    <w:multiLevelType w:val="multilevel"/>
+    <w:tmpl w:val="3B741D88"/>
+    <w:lvl w:ilvl="0">
+      <w:start w:val="1"/>
+      <w:numFmt w:val="bullet"/>
+      <w:lvlText w:val=""/>
+      <w:lvlJc w:val="left"/>
+      <w:pPr>
+        <w:tabs>
+          <w:tab w:val="num" w:pos="720"/>
+        </w:tabs>
+        <w:ind w:left="720" w:hanging="360"/>
+      </w:pPr>
+      <w:rPr>
+        <w:rFonts w:ascii="Symbol" w:hAnsi="Symbol" w:hint="default"/>
+        <w:sz w:val="20"/>
+      </w:rPr>
+    </w:lvl>
+    <w:lvl w:ilvl="1" w:tentative="1">
+      <w:start w:val="1"/>
+      <w:numFmt w:val="bullet"/>
+      <w:lvlText w:val=""/>
+      <w:lvlJc w:val="left"/>
+      <w:pPr>
+        <w:tabs>
+          <w:tab w:val="num" w:pos="1440"/>
+        </w:tabs>
+        <w:ind w:left="1440" w:hanging="360"/>
+      </w:pPr>
+      <w:rPr>
+        <w:rFonts w:ascii="Symbol" w:hAnsi="Symbol" w:hint="default"/>
+        <w:sz w:val="20"/>
+      </w:rPr>
+    </w:lvl>
+    <w:lvl w:ilvl="2" w:tentative="1">
+      <w:start w:val="1"/>
+      <w:numFmt w:val="bullet"/>
+      <w:lvlText w:val=""/>
+      <w:lvlJc w:val="left"/>
+      <w:pPr>
+        <w:tabs>
+          <w:tab w:val="num" w:pos="2160"/>
+        </w:tabs>
+        <w:ind w:left="2160" w:hanging="360"/>
+      </w:pPr>
+      <w:rPr>
+        <w:rFonts w:ascii="Symbol" w:hAnsi="Symbol" w:hint="default"/>
+        <w:sz w:val="20"/>
+      </w:rPr>
+    </w:lvl>
+    <w:lvl w:ilvl="3" w:tentative="1">
+      <w:start w:val="1"/>
+      <w:numFmt w:val="bullet"/>
+      <w:lvlText w:val=""/>
+      <w:lvlJc w:val="left"/>
+      <w:pPr>
+        <w:tabs>
+          <w:tab w:val="num" w:pos="2880"/>
+        </w:tabs>
+        <w:ind w:left="2880" w:hanging="360"/>
+      </w:pPr>
+      <w:rPr>
+        <w:rFonts w:ascii="Symbol" w:hAnsi="Symbol" w:hint="default"/>
+        <w:sz w:val="20"/>
+      </w:rPr>
+    </w:lvl>
+    <w:lvl w:ilvl="4" w:tentative="1">
+      <w:start w:val="1"/>
+      <w:numFmt w:val="bullet"/>
+      <w:lvlText w:val=""/>
+      <w:lvlJc w:val="left"/>
+      <w:pPr>
+        <w:tabs>
+          <w:tab w:val="num" w:pos="3600"/>
+        </w:tabs>
+        <w:ind w:left="3600" w:hanging="360"/>
+      </w:pPr>
+      <w:rPr>
+        <w:rFonts w:ascii="Symbol" w:hAnsi="Symbol" w:hint="default"/>
+        <w:sz w:val="20"/>
+      </w:rPr>
+    </w:lvl>
+    <w:lvl w:ilvl="5" w:tentative="1">
+      <w:start w:val="1"/>
+      <w:numFmt w:val="bullet"/>
+      <w:lvlText w:val=""/>
+      <w:lvlJc w:val="left"/>
+      <w:pPr>
+        <w:tabs>
+          <w:tab w:val="num" w:pos="4320"/>
+        </w:tabs>
+        <w:ind w:left="4320" w:hanging="360"/>
+      </w:pPr>
+      <w:rPr>
+        <w:rFonts w:ascii="Symbol" w:hAnsi="Symbol" w:hint="default"/>
+        <w:sz w:val="20"/>
+      </w:rPr>
+    </w:lvl>
+    <w:lvl w:ilvl="6" w:tentative="1">
+      <w:start w:val="1"/>
+      <w:numFmt w:val="bullet"/>
+      <w:lvlText w:val=""/>
+      <w:lvlJc w:val="left"/>
+      <w:pPr>
+        <w:tabs>
+          <w:tab w:val="num" w:pos="5040"/>
+        </w:tabs>
+        <w:ind w:left="5040" w:hanging="360"/>
+      </w:pPr>
+      <w:rPr>
+        <w:rFonts w:ascii="Symbol" w:hAnsi="Symbol" w:hint="default"/>
+        <w:sz w:val="20"/>
+      </w:rPr>
+    </w:lvl>
+    <w:lvl w:ilvl="7" w:tentative="1">
+      <w:start w:val="1"/>
+      <w:numFmt w:val="bullet"/>
+      <w:lvlText w:val=""/>
+      <w:lvlJc w:val="left"/>
+      <w:pPr>
+        <w:tabs>
+          <w:tab w:val="num" w:pos="5760"/>
+        </w:tabs>
+        <w:ind w:left="5760" w:hanging="360"/>
+      </w:pPr>
+      <w:rPr>
+        <w:rFonts w:ascii="Symbol" w:hAnsi="Symbol" w:hint="default"/>
+        <w:sz w:val="20"/>
+      </w:rPr>
+    </w:lvl>
+    <w:lvl w:ilvl="8" w:tentative="1">
+      <w:start w:val="1"/>
+      <w:numFmt w:val="bullet"/>
+      <w:lvlText w:val=""/>
+      <w:lvlJc w:val="left"/>
+      <w:pPr>
+        <w:tabs>
+          <w:tab w:val="num" w:pos="6480"/>
+        </w:tabs>
+        <w:ind w:left="6480" w:hanging="360"/>
+      </w:pPr>
+      <w:rPr>
+        <w:rFonts w:ascii="Symbol" w:hAnsi="Symbol" w:hint="default"/>
+        <w:sz w:val="20"/>
+      </w:rPr>
+    </w:lvl>
+  </w:abstractNum>
+  <w:abstractNum w:abstractNumId="5" w15:restartNumberingAfterBreak="0">
     <w:nsid w:val="3E267E1F"/>
     <w:multiLevelType w:val="multilevel"/>
     <w:tmpl w:val="0807001F"/>
@@ -2636,7 +4109,7 @@
       </w:pPr>
     </w:lvl>
   </w:abstractNum>
-  <w:abstractNum w:abstractNumId="4" w15:restartNumberingAfterBreak="0">
+  <w:abstractNum w:abstractNumId="6" w15:restartNumberingAfterBreak="0">
     <w:nsid w:val="3F6F3FE3"/>
     <w:multiLevelType w:val="hybridMultilevel"/>
     <w:tmpl w:val="34562FB6"/>
@@ -2749,7 +4222,7 @@
       </w:rPr>
     </w:lvl>
   </w:abstractNum>
-  <w:abstractNum w:abstractNumId="5" w15:restartNumberingAfterBreak="0">
+  <w:abstractNum w:abstractNumId="7" w15:restartNumberingAfterBreak="0">
     <w:nsid w:val="4033338A"/>
     <w:multiLevelType w:val="multilevel"/>
     <w:tmpl w:val="E1C6E80A"/>
@@ -2862,7 +4335,7 @@
       </w:rPr>
     </w:lvl>
   </w:abstractNum>
-  <w:abstractNum w:abstractNumId="6" w15:restartNumberingAfterBreak="0">
+  <w:abstractNum w:abstractNumId="8" w15:restartNumberingAfterBreak="0">
     <w:nsid w:val="4E0C5562"/>
     <w:multiLevelType w:val="hybridMultilevel"/>
     <w:tmpl w:val="91BA22F0"/>
@@ -2975,7 +4448,7 @@
       </w:rPr>
     </w:lvl>
   </w:abstractNum>
-  <w:abstractNum w:abstractNumId="7" w15:restartNumberingAfterBreak="0">
+  <w:abstractNum w:abstractNumId="9" w15:restartNumberingAfterBreak="0">
     <w:nsid w:val="4FC17068"/>
     <w:multiLevelType w:val="hybridMultilevel"/>
     <w:tmpl w:val="898C64A6"/>
@@ -3088,7 +4561,7 @@
       </w:rPr>
     </w:lvl>
   </w:abstractNum>
-  <w:abstractNum w:abstractNumId="8" w15:restartNumberingAfterBreak="0">
+  <w:abstractNum w:abstractNumId="10" w15:restartNumberingAfterBreak="0">
     <w:nsid w:val="5A3E33BF"/>
     <w:multiLevelType w:val="hybridMultilevel"/>
     <w:tmpl w:val="CB60D620"/>
@@ -3184,24 +4657,30 @@
     <w:abstractNumId w:val="0"/>
   </w:num>
   <w:num w:numId="3" w16cid:durableId="986594165">
-    <w:abstractNumId w:val="5"/>
+    <w:abstractNumId w:val="7"/>
   </w:num>
   <w:num w:numId="4" w16cid:durableId="129443015">
-    <w:abstractNumId w:val="4"/>
+    <w:abstractNumId w:val="6"/>
   </w:num>
   <w:num w:numId="5" w16cid:durableId="1237516437">
-    <w:abstractNumId w:val="6"/>
+    <w:abstractNumId w:val="8"/>
   </w:num>
   <w:num w:numId="6" w16cid:durableId="1605649182">
-    <w:abstractNumId w:val="7"/>
+    <w:abstractNumId w:val="9"/>
   </w:num>
   <w:num w:numId="7" w16cid:durableId="1447458896">
     <w:abstractNumId w:val="2"/>
   </w:num>
   <w:num w:numId="8" w16cid:durableId="1210612815">
-    <w:abstractNumId w:val="8"/>
+    <w:abstractNumId w:val="10"/>
   </w:num>
   <w:num w:numId="9" w16cid:durableId="1630014862">
+    <w:abstractNumId w:val="5"/>
+  </w:num>
+  <w:num w:numId="10" w16cid:durableId="1024793664">
+    <w:abstractNumId w:val="4"/>
+  </w:num>
+  <w:num w:numId="11" w16cid:durableId="2099599108">
     <w:abstractNumId w:val="3"/>
   </w:num>
 </w:numbering>
@@ -3708,6 +5187,35 @@
     <w:uiPriority w:val="99"/>
     <w:rsid w:val="009023D0"/>
   </w:style>
+  <w:style w:type="character" w:styleId="Hyperlink">
+    <w:name w:val="Hyperlink"/>
+    <w:basedOn w:val="Absatz-Standardschriftart"/>
+    <w:uiPriority w:val="99"/>
+    <w:semiHidden/>
+    <w:unhideWhenUsed/>
+    <w:rsid w:val="00111DA4"/>
+    <w:rPr>
+      <w:color w:val="0000FF"/>
+      <w:u w:val="single"/>
+    </w:rPr>
+  </w:style>
+  <w:style w:type="paragraph" w:styleId="StandardWeb">
+    <w:name w:val="Normal (Web)"/>
+    <w:basedOn w:val="Standard"/>
+    <w:uiPriority w:val="99"/>
+    <w:semiHidden/>
+    <w:unhideWhenUsed/>
+    <w:rsid w:val="00111DA4"/>
+    <w:pPr>
+      <w:spacing w:before="100" w:beforeAutospacing="1" w:after="100" w:afterAutospacing="1" w:line="240" w:lineRule="auto"/>
+    </w:pPr>
+    <w:rPr>
+      <w:rFonts w:ascii="Times New Roman" w:eastAsia="Times New Roman" w:hAnsi="Times New Roman" w:cs="Times New Roman"/>
+      <w:sz w:val="24"/>
+      <w:szCs w:val="24"/>
+      <w:lang w:eastAsia="de-CH"/>
+    </w:rPr>
+  </w:style>
 </w:styles>
 </file>
 

</xml_diff>

<commit_message>
Added more changes, files, etc.
</commit_message>
<xml_diff>
--- a/Projektdokumentation.docx
+++ b/Projektdokumentation.docx
@@ -666,6 +666,24 @@
               <w:t>fertig</w:t>
             </w:r>
             <w:proofErr w:type="spellEnd"/>
+            <w:r>
+              <w:rPr>
+                <w:sz w:val="24"/>
+                <w:szCs w:val="24"/>
+                <w:lang w:val="en-US"/>
+              </w:rPr>
+              <w:t xml:space="preserve"> / </w:t>
+            </w:r>
+            <w:proofErr w:type="spellStart"/>
+            <w:r>
+              <w:rPr>
+                <w:sz w:val="24"/>
+                <w:szCs w:val="24"/>
+                <w:lang w:val="en-US"/>
+              </w:rPr>
+              <w:t>Angefangen</w:t>
+            </w:r>
+            <w:proofErr w:type="spellEnd"/>
           </w:p>
         </w:tc>
         <w:tc>
@@ -956,6 +974,24 @@
               <w:t>Halb-fertig</w:t>
             </w:r>
             <w:proofErr w:type="spellEnd"/>
+            <w:r>
+              <w:rPr>
+                <w:sz w:val="24"/>
+                <w:szCs w:val="24"/>
+                <w:lang w:val="en-US"/>
+              </w:rPr>
+              <w:t xml:space="preserve"> / </w:t>
+            </w:r>
+            <w:proofErr w:type="spellStart"/>
+            <w:r>
+              <w:rPr>
+                <w:sz w:val="24"/>
+                <w:szCs w:val="24"/>
+                <w:lang w:val="en-US"/>
+              </w:rPr>
+              <w:t>Angefangen</w:t>
+            </w:r>
+            <w:proofErr w:type="spellEnd"/>
           </w:p>
         </w:tc>
         <w:tc>
@@ -1035,25 +1071,7 @@
                 <w:szCs w:val="24"/>
                 <w:lang w:val="en-US"/>
               </w:rPr>
-              <w:t>Nicht</w:t>
-            </w:r>
-            <w:proofErr w:type="spellEnd"/>
-            <w:r>
-              <w:rPr>
-                <w:sz w:val="24"/>
-                <w:szCs w:val="24"/>
-                <w:lang w:val="en-US"/>
-              </w:rPr>
-              <w:t xml:space="preserve"> </w:t>
-            </w:r>
-            <w:proofErr w:type="spellStart"/>
-            <w:r>
-              <w:rPr>
-                <w:sz w:val="24"/>
-                <w:szCs w:val="24"/>
-                <w:lang w:val="en-US"/>
-              </w:rPr>
-              <w:t>fertig</w:t>
+              <w:t>Angefangen</w:t>
             </w:r>
             <w:proofErr w:type="spellEnd"/>
           </w:p>
@@ -2158,28 +2176,79 @@
         <w:rPr>
           <w:sz w:val="24"/>
           <w:szCs w:val="24"/>
-        </w:rPr>
-      </w:pPr>
-      <w:r>
-        <w:rPr>
-          <w:sz w:val="24"/>
-          <w:szCs w:val="24"/>
+          <w:lang w:val="en-US"/>
+        </w:rPr>
+      </w:pPr>
+      <w:proofErr w:type="spellStart"/>
+      <w:r>
+        <w:rPr>
+          <w:sz w:val="24"/>
+          <w:szCs w:val="24"/>
+          <w:lang w:val="en-US"/>
         </w:rPr>
         <w:t>Bücher</w:t>
       </w:r>
-      <w:r>
-        <w:rPr>
-          <w:sz w:val="24"/>
-          <w:szCs w:val="24"/>
-        </w:rPr>
-        <w:t xml:space="preserve"> in Website erstellen</w:t>
-      </w:r>
-      <w:r>
-        <w:rPr>
-          <w:sz w:val="24"/>
-          <w:szCs w:val="24"/>
+      <w:proofErr w:type="spellEnd"/>
+      <w:r>
+        <w:rPr>
+          <w:sz w:val="24"/>
+          <w:szCs w:val="24"/>
+          <w:lang w:val="en-US"/>
+        </w:rPr>
+        <w:t xml:space="preserve"> </w:t>
+      </w:r>
+      <w:proofErr w:type="spellStart"/>
+      <w:r>
+        <w:rPr>
+          <w:sz w:val="24"/>
+          <w:szCs w:val="24"/>
+          <w:lang w:val="en-US"/>
+        </w:rPr>
+        <w:t>im</w:t>
+      </w:r>
+      <w:proofErr w:type="spellEnd"/>
+      <w:r>
+        <w:rPr>
+          <w:sz w:val="24"/>
+          <w:szCs w:val="24"/>
+          <w:lang w:val="en-US"/>
+        </w:rPr>
+        <w:t xml:space="preserve"> Website </w:t>
+      </w:r>
+      <w:proofErr w:type="spellStart"/>
+      <w:r>
+        <w:rPr>
+          <w:sz w:val="24"/>
+          <w:szCs w:val="24"/>
+          <w:lang w:val="en-US"/>
+        </w:rPr>
+        <w:t>nachsuchen</w:t>
+      </w:r>
+      <w:proofErr w:type="spellEnd"/>
+      <w:r>
+        <w:rPr>
+          <w:sz w:val="24"/>
+          <w:szCs w:val="24"/>
+          <w:lang w:val="en-US"/>
         </w:rPr>
         <w:t>.</w:t>
+      </w:r>
+    </w:p>
+    <w:p>
+      <w:pPr>
+        <w:pStyle w:val="Listenabsatz"/>
+        <w:ind w:left="1080"/>
+        <w:rPr>
+          <w:sz w:val="24"/>
+          <w:szCs w:val="24"/>
+        </w:rPr>
+      </w:pPr>
+      <w:r>
+        <w:rPr>
+          <w:sz w:val="24"/>
+          <w:szCs w:val="24"/>
+        </w:rPr>
+        <w:t>Leute kann in diese Website sehen.</w:t>
       </w:r>
     </w:p>
     <w:p>
@@ -2199,37 +2268,15 @@
           <w:sz w:val="24"/>
           <w:szCs w:val="24"/>
         </w:rPr>
-        <w:t>Leute kann in diese Website sehen.</w:t>
-      </w:r>
-    </w:p>
-    <w:p>
-      <w:pPr>
-        <w:pStyle w:val="Listenabsatz"/>
-        <w:numPr>
-          <w:ilvl w:val="0"/>
-          <w:numId w:val="7"/>
-        </w:numPr>
-        <w:rPr>
-          <w:sz w:val="24"/>
-          <w:szCs w:val="24"/>
-        </w:rPr>
-      </w:pPr>
-      <w:r>
-        <w:rPr>
-          <w:sz w:val="24"/>
-          <w:szCs w:val="24"/>
-        </w:rPr>
         <w:t xml:space="preserve">Leute können in diese Website </w:t>
       </w:r>
-      <w:proofErr w:type="gramStart"/>
-      <w:r>
-        <w:rPr>
-          <w:sz w:val="24"/>
-          <w:szCs w:val="24"/>
-        </w:rPr>
-        <w:t>ihrer eigene Konto</w:t>
-      </w:r>
-      <w:proofErr w:type="gramEnd"/>
+      <w:r>
+        <w:rPr>
+          <w:sz w:val="24"/>
+          <w:szCs w:val="24"/>
+        </w:rPr>
+        <w:t>ihres eigenen Kontos</w:t>
+      </w:r>
       <w:r>
         <w:rPr>
           <w:sz w:val="24"/>
@@ -3137,107 +3184,6 @@
         </w:rPr>
       </w:pPr>
       <w:hyperlink r:id="rId17" w:history="1">
-        <w:proofErr w:type="spellStart"/>
-        <w:r>
-          <w:rPr>
-            <w:rFonts w:ascii="Calibri" w:eastAsia="Times New Roman" w:hAnsi="Calibri" w:cs="Calibri"/>
-            <w:color w:val="0000FF"/>
-            <w:sz w:val="24"/>
-            <w:szCs w:val="24"/>
-            <w:u w:val="single"/>
-            <w:lang w:val="en-US" w:eastAsia="de-CH"/>
-          </w:rPr>
-          <w:t>Liebli</w:t>
-        </w:r>
-        <w:r>
-          <w:rPr>
-            <w:rFonts w:ascii="Calibri" w:eastAsia="Times New Roman" w:hAnsi="Calibri" w:cs="Calibri"/>
-            <w:color w:val="0000FF"/>
-            <w:sz w:val="24"/>
-            <w:szCs w:val="24"/>
-            <w:u w:val="single"/>
-            <w:lang w:val="en-US" w:eastAsia="de-CH"/>
-          </w:rPr>
-          <w:t>n</w:t>
-        </w:r>
-        <w:r>
-          <w:rPr>
-            <w:rFonts w:ascii="Calibri" w:eastAsia="Times New Roman" w:hAnsi="Calibri" w:cs="Calibri"/>
-            <w:color w:val="0000FF"/>
-            <w:sz w:val="24"/>
-            <w:szCs w:val="24"/>
-            <w:u w:val="single"/>
-            <w:lang w:val="en-US" w:eastAsia="de-CH"/>
-          </w:rPr>
-          <w:t>gs</w:t>
-        </w:r>
-        <w:proofErr w:type="spellEnd"/>
-        <w:r>
-          <w:rPr>
-            <w:rFonts w:ascii="Calibri" w:eastAsia="Times New Roman" w:hAnsi="Calibri" w:cs="Calibri"/>
-            <w:color w:val="0000FF"/>
-            <w:sz w:val="24"/>
-            <w:szCs w:val="24"/>
-            <w:u w:val="single"/>
-            <w:lang w:val="en-US" w:eastAsia="de-CH"/>
-          </w:rPr>
-          <w:t xml:space="preserve"> (</w:t>
-        </w:r>
-        <w:proofErr w:type="spellStart"/>
-        <w:r>
-          <w:rPr>
-            <w:rFonts w:ascii="Calibri" w:eastAsia="Times New Roman" w:hAnsi="Calibri" w:cs="Calibri"/>
-            <w:color w:val="0000FF"/>
-            <w:sz w:val="24"/>
-            <w:szCs w:val="24"/>
-            <w:u w:val="single"/>
-            <w:lang w:val="en-US" w:eastAsia="de-CH"/>
-          </w:rPr>
-          <w:t>Favourite</w:t>
-        </w:r>
-        <w:proofErr w:type="spellEnd"/>
-        <w:r>
-          <w:rPr>
-            <w:rFonts w:ascii="Calibri" w:eastAsia="Times New Roman" w:hAnsi="Calibri" w:cs="Calibri"/>
-            <w:color w:val="0000FF"/>
-            <w:sz w:val="24"/>
-            <w:szCs w:val="24"/>
-            <w:u w:val="single"/>
-            <w:lang w:val="en-US" w:eastAsia="de-CH"/>
-          </w:rPr>
-          <w:t xml:space="preserve">) </w:t>
-        </w:r>
-        <w:proofErr w:type="spellStart"/>
-        <w:r>
-          <w:rPr>
-            <w:rFonts w:ascii="Calibri" w:eastAsia="Times New Roman" w:hAnsi="Calibri" w:cs="Calibri"/>
-            <w:color w:val="0000FF"/>
-            <w:sz w:val="24"/>
-            <w:szCs w:val="24"/>
-            <w:u w:val="single"/>
-            <w:lang w:val="en-US" w:eastAsia="de-CH"/>
-          </w:rPr>
-          <w:t>erstellen</w:t>
-        </w:r>
-        <w:proofErr w:type="spellEnd"/>
-      </w:hyperlink>
-    </w:p>
-    <w:p>
-      <w:pPr>
-        <w:numPr>
-          <w:ilvl w:val="0"/>
-          <w:numId w:val="11"/>
-        </w:numPr>
-        <w:spacing w:after="0" w:line="240" w:lineRule="auto"/>
-        <w:textAlignment w:val="center"/>
-        <w:rPr>
-          <w:rFonts w:ascii="Calibri" w:eastAsia="Times New Roman" w:hAnsi="Calibri" w:cs="Calibri"/>
-          <w:sz w:val="24"/>
-          <w:szCs w:val="24"/>
-          <w:lang w:val="en-US" w:eastAsia="de-CH"/>
-        </w:rPr>
-      </w:pPr>
-      <w:hyperlink r:id="rId18" w:history="1">
         <w:r>
           <w:rPr>
             <w:rFonts w:ascii="Calibri" w:eastAsia="Times New Roman" w:hAnsi="Calibri" w:cs="Calibri"/>
@@ -3266,7 +3212,7 @@
           <w:lang w:val="en-US" w:eastAsia="de-CH"/>
         </w:rPr>
       </w:pPr>
-      <w:hyperlink r:id="rId19" w:history="1">
+      <w:hyperlink r:id="rId18" w:history="1">
         <w:proofErr w:type="spellStart"/>
         <w:r>
           <w:rPr>
@@ -3297,7 +3243,7 @@
           <w:lang w:val="en-US" w:eastAsia="de-CH"/>
         </w:rPr>
       </w:pPr>
-      <w:hyperlink r:id="rId20" w:history="1">
+      <w:hyperlink r:id="rId19" w:history="1">
         <w:proofErr w:type="spellStart"/>
         <w:r>
           <w:rPr>
@@ -3363,7 +3309,7 @@
           <w:lang w:val="en-US" w:eastAsia="de-CH"/>
         </w:rPr>
       </w:pPr>
-      <w:hyperlink r:id="rId21" w:history="1">
+      <w:hyperlink r:id="rId20" w:history="1">
         <w:r>
           <w:rPr>
             <w:rStyle w:val="Hyperlink"/>
@@ -3383,17 +3329,7 @@
             <w:szCs w:val="24"/>
             <w:lang w:val="en-US"/>
           </w:rPr>
-          <w:t>v</w:t>
-        </w:r>
-        <w:r>
-          <w:rPr>
-            <w:rStyle w:val="Hyperlink"/>
-            <w:rFonts w:ascii="Calibri" w:hAnsi="Calibri" w:cs="Calibri"/>
-            <w:sz w:val="24"/>
-            <w:szCs w:val="24"/>
-            <w:lang w:val="en-US"/>
-          </w:rPr>
-          <w:t>erändern</w:t>
+          <w:t>verändern</w:t>
         </w:r>
         <w:proofErr w:type="spellEnd"/>
         <w:r>
@@ -3423,7 +3359,7 @@
           <w:lang w:val="en-US" w:eastAsia="de-CH"/>
         </w:rPr>
       </w:pPr>
-      <w:hyperlink r:id="rId22" w:history="1">
+      <w:hyperlink r:id="rId21" w:history="1">
         <w:proofErr w:type="spellStart"/>
         <w:r>
           <w:rPr>
@@ -3433,27 +3369,7 @@
             <w:szCs w:val="24"/>
             <w:lang w:val="en-US"/>
           </w:rPr>
-          <w:t>Tex</w:t>
-        </w:r>
-        <w:r>
-          <w:rPr>
-            <w:rStyle w:val="Hyperlink"/>
-            <w:rFonts w:ascii="Calibri" w:hAnsi="Calibri" w:cs="Calibri"/>
-            <w:sz w:val="24"/>
-            <w:szCs w:val="24"/>
-            <w:lang w:val="en-US"/>
-          </w:rPr>
-          <w:t>t</w:t>
-        </w:r>
-        <w:r>
-          <w:rPr>
-            <w:rStyle w:val="Hyperlink"/>
-            <w:rFonts w:ascii="Calibri" w:hAnsi="Calibri" w:cs="Calibri"/>
-            <w:sz w:val="24"/>
-            <w:szCs w:val="24"/>
-            <w:lang w:val="en-US"/>
-          </w:rPr>
-          <w:t>e</w:t>
+          <w:t>Texte</w:t>
         </w:r>
         <w:proofErr w:type="spellEnd"/>
         <w:r>
@@ -3495,7 +3411,7 @@
           <w:lang w:val="en-US" w:eastAsia="de-CH"/>
         </w:rPr>
       </w:pPr>
-      <w:hyperlink r:id="rId23" w:history="1">
+      <w:hyperlink r:id="rId22" w:history="1">
         <w:proofErr w:type="spellStart"/>
         <w:r>
           <w:rPr>

</xml_diff>

<commit_message>
70-80% finished with Front-End
</commit_message>
<xml_diff>
--- a/Projektdokumentation.docx
+++ b/Projektdokumentation.docx
@@ -109,6 +109,7 @@
                 <w:lang w:val="en-US"/>
               </w:rPr>
             </w:pPr>
+            <w:proofErr w:type="spellStart"/>
             <w:r>
               <w:rPr>
                 <w:sz w:val="24"/>
@@ -117,6 +118,7 @@
               </w:rPr>
               <w:t>Änderung</w:t>
             </w:r>
+            <w:proofErr w:type="spellEnd"/>
           </w:p>
         </w:tc>
       </w:tr>
@@ -177,6 +179,7 @@
                 <w:lang w:val="en-US"/>
               </w:rPr>
             </w:pPr>
+            <w:proofErr w:type="spellStart"/>
             <w:r>
               <w:rPr>
                 <w:sz w:val="24"/>
@@ -185,6 +188,7 @@
               </w:rPr>
               <w:t>Projektidee</w:t>
             </w:r>
+            <w:proofErr w:type="spellEnd"/>
           </w:p>
           <w:p>
             <w:pPr>
@@ -194,6 +198,7 @@
                 <w:lang w:val="en-US"/>
               </w:rPr>
             </w:pPr>
+            <w:proofErr w:type="spellStart"/>
             <w:r>
               <w:rPr>
                 <w:sz w:val="24"/>
@@ -202,6 +207,7 @@
               </w:rPr>
               <w:t>Anforderungskatalog</w:t>
             </w:r>
+            <w:proofErr w:type="spellEnd"/>
           </w:p>
         </w:tc>
       </w:tr>
@@ -330,6 +336,7 @@
                 <w:lang w:val="en-US"/>
               </w:rPr>
             </w:pPr>
+            <w:proofErr w:type="spellStart"/>
             <w:r>
               <w:rPr>
                 <w:sz w:val="24"/>
@@ -338,14 +345,25 @@
               </w:rPr>
               <w:t>Hilfestellungen</w:t>
             </w:r>
-            <w:r>
-              <w:rPr>
-                <w:sz w:val="24"/>
-                <w:szCs w:val="24"/>
-                <w:lang w:val="en-US"/>
-              </w:rPr>
-              <w:t>, Klassendiagramm</w:t>
-            </w:r>
+            <w:proofErr w:type="spellEnd"/>
+            <w:r>
+              <w:rPr>
+                <w:sz w:val="24"/>
+                <w:szCs w:val="24"/>
+                <w:lang w:val="en-US"/>
+              </w:rPr>
+              <w:t xml:space="preserve">, </w:t>
+            </w:r>
+            <w:proofErr w:type="spellStart"/>
+            <w:r>
+              <w:rPr>
+                <w:sz w:val="24"/>
+                <w:szCs w:val="24"/>
+                <w:lang w:val="en-US"/>
+              </w:rPr>
+              <w:t>Klassendiagramm</w:t>
+            </w:r>
+            <w:proofErr w:type="spellEnd"/>
           </w:p>
         </w:tc>
       </w:tr>
@@ -412,8 +430,18 @@
                 <w:szCs w:val="24"/>
                 <w:lang w:val="en-US"/>
               </w:rPr>
-              <w:t>REST-Schnittstellen</w:t>
-            </w:r>
+              <w:t>REST-</w:t>
+            </w:r>
+            <w:proofErr w:type="spellStart"/>
+            <w:r>
+              <w:rPr>
+                <w:sz w:val="24"/>
+                <w:szCs w:val="24"/>
+                <w:lang w:val="en-US"/>
+              </w:rPr>
+              <w:t>Schnittstellen</w:t>
+            </w:r>
+            <w:proofErr w:type="spellEnd"/>
           </w:p>
         </w:tc>
       </w:tr>
@@ -739,6 +767,7 @@
                 <w:lang w:val="en-US"/>
               </w:rPr>
             </w:pPr>
+            <w:proofErr w:type="spellStart"/>
             <w:r>
               <w:rPr>
                 <w:sz w:val="24"/>
@@ -748,6 +777,7 @@
               </w:rPr>
               <w:t>Bücher</w:t>
             </w:r>
+            <w:proofErr w:type="spellEnd"/>
           </w:p>
         </w:tc>
         <w:tc>
@@ -762,6 +792,7 @@
                 <w:lang w:val="en-US"/>
               </w:rPr>
             </w:pPr>
+            <w:proofErr w:type="spellStart"/>
             <w:r>
               <w:rPr>
                 <w:sz w:val="24"/>
@@ -770,6 +801,7 @@
               </w:rPr>
               <w:t>Fertig</w:t>
             </w:r>
+            <w:proofErr w:type="spellEnd"/>
           </w:p>
         </w:tc>
         <w:tc>
@@ -824,6 +856,7 @@
                 <w:lang w:val="en-US"/>
               </w:rPr>
             </w:pPr>
+            <w:proofErr w:type="spellStart"/>
             <w:r>
               <w:rPr>
                 <w:sz w:val="24"/>
@@ -833,6 +866,7 @@
               </w:rPr>
               <w:t>Bewertungen</w:t>
             </w:r>
+            <w:proofErr w:type="spellEnd"/>
           </w:p>
         </w:tc>
         <w:tc>
@@ -847,6 +881,7 @@
                 <w:lang w:val="en-US"/>
               </w:rPr>
             </w:pPr>
+            <w:proofErr w:type="spellStart"/>
             <w:r>
               <w:rPr>
                 <w:sz w:val="24"/>
@@ -855,6 +890,7 @@
               </w:rPr>
               <w:t>Angefangen</w:t>
             </w:r>
+            <w:proofErr w:type="spellEnd"/>
           </w:p>
         </w:tc>
         <w:tc>
@@ -902,6 +938,7 @@
                 <w:lang w:val="en-US"/>
               </w:rPr>
             </w:pPr>
+            <w:proofErr w:type="spellStart"/>
             <w:r>
               <w:rPr>
                 <w:sz w:val="24"/>
@@ -909,7 +946,17 @@
                 <w:highlight w:val="yellow"/>
                 <w:lang w:val="en-US"/>
               </w:rPr>
-              <w:t>Verschiedene Genres</w:t>
+              <w:t>Verschiedene</w:t>
+            </w:r>
+            <w:proofErr w:type="spellEnd"/>
+            <w:r>
+              <w:rPr>
+                <w:sz w:val="24"/>
+                <w:szCs w:val="24"/>
+                <w:highlight w:val="yellow"/>
+                <w:lang w:val="en-US"/>
+              </w:rPr>
+              <w:t xml:space="preserve"> Genres</w:t>
             </w:r>
           </w:p>
         </w:tc>
@@ -925,6 +972,7 @@
                 <w:lang w:val="en-US"/>
               </w:rPr>
             </w:pPr>
+            <w:proofErr w:type="spellStart"/>
             <w:r>
               <w:rPr>
                 <w:sz w:val="24"/>
@@ -933,6 +981,7 @@
               </w:rPr>
               <w:t>Angefangen</w:t>
             </w:r>
+            <w:proofErr w:type="spellEnd"/>
           </w:p>
         </w:tc>
         <w:tc>
@@ -980,6 +1029,7 @@
                 <w:lang w:val="en-US"/>
               </w:rPr>
             </w:pPr>
+            <w:proofErr w:type="spellStart"/>
             <w:r>
               <w:rPr>
                 <w:sz w:val="24"/>
@@ -989,6 +1039,7 @@
               </w:rPr>
               <w:t>Lieblings</w:t>
             </w:r>
+            <w:proofErr w:type="spellEnd"/>
           </w:p>
         </w:tc>
         <w:tc>
@@ -1003,6 +1054,7 @@
                 <w:lang w:val="en-US"/>
               </w:rPr>
             </w:pPr>
+            <w:proofErr w:type="spellStart"/>
             <w:r>
               <w:rPr>
                 <w:sz w:val="24"/>
@@ -1011,6 +1063,7 @@
               </w:rPr>
               <w:t>Fertig</w:t>
             </w:r>
+            <w:proofErr w:type="spellEnd"/>
           </w:p>
         </w:tc>
         <w:tc>
@@ -1058,6 +1111,7 @@
                 <w:lang w:val="en-US"/>
               </w:rPr>
             </w:pPr>
+            <w:proofErr w:type="spellStart"/>
             <w:r>
               <w:rPr>
                 <w:sz w:val="24"/>
@@ -1067,6 +1121,7 @@
               </w:rPr>
               <w:t>Sprache</w:t>
             </w:r>
+            <w:proofErr w:type="spellEnd"/>
           </w:p>
         </w:tc>
         <w:tc>
@@ -1081,6 +1136,7 @@
                 <w:lang w:val="en-US"/>
               </w:rPr>
             </w:pPr>
+            <w:proofErr w:type="spellStart"/>
             <w:r>
               <w:rPr>
                 <w:sz w:val="24"/>
@@ -1089,6 +1145,7 @@
               </w:rPr>
               <w:t>Angefangen</w:t>
             </w:r>
+            <w:proofErr w:type="spellEnd"/>
           </w:p>
         </w:tc>
         <w:tc>
@@ -1136,6 +1193,7 @@
                 <w:lang w:val="en-US"/>
               </w:rPr>
             </w:pPr>
+            <w:proofErr w:type="spellStart"/>
             <w:r>
               <w:rPr>
                 <w:sz w:val="24"/>
@@ -1145,6 +1203,7 @@
               </w:rPr>
               <w:t>Suchleiste</w:t>
             </w:r>
+            <w:proofErr w:type="spellEnd"/>
           </w:p>
         </w:tc>
         <w:tc>
@@ -1159,6 +1218,7 @@
                 <w:lang w:val="en-US"/>
               </w:rPr>
             </w:pPr>
+            <w:proofErr w:type="spellStart"/>
             <w:r>
               <w:rPr>
                 <w:sz w:val="24"/>
@@ -1167,6 +1227,7 @@
               </w:rPr>
               <w:t>Fertig</w:t>
             </w:r>
+            <w:proofErr w:type="spellEnd"/>
           </w:p>
         </w:tc>
         <w:tc>
@@ -1214,6 +1275,7 @@
                 <w:lang w:val="en-US"/>
               </w:rPr>
             </w:pPr>
+            <w:proofErr w:type="spellStart"/>
             <w:r>
               <w:rPr>
                 <w:sz w:val="24"/>
@@ -1223,6 +1285,7 @@
               </w:rPr>
               <w:t>Kosten</w:t>
             </w:r>
+            <w:proofErr w:type="spellEnd"/>
           </w:p>
         </w:tc>
         <w:tc>
@@ -1313,6 +1376,7 @@
                 <w:lang w:val="en-US"/>
               </w:rPr>
             </w:pPr>
+            <w:proofErr w:type="spellStart"/>
             <w:r>
               <w:rPr>
                 <w:sz w:val="24"/>
@@ -1321,6 +1385,7 @@
               </w:rPr>
               <w:t>Angefangen</w:t>
             </w:r>
+            <w:proofErr w:type="spellEnd"/>
           </w:p>
         </w:tc>
         <w:tc>
@@ -1368,6 +1433,7 @@
                 <w:lang w:val="en-US"/>
               </w:rPr>
             </w:pPr>
+            <w:proofErr w:type="spellStart"/>
             <w:r>
               <w:rPr>
                 <w:sz w:val="24"/>
@@ -1377,6 +1443,7 @@
               </w:rPr>
               <w:t>Konto</w:t>
             </w:r>
+            <w:proofErr w:type="spellEnd"/>
           </w:p>
         </w:tc>
         <w:tc>
@@ -1391,6 +1458,7 @@
                 <w:lang w:val="en-US"/>
               </w:rPr>
             </w:pPr>
+            <w:proofErr w:type="spellStart"/>
             <w:r>
               <w:rPr>
                 <w:sz w:val="24"/>
@@ -1399,6 +1467,7 @@
               </w:rPr>
               <w:t>Angefangen</w:t>
             </w:r>
+            <w:proofErr w:type="spellEnd"/>
           </w:p>
         </w:tc>
         <w:tc>
@@ -1445,6 +1514,7 @@
                 <w:lang w:val="en-US"/>
               </w:rPr>
             </w:pPr>
+            <w:proofErr w:type="spellStart"/>
             <w:r>
               <w:rPr>
                 <w:sz w:val="24"/>
@@ -1453,6 +1523,7 @@
               </w:rPr>
               <w:t>Insgesamt</w:t>
             </w:r>
+            <w:proofErr w:type="spellEnd"/>
           </w:p>
         </w:tc>
         <w:tc>
@@ -1584,6 +1655,7 @@
           <w:lang w:val="en-US"/>
         </w:rPr>
       </w:pPr>
+      <w:proofErr w:type="spellStart"/>
       <w:r>
         <w:rPr>
           <w:sz w:val="24"/>
@@ -1592,6 +1664,7 @@
         </w:rPr>
         <w:t>Projektidee</w:t>
       </w:r>
+      <w:proofErr w:type="spellEnd"/>
     </w:p>
     <w:p>
       <w:pPr>
@@ -1606,6 +1679,7 @@
           <w:lang w:val="en-US"/>
         </w:rPr>
       </w:pPr>
+      <w:proofErr w:type="spellStart"/>
       <w:r>
         <w:rPr>
           <w:sz w:val="24"/>
@@ -1614,6 +1688,7 @@
         </w:rPr>
         <w:t>Anforderungskatalog</w:t>
       </w:r>
+      <w:proofErr w:type="spellEnd"/>
     </w:p>
     <w:p>
       <w:pPr>
@@ -1628,6 +1703,7 @@
           <w:lang w:val="en-US"/>
         </w:rPr>
       </w:pPr>
+      <w:proofErr w:type="spellStart"/>
       <w:r>
         <w:rPr>
           <w:sz w:val="24"/>
@@ -1636,6 +1712,7 @@
         </w:rPr>
         <w:t>Klassendiagramm</w:t>
       </w:r>
+      <w:proofErr w:type="spellEnd"/>
     </w:p>
     <w:p>
       <w:pPr>
@@ -1700,8 +1777,18 @@
           <w:szCs w:val="24"/>
           <w:lang w:val="en-US"/>
         </w:rPr>
-        <w:t>REST-Schnittstellen</w:t>
-      </w:r>
+        <w:t>REST-</w:t>
+      </w:r>
+      <w:proofErr w:type="spellStart"/>
+      <w:r>
+        <w:rPr>
+          <w:sz w:val="24"/>
+          <w:szCs w:val="24"/>
+          <w:lang w:val="en-US"/>
+        </w:rPr>
+        <w:t>Schnittstellen</w:t>
+      </w:r>
+      <w:proofErr w:type="spellEnd"/>
     </w:p>
     <w:p>
       <w:pPr>
@@ -1716,6 +1803,7 @@
           <w:lang w:val="en-US"/>
         </w:rPr>
       </w:pPr>
+      <w:proofErr w:type="spellStart"/>
       <w:r>
         <w:rPr>
           <w:sz w:val="24"/>
@@ -1724,6 +1812,7 @@
         </w:rPr>
         <w:t>Testplan</w:t>
       </w:r>
+      <w:proofErr w:type="spellEnd"/>
     </w:p>
     <w:p>
       <w:pPr>
@@ -1738,6 +1827,7 @@
           <w:lang w:val="en-US"/>
         </w:rPr>
       </w:pPr>
+      <w:proofErr w:type="spellStart"/>
       <w:r>
         <w:rPr>
           <w:sz w:val="24"/>
@@ -1746,6 +1836,7 @@
         </w:rPr>
         <w:t>Installationsanleitung</w:t>
       </w:r>
+      <w:proofErr w:type="spellEnd"/>
     </w:p>
     <w:p>
       <w:pPr>
@@ -1760,6 +1851,7 @@
           <w:lang w:val="en-US"/>
         </w:rPr>
       </w:pPr>
+      <w:proofErr w:type="spellStart"/>
       <w:r>
         <w:rPr>
           <w:sz w:val="24"/>
@@ -1768,6 +1860,7 @@
         </w:rPr>
         <w:t>Hilfestellungen</w:t>
       </w:r>
+      <w:proofErr w:type="spellEnd"/>
     </w:p>
     <w:p>
       <w:pPr>
@@ -1800,6 +1893,7 @@
           <w:lang w:val="en-US"/>
         </w:rPr>
       </w:pPr>
+      <w:proofErr w:type="spellStart"/>
       <w:r>
         <w:rPr>
           <w:sz w:val="24"/>
@@ -1824,6 +1918,7 @@
         </w:rPr>
         <w:t>dee</w:t>
       </w:r>
+      <w:proofErr w:type="spellEnd"/>
     </w:p>
     <w:p>
       <w:pPr>
@@ -1928,7 +2023,23 @@
           <w:sz w:val="24"/>
           <w:szCs w:val="24"/>
         </w:rPr>
-        <w:t>man Bücher kauft, Bewertungen (Kommentar schreiben, Likes und Dislikes drücken</w:t>
+        <w:t xml:space="preserve">man Bücher kauft, Bewertungen (Kommentar schreiben, Likes und </w:t>
+      </w:r>
+      <w:proofErr w:type="spellStart"/>
+      <w:r>
+        <w:rPr>
+          <w:sz w:val="24"/>
+          <w:szCs w:val="24"/>
+        </w:rPr>
+        <w:t>Dislikes</w:t>
+      </w:r>
+      <w:proofErr w:type="spellEnd"/>
+      <w:r>
+        <w:rPr>
+          <w:sz w:val="24"/>
+          <w:szCs w:val="24"/>
+        </w:rPr>
+        <w:t xml:space="preserve"> drücken</w:t>
       </w:r>
       <w:r>
         <w:rPr>
@@ -1949,8 +2060,17 @@
           <w:sz w:val="24"/>
           <w:szCs w:val="24"/>
         </w:rPr>
-        <w:t xml:space="preserve"> etc</w:t>
-      </w:r>
+        <w:t xml:space="preserve"> </w:t>
+      </w:r>
+      <w:proofErr w:type="spellStart"/>
+      <w:r>
+        <w:rPr>
+          <w:sz w:val="24"/>
+          <w:szCs w:val="24"/>
+        </w:rPr>
+        <w:t>etc</w:t>
+      </w:r>
+      <w:proofErr w:type="spellEnd"/>
       <w:r>
         <w:rPr>
           <w:sz w:val="24"/>
@@ -1972,6 +2092,7 @@
           <w:lang w:val="en-US"/>
         </w:rPr>
       </w:pPr>
+      <w:proofErr w:type="spellStart"/>
       <w:r>
         <w:rPr>
           <w:sz w:val="24"/>
@@ -1988,6 +2109,7 @@
         </w:rPr>
         <w:t>g</w:t>
       </w:r>
+      <w:proofErr w:type="spellEnd"/>
     </w:p>
     <w:p>
       <w:pPr>
@@ -2010,13 +2132,23 @@
           <w:lang w:val="en-US"/>
         </w:rPr>
       </w:pPr>
-      <w:r>
-        <w:rPr>
-          <w:sz w:val="24"/>
-          <w:szCs w:val="24"/>
-          <w:lang w:val="en-US"/>
-        </w:rPr>
-        <w:t>Kernaufgaben:</w:t>
+      <w:proofErr w:type="spellStart"/>
+      <w:r>
+        <w:rPr>
+          <w:sz w:val="24"/>
+          <w:szCs w:val="24"/>
+          <w:lang w:val="en-US"/>
+        </w:rPr>
+        <w:t>Kernaufgaben</w:t>
+      </w:r>
+      <w:proofErr w:type="spellEnd"/>
+      <w:r>
+        <w:rPr>
+          <w:sz w:val="24"/>
+          <w:szCs w:val="24"/>
+          <w:lang w:val="en-US"/>
+        </w:rPr>
+        <w:t>:</w:t>
       </w:r>
     </w:p>
     <w:p>
@@ -2032,14 +2164,34 @@
           <w:lang w:val="en-US"/>
         </w:rPr>
       </w:pPr>
-      <w:r>
-        <w:rPr>
-          <w:sz w:val="24"/>
-          <w:szCs w:val="24"/>
-          <w:lang w:val="en-US"/>
-        </w:rPr>
-        <w:t>Webshop Website erstellen</w:t>
-      </w:r>
+      <w:proofErr w:type="spellStart"/>
+      <w:r>
+        <w:rPr>
+          <w:sz w:val="24"/>
+          <w:szCs w:val="24"/>
+          <w:lang w:val="en-US"/>
+        </w:rPr>
+        <w:t>Webshop</w:t>
+      </w:r>
+      <w:proofErr w:type="spellEnd"/>
+      <w:r>
+        <w:rPr>
+          <w:sz w:val="24"/>
+          <w:szCs w:val="24"/>
+          <w:lang w:val="en-US"/>
+        </w:rPr>
+        <w:t xml:space="preserve"> Website </w:t>
+      </w:r>
+      <w:proofErr w:type="spellStart"/>
+      <w:r>
+        <w:rPr>
+          <w:sz w:val="24"/>
+          <w:szCs w:val="24"/>
+          <w:lang w:val="en-US"/>
+        </w:rPr>
+        <w:t>erstellen</w:t>
+      </w:r>
+      <w:proofErr w:type="spellEnd"/>
       <w:r>
         <w:rPr>
           <w:sz w:val="24"/>
@@ -2062,13 +2214,59 @@
           <w:lang w:val="en-US"/>
         </w:rPr>
       </w:pPr>
-      <w:r>
-        <w:rPr>
-          <w:sz w:val="24"/>
-          <w:szCs w:val="24"/>
-          <w:lang w:val="en-US"/>
-        </w:rPr>
-        <w:t>Bücher im Website nachsuchen.</w:t>
+      <w:proofErr w:type="spellStart"/>
+      <w:r>
+        <w:rPr>
+          <w:sz w:val="24"/>
+          <w:szCs w:val="24"/>
+          <w:lang w:val="en-US"/>
+        </w:rPr>
+        <w:t>Bücher</w:t>
+      </w:r>
+      <w:proofErr w:type="spellEnd"/>
+      <w:r>
+        <w:rPr>
+          <w:sz w:val="24"/>
+          <w:szCs w:val="24"/>
+          <w:lang w:val="en-US"/>
+        </w:rPr>
+        <w:t xml:space="preserve"> </w:t>
+      </w:r>
+      <w:proofErr w:type="spellStart"/>
+      <w:r>
+        <w:rPr>
+          <w:sz w:val="24"/>
+          <w:szCs w:val="24"/>
+          <w:lang w:val="en-US"/>
+        </w:rPr>
+        <w:t>im</w:t>
+      </w:r>
+      <w:proofErr w:type="spellEnd"/>
+      <w:r>
+        <w:rPr>
+          <w:sz w:val="24"/>
+          <w:szCs w:val="24"/>
+          <w:lang w:val="en-US"/>
+        </w:rPr>
+        <w:t xml:space="preserve"> Website </w:t>
+      </w:r>
+      <w:proofErr w:type="spellStart"/>
+      <w:r>
+        <w:rPr>
+          <w:sz w:val="24"/>
+          <w:szCs w:val="24"/>
+          <w:lang w:val="en-US"/>
+        </w:rPr>
+        <w:t>nachsuchen</w:t>
+      </w:r>
+      <w:proofErr w:type="spellEnd"/>
+      <w:r>
+        <w:rPr>
+          <w:sz w:val="24"/>
+          <w:szCs w:val="24"/>
+          <w:lang w:val="en-US"/>
+        </w:rPr>
+        <w:t>.</w:t>
       </w:r>
     </w:p>
     <w:p>
@@ -2165,6 +2363,7 @@
           <w:lang w:val="en-US"/>
         </w:rPr>
       </w:pPr>
+      <w:proofErr w:type="spellStart"/>
       <w:r>
         <w:rPr>
           <w:sz w:val="24"/>
@@ -2173,6 +2372,7 @@
         </w:rPr>
         <w:t>Klassendiagramm</w:t>
       </w:r>
+      <w:proofErr w:type="spellEnd"/>
       <w:r>
         <w:rPr>
           <w:sz w:val="24"/>
@@ -2602,7 +2802,16 @@
           <w:szCs w:val="24"/>
           <w:lang w:val="en-US"/>
         </w:rPr>
-        <w:t>REST-Schnittstelle</w:t>
+        <w:t>REST-</w:t>
+      </w:r>
+      <w:proofErr w:type="spellStart"/>
+      <w:r>
+        <w:rPr>
+          <w:sz w:val="24"/>
+          <w:szCs w:val="24"/>
+          <w:lang w:val="en-US"/>
+        </w:rPr>
+        <w:t>Schnittstelle</w:t>
       </w:r>
       <w:r>
         <w:rPr>
@@ -2612,6 +2821,7 @@
         </w:rPr>
         <w:t>n</w:t>
       </w:r>
+      <w:proofErr w:type="spellEnd"/>
     </w:p>
     <w:p>
       <w:pPr>
@@ -2691,6 +2901,7 @@
           <w:lang w:val="en-US"/>
         </w:rPr>
       </w:pPr>
+      <w:proofErr w:type="spellStart"/>
       <w:r>
         <w:rPr>
           <w:sz w:val="24"/>
@@ -2707,6 +2918,7 @@
         </w:rPr>
         <w:t>an</w:t>
       </w:r>
+      <w:proofErr w:type="spellEnd"/>
     </w:p>
     <w:p>
       <w:pPr>
@@ -2730,6 +2942,7 @@
           <w:lang w:val="en-US"/>
         </w:rPr>
       </w:pPr>
+      <w:proofErr w:type="spellStart"/>
       <w:r>
         <w:rPr>
           <w:sz w:val="24"/>
@@ -2738,6 +2951,7 @@
         </w:rPr>
         <w:t>Installationanstellung</w:t>
       </w:r>
+      <w:proofErr w:type="spellEnd"/>
     </w:p>
     <w:p>
       <w:pPr>
@@ -2860,6 +3074,7 @@
           <w:lang w:val="en-US"/>
         </w:rPr>
       </w:pPr>
+      <w:proofErr w:type="spellStart"/>
       <w:r>
         <w:rPr>
           <w:sz w:val="24"/>
@@ -2867,7 +3082,16 @@
           <w:lang w:val="en-US"/>
         </w:rPr>
         <w:lastRenderedPageBreak/>
-        <w:t>Hilfestellungen:</w:t>
+        <w:t>Hilfestellungen</w:t>
+      </w:r>
+      <w:proofErr w:type="spellEnd"/>
+      <w:r>
+        <w:rPr>
+          <w:sz w:val="24"/>
+          <w:szCs w:val="24"/>
+          <w:lang w:val="en-US"/>
+        </w:rPr>
+        <w:t>:</w:t>
       </w:r>
     </w:p>
     <w:p>
@@ -2926,8 +3150,45 @@
             <w:u w:val="single"/>
             <w:lang w:val="en-US" w:eastAsia="de-CH"/>
           </w:rPr>
-          <w:t>Ein Bücher App erstellen</w:t>
+          <w:t xml:space="preserve">Ein </w:t>
         </w:r>
+        <w:proofErr w:type="spellStart"/>
+        <w:r>
+          <w:rPr>
+            <w:rFonts w:ascii="Calibri" w:eastAsia="Times New Roman" w:hAnsi="Calibri" w:cs="Calibri"/>
+            <w:color w:val="0000FF"/>
+            <w:sz w:val="24"/>
+            <w:szCs w:val="24"/>
+            <w:u w:val="single"/>
+            <w:lang w:val="en-US" w:eastAsia="de-CH"/>
+          </w:rPr>
+          <w:t>Bücher</w:t>
+        </w:r>
+        <w:proofErr w:type="spellEnd"/>
+        <w:r>
+          <w:rPr>
+            <w:rFonts w:ascii="Calibri" w:eastAsia="Times New Roman" w:hAnsi="Calibri" w:cs="Calibri"/>
+            <w:color w:val="0000FF"/>
+            <w:sz w:val="24"/>
+            <w:szCs w:val="24"/>
+            <w:u w:val="single"/>
+            <w:lang w:val="en-US" w:eastAsia="de-CH"/>
+          </w:rPr>
+          <w:t xml:space="preserve"> App </w:t>
+        </w:r>
+        <w:proofErr w:type="spellStart"/>
+        <w:r>
+          <w:rPr>
+            <w:rFonts w:ascii="Calibri" w:eastAsia="Times New Roman" w:hAnsi="Calibri" w:cs="Calibri"/>
+            <w:color w:val="0000FF"/>
+            <w:sz w:val="24"/>
+            <w:szCs w:val="24"/>
+            <w:u w:val="single"/>
+            <w:lang w:val="en-US" w:eastAsia="de-CH"/>
+          </w:rPr>
+          <w:t>erstellen</w:t>
+        </w:r>
+        <w:proofErr w:type="spellEnd"/>
       </w:hyperlink>
     </w:p>
     <w:p>
@@ -2954,26 +3215,9 @@
             <w:szCs w:val="24"/>
             <w:lang w:val="en-US" w:eastAsia="de-CH"/>
           </w:rPr>
-          <w:t>React Axios</w:t>
+          <w:t xml:space="preserve">React </w:t>
         </w:r>
-      </w:hyperlink>
-    </w:p>
-    <w:p>
-      <w:pPr>
-        <w:numPr>
-          <w:ilvl w:val="0"/>
-          <w:numId w:val="10"/>
-        </w:numPr>
-        <w:spacing w:after="0" w:line="240" w:lineRule="auto"/>
-        <w:textAlignment w:val="center"/>
-        <w:rPr>
-          <w:rFonts w:ascii="Calibri" w:eastAsia="Times New Roman" w:hAnsi="Calibri" w:cs="Calibri"/>
-          <w:sz w:val="24"/>
-          <w:szCs w:val="24"/>
-          <w:lang w:val="en-US" w:eastAsia="de-CH"/>
-        </w:rPr>
-      </w:pPr>
-      <w:hyperlink r:id="rId15" w:history="1">
+        <w:proofErr w:type="spellStart"/>
         <w:r>
           <w:rPr>
             <w:rStyle w:val="Hyperlink"/>
@@ -2982,8 +3226,81 @@
             <w:szCs w:val="24"/>
             <w:lang w:val="en-US" w:eastAsia="de-CH"/>
           </w:rPr>
-          <w:t>Bewertungen erstellen</w:t>
+          <w:t>Axios</w:t>
         </w:r>
+        <w:proofErr w:type="spellEnd"/>
+      </w:hyperlink>
+    </w:p>
+    <w:p>
+      <w:pPr>
+        <w:numPr>
+          <w:ilvl w:val="0"/>
+          <w:numId w:val="10"/>
+        </w:numPr>
+        <w:spacing w:after="0" w:line="240" w:lineRule="auto"/>
+        <w:textAlignment w:val="center"/>
+        <w:rPr>
+          <w:rFonts w:ascii="Calibri" w:eastAsia="Times New Roman" w:hAnsi="Calibri" w:cs="Calibri"/>
+          <w:sz w:val="24"/>
+          <w:szCs w:val="24"/>
+          <w:lang w:val="en-US" w:eastAsia="de-CH"/>
+        </w:rPr>
+      </w:pPr>
+      <w:hyperlink r:id="rId15" w:history="1">
+        <w:proofErr w:type="spellStart"/>
+        <w:r>
+          <w:rPr>
+            <w:rStyle w:val="Hyperlink"/>
+            <w:rFonts w:ascii="Calibri" w:eastAsia="Times New Roman" w:hAnsi="Calibri" w:cs="Calibri"/>
+            <w:sz w:val="24"/>
+            <w:szCs w:val="24"/>
+            <w:lang w:val="en-US" w:eastAsia="de-CH"/>
+          </w:rPr>
+          <w:t>Bewertungen</w:t>
+        </w:r>
+        <w:proofErr w:type="spellEnd"/>
+        <w:r>
+          <w:rPr>
+            <w:rStyle w:val="Hyperlink"/>
+            <w:rFonts w:ascii="Calibri" w:eastAsia="Times New Roman" w:hAnsi="Calibri" w:cs="Calibri"/>
+            <w:sz w:val="24"/>
+            <w:szCs w:val="24"/>
+            <w:lang w:val="en-US" w:eastAsia="de-CH"/>
+          </w:rPr>
+          <w:t xml:space="preserve"> </w:t>
+        </w:r>
+        <w:proofErr w:type="spellStart"/>
+        <w:r>
+          <w:rPr>
+            <w:rStyle w:val="Hyperlink"/>
+            <w:rFonts w:ascii="Calibri" w:eastAsia="Times New Roman" w:hAnsi="Calibri" w:cs="Calibri"/>
+            <w:sz w:val="24"/>
+            <w:szCs w:val="24"/>
+            <w:lang w:val="en-US" w:eastAsia="de-CH"/>
+          </w:rPr>
+          <w:t>erstell</w:t>
+        </w:r>
+        <w:r>
+          <w:rPr>
+            <w:rStyle w:val="Hyperlink"/>
+            <w:rFonts w:ascii="Calibri" w:eastAsia="Times New Roman" w:hAnsi="Calibri" w:cs="Calibri"/>
+            <w:sz w:val="24"/>
+            <w:szCs w:val="24"/>
+            <w:lang w:val="en-US" w:eastAsia="de-CH"/>
+          </w:rPr>
+          <w:t>e</w:t>
+        </w:r>
+        <w:r>
+          <w:rPr>
+            <w:rStyle w:val="Hyperlink"/>
+            <w:rFonts w:ascii="Calibri" w:eastAsia="Times New Roman" w:hAnsi="Calibri" w:cs="Calibri"/>
+            <w:sz w:val="24"/>
+            <w:szCs w:val="24"/>
+            <w:lang w:val="en-US" w:eastAsia="de-CH"/>
+          </w:rPr>
+          <w:t>n</w:t>
+        </w:r>
+        <w:proofErr w:type="spellEnd"/>
       </w:hyperlink>
     </w:p>
     <w:p>
@@ -3011,8 +3328,21 @@
             <w:u w:val="single"/>
             <w:lang w:val="en-US" w:eastAsia="de-CH"/>
           </w:rPr>
-          <w:t>App übersetzen</w:t>
+          <w:t xml:space="preserve">App </w:t>
         </w:r>
+        <w:proofErr w:type="spellStart"/>
+        <w:r>
+          <w:rPr>
+            <w:rFonts w:ascii="Calibri" w:eastAsia="Times New Roman" w:hAnsi="Calibri" w:cs="Calibri"/>
+            <w:color w:val="0000FF"/>
+            <w:sz w:val="24"/>
+            <w:szCs w:val="24"/>
+            <w:u w:val="single"/>
+            <w:lang w:val="en-US" w:eastAsia="de-CH"/>
+          </w:rPr>
+          <w:t>übersetzen</w:t>
+        </w:r>
+        <w:proofErr w:type="spellEnd"/>
       </w:hyperlink>
     </w:p>
     <w:p>
@@ -3096,26 +3426,9 @@
             <w:u w:val="single"/>
             <w:lang w:val="en-US" w:eastAsia="de-CH"/>
           </w:rPr>
-          <w:t>Forums erstellen</w:t>
+          <w:t xml:space="preserve">Forums </w:t>
         </w:r>
-      </w:hyperlink>
-    </w:p>
-    <w:p>
-      <w:pPr>
-        <w:numPr>
-          <w:ilvl w:val="0"/>
-          <w:numId w:val="11"/>
-        </w:numPr>
-        <w:spacing w:after="0" w:line="240" w:lineRule="auto"/>
-        <w:textAlignment w:val="center"/>
-        <w:rPr>
-          <w:rFonts w:ascii="Calibri" w:eastAsia="Times New Roman" w:hAnsi="Calibri" w:cs="Calibri"/>
-          <w:sz w:val="24"/>
-          <w:szCs w:val="24"/>
-          <w:lang w:val="en-US" w:eastAsia="de-CH"/>
-        </w:rPr>
-      </w:pPr>
-      <w:hyperlink r:id="rId20" w:history="1">
+        <w:proofErr w:type="spellStart"/>
         <w:r>
           <w:rPr>
             <w:rFonts w:ascii="Calibri" w:eastAsia="Times New Roman" w:hAnsi="Calibri" w:cs="Calibri"/>
@@ -3125,29 +3438,7 @@
             <w:u w:val="single"/>
             <w:lang w:val="en-US" w:eastAsia="de-CH"/>
           </w:rPr>
-          <w:t>Suchleiste e</w:t>
-        </w:r>
-        <w:r>
-          <w:rPr>
-            <w:rFonts w:ascii="Calibri" w:eastAsia="Times New Roman" w:hAnsi="Calibri" w:cs="Calibri"/>
-            <w:color w:val="0000FF"/>
-            <w:sz w:val="24"/>
-            <w:szCs w:val="24"/>
-            <w:u w:val="single"/>
-            <w:lang w:val="en-US" w:eastAsia="de-CH"/>
-          </w:rPr>
-          <w:t>r</w:t>
-        </w:r>
-        <w:r>
-          <w:rPr>
-            <w:rFonts w:ascii="Calibri" w:eastAsia="Times New Roman" w:hAnsi="Calibri" w:cs="Calibri"/>
-            <w:color w:val="0000FF"/>
-            <w:sz w:val="24"/>
-            <w:szCs w:val="24"/>
-            <w:u w:val="single"/>
-            <w:lang w:val="en-US" w:eastAsia="de-CH"/>
-          </w:rPr>
-          <w:t>s</w:t>
+          <w:t>ers</w:t>
         </w:r>
         <w:r>
           <w:rPr>
@@ -3169,8 +3460,75 @@
             <w:u w:val="single"/>
             <w:lang w:val="en-US" w:eastAsia="de-CH"/>
           </w:rPr>
-          <w:t>ellen</w:t>
+          <w:t>elle</w:t>
         </w:r>
+        <w:r>
+          <w:rPr>
+            <w:rFonts w:ascii="Calibri" w:eastAsia="Times New Roman" w:hAnsi="Calibri" w:cs="Calibri"/>
+            <w:color w:val="0000FF"/>
+            <w:sz w:val="24"/>
+            <w:szCs w:val="24"/>
+            <w:u w:val="single"/>
+            <w:lang w:val="en-US" w:eastAsia="de-CH"/>
+          </w:rPr>
+          <w:t>n</w:t>
+        </w:r>
+        <w:proofErr w:type="spellEnd"/>
+      </w:hyperlink>
+    </w:p>
+    <w:p>
+      <w:pPr>
+        <w:numPr>
+          <w:ilvl w:val="0"/>
+          <w:numId w:val="11"/>
+        </w:numPr>
+        <w:spacing w:after="0" w:line="240" w:lineRule="auto"/>
+        <w:textAlignment w:val="center"/>
+        <w:rPr>
+          <w:rFonts w:ascii="Calibri" w:eastAsia="Times New Roman" w:hAnsi="Calibri" w:cs="Calibri"/>
+          <w:sz w:val="24"/>
+          <w:szCs w:val="24"/>
+          <w:lang w:val="en-US" w:eastAsia="de-CH"/>
+        </w:rPr>
+      </w:pPr>
+      <w:hyperlink r:id="rId20" w:history="1">
+        <w:proofErr w:type="spellStart"/>
+        <w:r>
+          <w:rPr>
+            <w:rFonts w:ascii="Calibri" w:eastAsia="Times New Roman" w:hAnsi="Calibri" w:cs="Calibri"/>
+            <w:color w:val="0000FF"/>
+            <w:sz w:val="24"/>
+            <w:szCs w:val="24"/>
+            <w:u w:val="single"/>
+            <w:lang w:val="en-US" w:eastAsia="de-CH"/>
+          </w:rPr>
+          <w:t>Suchleiste</w:t>
+        </w:r>
+        <w:proofErr w:type="spellEnd"/>
+        <w:r>
+          <w:rPr>
+            <w:rFonts w:ascii="Calibri" w:eastAsia="Times New Roman" w:hAnsi="Calibri" w:cs="Calibri"/>
+            <w:color w:val="0000FF"/>
+            <w:sz w:val="24"/>
+            <w:szCs w:val="24"/>
+            <w:u w:val="single"/>
+            <w:lang w:val="en-US" w:eastAsia="de-CH"/>
+          </w:rPr>
+          <w:t xml:space="preserve"> </w:t>
+        </w:r>
+        <w:proofErr w:type="spellStart"/>
+        <w:r>
+          <w:rPr>
+            <w:rFonts w:ascii="Calibri" w:eastAsia="Times New Roman" w:hAnsi="Calibri" w:cs="Calibri"/>
+            <w:color w:val="0000FF"/>
+            <w:sz w:val="24"/>
+            <w:szCs w:val="24"/>
+            <w:u w:val="single"/>
+            <w:lang w:val="en-US" w:eastAsia="de-CH"/>
+          </w:rPr>
+          <w:t>erstellen</w:t>
+        </w:r>
+        <w:proofErr w:type="spellEnd"/>
       </w:hyperlink>
     </w:p>
     <w:p>
@@ -3217,6 +3575,7 @@
         </w:rPr>
       </w:pPr>
       <w:hyperlink r:id="rId22" w:history="1">
+        <w:proofErr w:type="spellStart"/>
         <w:r>
           <w:rPr>
             <w:rFonts w:ascii="Calibri" w:eastAsia="Times New Roman" w:hAnsi="Calibri" w:cs="Calibri"/>
@@ -3226,93 +3585,7 @@
             <w:u w:val="single"/>
             <w:lang w:val="en-US" w:eastAsia="de-CH"/>
           </w:rPr>
-          <w:t>Erstellungen</w:t>
-        </w:r>
-      </w:hyperlink>
-    </w:p>
-    <w:p>
-      <w:pPr>
-        <w:numPr>
-          <w:ilvl w:val="0"/>
-          <w:numId w:val="11"/>
-        </w:numPr>
-        <w:spacing w:after="0" w:line="240" w:lineRule="auto"/>
-        <w:textAlignment w:val="center"/>
-        <w:rPr>
-          <w:rFonts w:ascii="Calibri" w:eastAsia="Times New Roman" w:hAnsi="Calibri" w:cs="Calibri"/>
-          <w:sz w:val="24"/>
-          <w:szCs w:val="24"/>
-          <w:lang w:val="en-US" w:eastAsia="de-CH"/>
-        </w:rPr>
-      </w:pPr>
-      <w:hyperlink r:id="rId23" w:history="1">
-        <w:r>
-          <w:rPr>
-            <w:rFonts w:ascii="Calibri" w:eastAsia="Times New Roman" w:hAnsi="Calibri" w:cs="Calibri"/>
-            <w:color w:val="0000FF"/>
-            <w:sz w:val="24"/>
-            <w:szCs w:val="24"/>
-            <w:u w:val="single"/>
-            <w:lang w:val="en-US" w:eastAsia="de-CH"/>
-          </w:rPr>
-          <w:t>Konto erstellen (Register)</w:t>
-        </w:r>
-      </w:hyperlink>
-    </w:p>
-    <w:p>
-      <w:pPr>
-        <w:numPr>
-          <w:ilvl w:val="0"/>
-          <w:numId w:val="11"/>
-        </w:numPr>
-        <w:spacing w:after="0" w:line="240" w:lineRule="auto"/>
-        <w:textAlignment w:val="center"/>
-        <w:rPr>
-          <w:rFonts w:ascii="Calibri" w:eastAsia="Times New Roman" w:hAnsi="Calibri" w:cs="Calibri"/>
-          <w:sz w:val="24"/>
-          <w:szCs w:val="24"/>
-          <w:lang w:val="en-US" w:eastAsia="de-CH"/>
-        </w:rPr>
-      </w:pPr>
-      <w:hyperlink r:id="rId24" w:history="1">
-        <w:r>
-          <w:rPr>
-            <w:rStyle w:val="Hyperlink"/>
-            <w:rFonts w:ascii="Calibri" w:hAnsi="Calibri" w:cs="Calibri"/>
-            <w:sz w:val="24"/>
-            <w:szCs w:val="24"/>
-            <w:lang w:val="en-US"/>
-          </w:rPr>
-          <w:t>Router-Links verändern?</w:t>
-        </w:r>
-      </w:hyperlink>
-    </w:p>
-    <w:p>
-      <w:pPr>
-        <w:numPr>
-          <w:ilvl w:val="0"/>
-          <w:numId w:val="11"/>
-        </w:numPr>
-        <w:spacing w:after="0" w:line="240" w:lineRule="auto"/>
-        <w:textAlignment w:val="center"/>
-        <w:rPr>
-          <w:rFonts w:ascii="Calibri" w:eastAsia="Times New Roman" w:hAnsi="Calibri" w:cs="Calibri"/>
-          <w:sz w:val="24"/>
-          <w:szCs w:val="24"/>
-          <w:lang w:val="en-US" w:eastAsia="de-CH"/>
-        </w:rPr>
-      </w:pPr>
-      <w:hyperlink r:id="rId25" w:history="1">
-        <w:r>
-          <w:rPr>
-            <w:rFonts w:ascii="Calibri" w:eastAsia="Times New Roman" w:hAnsi="Calibri" w:cs="Calibri"/>
-            <w:color w:val="0000FF"/>
-            <w:sz w:val="24"/>
-            <w:szCs w:val="24"/>
-            <w:u w:val="single"/>
-            <w:lang w:val="en-US" w:eastAsia="de-CH"/>
-          </w:rPr>
-          <w:t>Form</w:t>
+          <w:t>Erste</w:t>
         </w:r>
         <w:r>
           <w:rPr>
@@ -3323,8 +3596,42 @@
             <w:u w:val="single"/>
             <w:lang w:val="en-US" w:eastAsia="de-CH"/>
           </w:rPr>
-          <w:t>s</w:t>
+          <w:t>l</w:t>
         </w:r>
+        <w:r>
+          <w:rPr>
+            <w:rFonts w:ascii="Calibri" w:eastAsia="Times New Roman" w:hAnsi="Calibri" w:cs="Calibri"/>
+            <w:color w:val="0000FF"/>
+            <w:sz w:val="24"/>
+            <w:szCs w:val="24"/>
+            <w:u w:val="single"/>
+            <w:lang w:val="en-US" w:eastAsia="de-CH"/>
+          </w:rPr>
+          <w:t>lun</w:t>
+        </w:r>
+        <w:r>
+          <w:rPr>
+            <w:rFonts w:ascii="Calibri" w:eastAsia="Times New Roman" w:hAnsi="Calibri" w:cs="Calibri"/>
+            <w:color w:val="0000FF"/>
+            <w:sz w:val="24"/>
+            <w:szCs w:val="24"/>
+            <w:u w:val="single"/>
+            <w:lang w:val="en-US" w:eastAsia="de-CH"/>
+          </w:rPr>
+          <w:t>g</w:t>
+        </w:r>
+        <w:r>
+          <w:rPr>
+            <w:rFonts w:ascii="Calibri" w:eastAsia="Times New Roman" w:hAnsi="Calibri" w:cs="Calibri"/>
+            <w:color w:val="0000FF"/>
+            <w:sz w:val="24"/>
+            <w:szCs w:val="24"/>
+            <w:u w:val="single"/>
+            <w:lang w:val="en-US" w:eastAsia="de-CH"/>
+          </w:rPr>
+          <w:t>en</w:t>
+        </w:r>
+        <w:proofErr w:type="spellEnd"/>
       </w:hyperlink>
     </w:p>
     <w:p>
@@ -3342,7 +3649,117 @@
           <w:lang w:val="en-US" w:eastAsia="de-CH"/>
         </w:rPr>
       </w:pPr>
-      <w:hyperlink r:id="rId26" w:history="1">
+      <w:hyperlink r:id="rId23" w:history="1">
+        <w:proofErr w:type="spellStart"/>
+        <w:r>
+          <w:rPr>
+            <w:rFonts w:ascii="Calibri" w:eastAsia="Times New Roman" w:hAnsi="Calibri" w:cs="Calibri"/>
+            <w:color w:val="0000FF"/>
+            <w:sz w:val="24"/>
+            <w:szCs w:val="24"/>
+            <w:u w:val="single"/>
+            <w:lang w:val="en-US" w:eastAsia="de-CH"/>
+          </w:rPr>
+          <w:t>Konto</w:t>
+        </w:r>
+        <w:proofErr w:type="spellEnd"/>
+        <w:r>
+          <w:rPr>
+            <w:rFonts w:ascii="Calibri" w:eastAsia="Times New Roman" w:hAnsi="Calibri" w:cs="Calibri"/>
+            <w:color w:val="0000FF"/>
+            <w:sz w:val="24"/>
+            <w:szCs w:val="24"/>
+            <w:u w:val="single"/>
+            <w:lang w:val="en-US" w:eastAsia="de-CH"/>
+          </w:rPr>
+          <w:t xml:space="preserve"> </w:t>
+        </w:r>
+        <w:proofErr w:type="spellStart"/>
+        <w:r>
+          <w:rPr>
+            <w:rFonts w:ascii="Calibri" w:eastAsia="Times New Roman" w:hAnsi="Calibri" w:cs="Calibri"/>
+            <w:color w:val="0000FF"/>
+            <w:sz w:val="24"/>
+            <w:szCs w:val="24"/>
+            <w:u w:val="single"/>
+            <w:lang w:val="en-US" w:eastAsia="de-CH"/>
+          </w:rPr>
+          <w:t>erst</w:t>
+        </w:r>
+        <w:r>
+          <w:rPr>
+            <w:rFonts w:ascii="Calibri" w:eastAsia="Times New Roman" w:hAnsi="Calibri" w:cs="Calibri"/>
+            <w:color w:val="0000FF"/>
+            <w:sz w:val="24"/>
+            <w:szCs w:val="24"/>
+            <w:u w:val="single"/>
+            <w:lang w:val="en-US" w:eastAsia="de-CH"/>
+          </w:rPr>
+          <w:t>e</w:t>
+        </w:r>
+        <w:r>
+          <w:rPr>
+            <w:rFonts w:ascii="Calibri" w:eastAsia="Times New Roman" w:hAnsi="Calibri" w:cs="Calibri"/>
+            <w:color w:val="0000FF"/>
+            <w:sz w:val="24"/>
+            <w:szCs w:val="24"/>
+            <w:u w:val="single"/>
+            <w:lang w:val="en-US" w:eastAsia="de-CH"/>
+          </w:rPr>
+          <w:t>llen</w:t>
+        </w:r>
+        <w:proofErr w:type="spellEnd"/>
+        <w:r>
+          <w:rPr>
+            <w:rFonts w:ascii="Calibri" w:eastAsia="Times New Roman" w:hAnsi="Calibri" w:cs="Calibri"/>
+            <w:color w:val="0000FF"/>
+            <w:sz w:val="24"/>
+            <w:szCs w:val="24"/>
+            <w:u w:val="single"/>
+            <w:lang w:val="en-US" w:eastAsia="de-CH"/>
+          </w:rPr>
+          <w:t xml:space="preserve"> (</w:t>
+        </w:r>
+        <w:r>
+          <w:rPr>
+            <w:rFonts w:ascii="Calibri" w:eastAsia="Times New Roman" w:hAnsi="Calibri" w:cs="Calibri"/>
+            <w:color w:val="0000FF"/>
+            <w:sz w:val="24"/>
+            <w:szCs w:val="24"/>
+            <w:u w:val="single"/>
+            <w:lang w:val="en-US" w:eastAsia="de-CH"/>
+          </w:rPr>
+          <w:t>R</w:t>
+        </w:r>
+        <w:r>
+          <w:rPr>
+            <w:rFonts w:ascii="Calibri" w:eastAsia="Times New Roman" w:hAnsi="Calibri" w:cs="Calibri"/>
+            <w:color w:val="0000FF"/>
+            <w:sz w:val="24"/>
+            <w:szCs w:val="24"/>
+            <w:u w:val="single"/>
+            <w:lang w:val="en-US" w:eastAsia="de-CH"/>
+          </w:rPr>
+          <w:t>egister)</w:t>
+        </w:r>
+      </w:hyperlink>
+    </w:p>
+    <w:p>
+      <w:pPr>
+        <w:numPr>
+          <w:ilvl w:val="0"/>
+          <w:numId w:val="11"/>
+        </w:numPr>
+        <w:spacing w:after="0" w:line="240" w:lineRule="auto"/>
+        <w:textAlignment w:val="center"/>
+        <w:rPr>
+          <w:rFonts w:ascii="Calibri" w:eastAsia="Times New Roman" w:hAnsi="Calibri" w:cs="Calibri"/>
+          <w:sz w:val="24"/>
+          <w:szCs w:val="24"/>
+          <w:lang w:val="en-US" w:eastAsia="de-CH"/>
+        </w:rPr>
+      </w:pPr>
+      <w:hyperlink r:id="rId24" w:history="1">
         <w:r>
           <w:rPr>
             <w:rStyle w:val="Hyperlink"/>
@@ -3351,8 +3768,9 @@
             <w:szCs w:val="24"/>
             <w:lang w:val="en-US"/>
           </w:rPr>
-          <w:t>Texte unterstr</w:t>
+          <w:t xml:space="preserve">Router-Links </w:t>
         </w:r>
+        <w:proofErr w:type="spellStart"/>
         <w:r>
           <w:rPr>
             <w:rStyle w:val="Hyperlink"/>
@@ -3361,8 +3779,9 @@
             <w:szCs w:val="24"/>
             <w:lang w:val="en-US"/>
           </w:rPr>
-          <w:t>e</w:t>
+          <w:t>verändern</w:t>
         </w:r>
+        <w:proofErr w:type="spellEnd"/>
         <w:r>
           <w:rPr>
             <w:rStyle w:val="Hyperlink"/>
@@ -3371,7 +3790,7 @@
             <w:szCs w:val="24"/>
             <w:lang w:val="en-US"/>
           </w:rPr>
-          <w:t>ichen</w:t>
+          <w:t>?</w:t>
         </w:r>
       </w:hyperlink>
     </w:p>
@@ -3384,6 +3803,58 @@
         <w:spacing w:after="0" w:line="240" w:lineRule="auto"/>
         <w:textAlignment w:val="center"/>
         <w:rPr>
+          <w:rFonts w:ascii="Calibri" w:eastAsia="Times New Roman" w:hAnsi="Calibri" w:cs="Calibri"/>
+          <w:sz w:val="24"/>
+          <w:szCs w:val="24"/>
+          <w:lang w:val="en-US" w:eastAsia="de-CH"/>
+        </w:rPr>
+      </w:pPr>
+      <w:hyperlink r:id="rId25" w:history="1">
+        <w:proofErr w:type="spellStart"/>
+        <w:r>
+          <w:rPr>
+            <w:rStyle w:val="Hyperlink"/>
+            <w:rFonts w:ascii="Calibri" w:hAnsi="Calibri" w:cs="Calibri"/>
+            <w:sz w:val="24"/>
+            <w:szCs w:val="24"/>
+            <w:lang w:val="en-US"/>
+          </w:rPr>
+          <w:t>Texte</w:t>
+        </w:r>
+        <w:proofErr w:type="spellEnd"/>
+        <w:r>
+          <w:rPr>
+            <w:rStyle w:val="Hyperlink"/>
+            <w:rFonts w:ascii="Calibri" w:hAnsi="Calibri" w:cs="Calibri"/>
+            <w:sz w:val="24"/>
+            <w:szCs w:val="24"/>
+            <w:lang w:val="en-US"/>
+          </w:rPr>
+          <w:t xml:space="preserve"> </w:t>
+        </w:r>
+        <w:proofErr w:type="spellStart"/>
+        <w:r>
+          <w:rPr>
+            <w:rStyle w:val="Hyperlink"/>
+            <w:rFonts w:ascii="Calibri" w:hAnsi="Calibri" w:cs="Calibri"/>
+            <w:sz w:val="24"/>
+            <w:szCs w:val="24"/>
+            <w:lang w:val="en-US"/>
+          </w:rPr>
+          <w:t>unterstreichen</w:t>
+        </w:r>
+        <w:proofErr w:type="spellEnd"/>
+      </w:hyperlink>
+    </w:p>
+    <w:p>
+      <w:pPr>
+        <w:numPr>
+          <w:ilvl w:val="0"/>
+          <w:numId w:val="11"/>
+        </w:numPr>
+        <w:spacing w:after="0" w:line="240" w:lineRule="auto"/>
+        <w:textAlignment w:val="center"/>
+        <w:rPr>
           <w:rStyle w:val="Hyperlink"/>
           <w:rFonts w:ascii="Calibri" w:eastAsia="Times New Roman" w:hAnsi="Calibri" w:cs="Calibri"/>
           <w:color w:val="auto"/>
@@ -3393,7 +3864,8 @@
           <w:lang w:val="en-US" w:eastAsia="de-CH"/>
         </w:rPr>
       </w:pPr>
-      <w:hyperlink r:id="rId27" w:history="1">
+      <w:hyperlink r:id="rId26" w:history="1">
+        <w:proofErr w:type="spellStart"/>
         <w:r>
           <w:rPr>
             <w:rStyle w:val="Hyperlink"/>
@@ -3404,12 +3876,16 @@
           </w:rPr>
           <w:t>Terms+Service</w:t>
         </w:r>
+        <w:proofErr w:type="spellEnd"/>
       </w:hyperlink>
     </w:p>
     <w:p>
       <w:pPr>
+        <w:numPr>
+          <w:ilvl w:val="0"/>
+          <w:numId w:val="11"/>
+        </w:numPr>
         <w:spacing w:after="0" w:line="240" w:lineRule="auto"/>
-        <w:ind w:left="360"/>
         <w:textAlignment w:val="center"/>
         <w:rPr>
           <w:rFonts w:ascii="Calibri" w:eastAsia="Times New Roman" w:hAnsi="Calibri" w:cs="Calibri"/>
@@ -3418,6 +3894,18 @@
           <w:lang w:val="en-US" w:eastAsia="de-CH"/>
         </w:rPr>
       </w:pPr>
+      <w:r>
+        <w:rPr>
+          <w:rStyle w:val="Hyperlink"/>
+          <w:rFonts w:ascii="Calibri" w:eastAsia="Times New Roman" w:hAnsi="Calibri" w:cs="Calibri"/>
+          <w:color w:val="auto"/>
+          <w:sz w:val="24"/>
+          <w:szCs w:val="24"/>
+          <w:u w:val="none"/>
+          <w:lang w:val="en-US" w:eastAsia="de-CH"/>
+        </w:rPr>
+        <w:t>SideQuest7B</w:t>
+      </w:r>
     </w:p>
     <w:p>
       <w:pPr>
@@ -3458,6 +3946,36 @@
           <w:lang w:val="en-US"/>
         </w:rPr>
         <w:t>:</w:t>
+      </w:r>
+    </w:p>
+    <w:p>
+      <w:pPr>
+        <w:pStyle w:val="Listenabsatz"/>
+        <w:numPr>
+          <w:ilvl w:val="0"/>
+          <w:numId w:val="12"/>
+        </w:numPr>
+        <w:rPr>
+          <w:sz w:val="24"/>
+          <w:szCs w:val="24"/>
+          <w:lang w:val="en-US"/>
+        </w:rPr>
+      </w:pPr>
+      <w:r>
+        <w:rPr>
+          <w:sz w:val="24"/>
+          <w:szCs w:val="24"/>
+          <w:lang w:val="en-US"/>
+        </w:rPr>
+        <w:t>SideQuest4A</w:t>
+      </w:r>
+      <w:r>
+        <w:rPr>
+          <w:sz w:val="24"/>
+          <w:szCs w:val="24"/>
+          <w:lang w:val="en-US"/>
+        </w:rPr>
+        <w:t>-5A</w:t>
       </w:r>
     </w:p>
     <w:sectPr>
@@ -3963,6 +4481,119 @@
     </w:lvl>
   </w:abstractNum>
   <w:abstractNum w:abstractNumId="4" w15:restartNumberingAfterBreak="0">
+    <w:nsid w:val="30D940CE"/>
+    <w:multiLevelType w:val="hybridMultilevel"/>
+    <w:tmpl w:val="DE5E3D04"/>
+    <w:lvl w:ilvl="0" w:tplc="08070001">
+      <w:start w:val="1"/>
+      <w:numFmt w:val="bullet"/>
+      <w:lvlText w:val=""/>
+      <w:lvlJc w:val="left"/>
+      <w:pPr>
+        <w:ind w:left="720" w:hanging="360"/>
+      </w:pPr>
+      <w:rPr>
+        <w:rFonts w:ascii="Symbol" w:hAnsi="Symbol" w:hint="default"/>
+      </w:rPr>
+    </w:lvl>
+    <w:lvl w:ilvl="1" w:tplc="08070003" w:tentative="1">
+      <w:start w:val="1"/>
+      <w:numFmt w:val="bullet"/>
+      <w:lvlText w:val="o"/>
+      <w:lvlJc w:val="left"/>
+      <w:pPr>
+        <w:ind w:left="1440" w:hanging="360"/>
+      </w:pPr>
+      <w:rPr>
+        <w:rFonts w:ascii="Courier New" w:hAnsi="Courier New" w:cs="Courier New" w:hint="default"/>
+      </w:rPr>
+    </w:lvl>
+    <w:lvl w:ilvl="2" w:tplc="08070005" w:tentative="1">
+      <w:start w:val="1"/>
+      <w:numFmt w:val="bullet"/>
+      <w:lvlText w:val=""/>
+      <w:lvlJc w:val="left"/>
+      <w:pPr>
+        <w:ind w:left="2160" w:hanging="360"/>
+      </w:pPr>
+      <w:rPr>
+        <w:rFonts w:ascii="Wingdings" w:hAnsi="Wingdings" w:hint="default"/>
+      </w:rPr>
+    </w:lvl>
+    <w:lvl w:ilvl="3" w:tplc="08070001" w:tentative="1">
+      <w:start w:val="1"/>
+      <w:numFmt w:val="bullet"/>
+      <w:lvlText w:val=""/>
+      <w:lvlJc w:val="left"/>
+      <w:pPr>
+        <w:ind w:left="2880" w:hanging="360"/>
+      </w:pPr>
+      <w:rPr>
+        <w:rFonts w:ascii="Symbol" w:hAnsi="Symbol" w:hint="default"/>
+      </w:rPr>
+    </w:lvl>
+    <w:lvl w:ilvl="4" w:tplc="08070003" w:tentative="1">
+      <w:start w:val="1"/>
+      <w:numFmt w:val="bullet"/>
+      <w:lvlText w:val="o"/>
+      <w:lvlJc w:val="left"/>
+      <w:pPr>
+        <w:ind w:left="3600" w:hanging="360"/>
+      </w:pPr>
+      <w:rPr>
+        <w:rFonts w:ascii="Courier New" w:hAnsi="Courier New" w:cs="Courier New" w:hint="default"/>
+      </w:rPr>
+    </w:lvl>
+    <w:lvl w:ilvl="5" w:tplc="08070005" w:tentative="1">
+      <w:start w:val="1"/>
+      <w:numFmt w:val="bullet"/>
+      <w:lvlText w:val=""/>
+      <w:lvlJc w:val="left"/>
+      <w:pPr>
+        <w:ind w:left="4320" w:hanging="360"/>
+      </w:pPr>
+      <w:rPr>
+        <w:rFonts w:ascii="Wingdings" w:hAnsi="Wingdings" w:hint="default"/>
+      </w:rPr>
+    </w:lvl>
+    <w:lvl w:ilvl="6" w:tplc="08070001" w:tentative="1">
+      <w:start w:val="1"/>
+      <w:numFmt w:val="bullet"/>
+      <w:lvlText w:val=""/>
+      <w:lvlJc w:val="left"/>
+      <w:pPr>
+        <w:ind w:left="5040" w:hanging="360"/>
+      </w:pPr>
+      <w:rPr>
+        <w:rFonts w:ascii="Symbol" w:hAnsi="Symbol" w:hint="default"/>
+      </w:rPr>
+    </w:lvl>
+    <w:lvl w:ilvl="7" w:tplc="08070003" w:tentative="1">
+      <w:start w:val="1"/>
+      <w:numFmt w:val="bullet"/>
+      <w:lvlText w:val="o"/>
+      <w:lvlJc w:val="left"/>
+      <w:pPr>
+        <w:ind w:left="5760" w:hanging="360"/>
+      </w:pPr>
+      <w:rPr>
+        <w:rFonts w:ascii="Courier New" w:hAnsi="Courier New" w:cs="Courier New" w:hint="default"/>
+      </w:rPr>
+    </w:lvl>
+    <w:lvl w:ilvl="8" w:tplc="08070005" w:tentative="1">
+      <w:start w:val="1"/>
+      <w:numFmt w:val="bullet"/>
+      <w:lvlText w:val=""/>
+      <w:lvlJc w:val="left"/>
+      <w:pPr>
+        <w:ind w:left="6480" w:hanging="360"/>
+      </w:pPr>
+      <w:rPr>
+        <w:rFonts w:ascii="Wingdings" w:hAnsi="Wingdings" w:hint="default"/>
+      </w:rPr>
+    </w:lvl>
+  </w:abstractNum>
+  <w:abstractNum w:abstractNumId="5" w15:restartNumberingAfterBreak="0">
     <w:nsid w:val="314F4F26"/>
     <w:multiLevelType w:val="multilevel"/>
     <w:tmpl w:val="3B741D88"/>
@@ -4111,7 +4742,7 @@
       </w:rPr>
     </w:lvl>
   </w:abstractNum>
-  <w:abstractNum w:abstractNumId="5" w15:restartNumberingAfterBreak="0">
+  <w:abstractNum w:abstractNumId="6" w15:restartNumberingAfterBreak="0">
     <w:nsid w:val="3E267E1F"/>
     <w:multiLevelType w:val="multilevel"/>
     <w:tmpl w:val="0807001F"/>
@@ -4197,7 +4828,7 @@
       </w:pPr>
     </w:lvl>
   </w:abstractNum>
-  <w:abstractNum w:abstractNumId="6" w15:restartNumberingAfterBreak="0">
+  <w:abstractNum w:abstractNumId="7" w15:restartNumberingAfterBreak="0">
     <w:nsid w:val="3F6F3FE3"/>
     <w:multiLevelType w:val="hybridMultilevel"/>
     <w:tmpl w:val="34562FB6"/>
@@ -4310,7 +4941,7 @@
       </w:rPr>
     </w:lvl>
   </w:abstractNum>
-  <w:abstractNum w:abstractNumId="7" w15:restartNumberingAfterBreak="0">
+  <w:abstractNum w:abstractNumId="8" w15:restartNumberingAfterBreak="0">
     <w:nsid w:val="4033338A"/>
     <w:multiLevelType w:val="multilevel"/>
     <w:tmpl w:val="E1C6E80A"/>
@@ -4423,7 +5054,7 @@
       </w:rPr>
     </w:lvl>
   </w:abstractNum>
-  <w:abstractNum w:abstractNumId="8" w15:restartNumberingAfterBreak="0">
+  <w:abstractNum w:abstractNumId="9" w15:restartNumberingAfterBreak="0">
     <w:nsid w:val="4E0C5562"/>
     <w:multiLevelType w:val="hybridMultilevel"/>
     <w:tmpl w:val="91BA22F0"/>
@@ -4536,7 +5167,7 @@
       </w:rPr>
     </w:lvl>
   </w:abstractNum>
-  <w:abstractNum w:abstractNumId="9" w15:restartNumberingAfterBreak="0">
+  <w:abstractNum w:abstractNumId="10" w15:restartNumberingAfterBreak="0">
     <w:nsid w:val="4FC17068"/>
     <w:multiLevelType w:val="hybridMultilevel"/>
     <w:tmpl w:val="898C64A6"/>
@@ -4649,7 +5280,7 @@
       </w:rPr>
     </w:lvl>
   </w:abstractNum>
-  <w:abstractNum w:abstractNumId="10" w15:restartNumberingAfterBreak="0">
+  <w:abstractNum w:abstractNumId="11" w15:restartNumberingAfterBreak="0">
     <w:nsid w:val="5A3E33BF"/>
     <w:multiLevelType w:val="hybridMultilevel"/>
     <w:tmpl w:val="CB60D620"/>
@@ -4745,31 +5376,34 @@
     <w:abstractNumId w:val="0"/>
   </w:num>
   <w:num w:numId="3" w16cid:durableId="986594165">
+    <w:abstractNumId w:val="8"/>
+  </w:num>
+  <w:num w:numId="4" w16cid:durableId="129443015">
     <w:abstractNumId w:val="7"/>
   </w:num>
-  <w:num w:numId="4" w16cid:durableId="129443015">
-    <w:abstractNumId w:val="6"/>
-  </w:num>
   <w:num w:numId="5" w16cid:durableId="1237516437">
-    <w:abstractNumId w:val="8"/>
+    <w:abstractNumId w:val="9"/>
   </w:num>
   <w:num w:numId="6" w16cid:durableId="1605649182">
-    <w:abstractNumId w:val="9"/>
+    <w:abstractNumId w:val="10"/>
   </w:num>
   <w:num w:numId="7" w16cid:durableId="1447458896">
     <w:abstractNumId w:val="2"/>
   </w:num>
   <w:num w:numId="8" w16cid:durableId="1210612815">
-    <w:abstractNumId w:val="10"/>
+    <w:abstractNumId w:val="11"/>
   </w:num>
   <w:num w:numId="9" w16cid:durableId="1630014862">
-    <w:abstractNumId w:val="5"/>
+    <w:abstractNumId w:val="6"/>
   </w:num>
   <w:num w:numId="10" w16cid:durableId="1024793664">
-    <w:abstractNumId w:val="4"/>
+    <w:abstractNumId w:val="5"/>
   </w:num>
   <w:num w:numId="11" w16cid:durableId="2099599108">
     <w:abstractNumId w:val="3"/>
+  </w:num>
+  <w:num w:numId="12" w16cid:durableId="310789375">
+    <w:abstractNumId w:val="4"/>
   </w:num>
 </w:numbering>
 </file>

</xml_diff>

<commit_message>
Added more changes, files
</commit_message>
<xml_diff>
--- a/Projektdokumentation.docx
+++ b/Projektdokumentation.docx
@@ -109,7 +109,6 @@
                 <w:lang w:val="en-US"/>
               </w:rPr>
             </w:pPr>
-            <w:proofErr w:type="spellStart"/>
             <w:r>
               <w:rPr>
                 <w:sz w:val="24"/>
@@ -118,7 +117,6 @@
               </w:rPr>
               <w:t>Änderung</w:t>
             </w:r>
-            <w:proofErr w:type="spellEnd"/>
           </w:p>
         </w:tc>
       </w:tr>
@@ -179,7 +177,6 @@
                 <w:lang w:val="en-US"/>
               </w:rPr>
             </w:pPr>
-            <w:proofErr w:type="spellStart"/>
             <w:r>
               <w:rPr>
                 <w:sz w:val="24"/>
@@ -188,17 +185,15 @@
               </w:rPr>
               <w:t>Projektidee</w:t>
             </w:r>
-            <w:proofErr w:type="spellEnd"/>
-          </w:p>
-          <w:p>
-            <w:pPr>
-              <w:rPr>
-                <w:sz w:val="24"/>
-                <w:szCs w:val="24"/>
-                <w:lang w:val="en-US"/>
-              </w:rPr>
-            </w:pPr>
-            <w:proofErr w:type="spellStart"/>
+          </w:p>
+          <w:p>
+            <w:pPr>
+              <w:rPr>
+                <w:sz w:val="24"/>
+                <w:szCs w:val="24"/>
+                <w:lang w:val="en-US"/>
+              </w:rPr>
+            </w:pPr>
             <w:r>
               <w:rPr>
                 <w:sz w:val="24"/>
@@ -207,7 +202,6 @@
               </w:rPr>
               <w:t>Anforderungskatalog</w:t>
             </w:r>
-            <w:proofErr w:type="spellEnd"/>
           </w:p>
         </w:tc>
       </w:tr>
@@ -336,7 +330,6 @@
                 <w:lang w:val="en-US"/>
               </w:rPr>
             </w:pPr>
-            <w:proofErr w:type="spellStart"/>
             <w:r>
               <w:rPr>
                 <w:sz w:val="24"/>
@@ -345,25 +338,14 @@
               </w:rPr>
               <w:t>Hilfestellungen</w:t>
             </w:r>
-            <w:proofErr w:type="spellEnd"/>
-            <w:r>
-              <w:rPr>
-                <w:sz w:val="24"/>
-                <w:szCs w:val="24"/>
-                <w:lang w:val="en-US"/>
-              </w:rPr>
-              <w:t xml:space="preserve">, </w:t>
-            </w:r>
-            <w:proofErr w:type="spellStart"/>
-            <w:r>
-              <w:rPr>
-                <w:sz w:val="24"/>
-                <w:szCs w:val="24"/>
-                <w:lang w:val="en-US"/>
-              </w:rPr>
-              <w:t>Klassendiagramm</w:t>
-            </w:r>
-            <w:proofErr w:type="spellEnd"/>
+            <w:r>
+              <w:rPr>
+                <w:sz w:val="24"/>
+                <w:szCs w:val="24"/>
+                <w:lang w:val="en-US"/>
+              </w:rPr>
+              <w:t>, Klassendiagramm</w:t>
+            </w:r>
           </w:p>
         </w:tc>
       </w:tr>
@@ -430,18 +412,8 @@
                 <w:szCs w:val="24"/>
                 <w:lang w:val="en-US"/>
               </w:rPr>
-              <w:t>REST-</w:t>
-            </w:r>
-            <w:proofErr w:type="spellStart"/>
-            <w:r>
-              <w:rPr>
-                <w:sz w:val="24"/>
-                <w:szCs w:val="24"/>
-                <w:lang w:val="en-US"/>
-              </w:rPr>
-              <w:t>Schnittstellen</w:t>
-            </w:r>
-            <w:proofErr w:type="spellEnd"/>
+              <w:t>REST-Schnittstellen</w:t>
+            </w:r>
           </w:p>
         </w:tc>
       </w:tr>
@@ -645,6 +617,74 @@
                 <w:lang w:val="en-US"/>
               </w:rPr>
               <w:t>Use-Cases</w:t>
+            </w:r>
+          </w:p>
+        </w:tc>
+      </w:tr>
+      <w:tr>
+        <w:tc>
+          <w:tcPr>
+            <w:tcW w:w="2694" w:type="dxa"/>
+          </w:tcPr>
+          <w:p>
+            <w:pPr>
+              <w:rPr>
+                <w:sz w:val="24"/>
+                <w:szCs w:val="24"/>
+                <w:lang w:val="en-US"/>
+              </w:rPr>
+            </w:pPr>
+            <w:r>
+              <w:rPr>
+                <w:sz w:val="24"/>
+                <w:szCs w:val="24"/>
+                <w:lang w:val="en-US"/>
+              </w:rPr>
+              <w:t>05.10.2022</w:t>
+            </w:r>
+          </w:p>
+        </w:tc>
+        <w:tc>
+          <w:tcPr>
+            <w:tcW w:w="3827" w:type="dxa"/>
+          </w:tcPr>
+          <w:p>
+            <w:pPr>
+              <w:rPr>
+                <w:sz w:val="24"/>
+                <w:szCs w:val="24"/>
+                <w:lang w:val="en-US"/>
+              </w:rPr>
+            </w:pPr>
+            <w:r>
+              <w:rPr>
+                <w:sz w:val="24"/>
+                <w:szCs w:val="24"/>
+                <w:lang w:val="en-US"/>
+              </w:rPr>
+              <w:t>1.7</w:t>
+            </w:r>
+          </w:p>
+        </w:tc>
+        <w:tc>
+          <w:tcPr>
+            <w:tcW w:w="3261" w:type="dxa"/>
+          </w:tcPr>
+          <w:p>
+            <w:pPr>
+              <w:rPr>
+                <w:sz w:val="24"/>
+                <w:szCs w:val="24"/>
+                <w:lang w:val="en-US"/>
+              </w:rPr>
+            </w:pPr>
+            <w:r>
+              <w:rPr>
+                <w:sz w:val="24"/>
+                <w:szCs w:val="24"/>
+                <w:lang w:val="en-US"/>
+              </w:rPr>
+              <w:t>Hilfestellungen</w:t>
             </w:r>
           </w:p>
         </w:tc>
@@ -767,7 +807,6 @@
                 <w:lang w:val="en-US"/>
               </w:rPr>
             </w:pPr>
-            <w:proofErr w:type="spellStart"/>
             <w:r>
               <w:rPr>
                 <w:sz w:val="24"/>
@@ -777,7 +816,6 @@
               </w:rPr>
               <w:t>Bücher</w:t>
             </w:r>
-            <w:proofErr w:type="spellEnd"/>
           </w:p>
         </w:tc>
         <w:tc>
@@ -792,7 +830,6 @@
                 <w:lang w:val="en-US"/>
               </w:rPr>
             </w:pPr>
-            <w:proofErr w:type="spellStart"/>
             <w:r>
               <w:rPr>
                 <w:sz w:val="24"/>
@@ -801,7 +838,6 @@
               </w:rPr>
               <w:t>Fertig</w:t>
             </w:r>
-            <w:proofErr w:type="spellEnd"/>
           </w:p>
         </w:tc>
         <w:tc>
@@ -856,7 +892,6 @@
                 <w:lang w:val="en-US"/>
               </w:rPr>
             </w:pPr>
-            <w:proofErr w:type="spellStart"/>
             <w:r>
               <w:rPr>
                 <w:sz w:val="24"/>
@@ -866,7 +901,6 @@
               </w:rPr>
               <w:t>Bewertungen</w:t>
             </w:r>
-            <w:proofErr w:type="spellEnd"/>
           </w:p>
         </w:tc>
         <w:tc>
@@ -881,7 +915,6 @@
                 <w:lang w:val="en-US"/>
               </w:rPr>
             </w:pPr>
-            <w:proofErr w:type="spellStart"/>
             <w:r>
               <w:rPr>
                 <w:sz w:val="24"/>
@@ -890,7 +923,6 @@
               </w:rPr>
               <w:t>Angefangen</w:t>
             </w:r>
-            <w:proofErr w:type="spellEnd"/>
           </w:p>
         </w:tc>
         <w:tc>
@@ -938,7 +970,6 @@
                 <w:lang w:val="en-US"/>
               </w:rPr>
             </w:pPr>
-            <w:proofErr w:type="spellStart"/>
             <w:r>
               <w:rPr>
                 <w:sz w:val="24"/>
@@ -946,17 +977,7 @@
                 <w:highlight w:val="yellow"/>
                 <w:lang w:val="en-US"/>
               </w:rPr>
-              <w:t>Verschiedene</w:t>
-            </w:r>
-            <w:proofErr w:type="spellEnd"/>
-            <w:r>
-              <w:rPr>
-                <w:sz w:val="24"/>
-                <w:szCs w:val="24"/>
-                <w:highlight w:val="yellow"/>
-                <w:lang w:val="en-US"/>
-              </w:rPr>
-              <w:t xml:space="preserve"> Genres</w:t>
+              <w:t>Verschiedene Genres</w:t>
             </w:r>
           </w:p>
         </w:tc>
@@ -972,7 +993,6 @@
                 <w:lang w:val="en-US"/>
               </w:rPr>
             </w:pPr>
-            <w:proofErr w:type="spellStart"/>
             <w:r>
               <w:rPr>
                 <w:sz w:val="24"/>
@@ -981,7 +1001,6 @@
               </w:rPr>
               <w:t>Angefangen</w:t>
             </w:r>
-            <w:proofErr w:type="spellEnd"/>
           </w:p>
         </w:tc>
         <w:tc>
@@ -1029,7 +1048,6 @@
                 <w:lang w:val="en-US"/>
               </w:rPr>
             </w:pPr>
-            <w:proofErr w:type="spellStart"/>
             <w:r>
               <w:rPr>
                 <w:sz w:val="24"/>
@@ -1039,7 +1057,6 @@
               </w:rPr>
               <w:t>Lieblings</w:t>
             </w:r>
-            <w:proofErr w:type="spellEnd"/>
           </w:p>
         </w:tc>
         <w:tc>
@@ -1054,7 +1071,6 @@
                 <w:lang w:val="en-US"/>
               </w:rPr>
             </w:pPr>
-            <w:proofErr w:type="spellStart"/>
             <w:r>
               <w:rPr>
                 <w:sz w:val="24"/>
@@ -1063,7 +1079,6 @@
               </w:rPr>
               <w:t>Fertig</w:t>
             </w:r>
-            <w:proofErr w:type="spellEnd"/>
           </w:p>
         </w:tc>
         <w:tc>
@@ -1111,7 +1126,6 @@
                 <w:lang w:val="en-US"/>
               </w:rPr>
             </w:pPr>
-            <w:proofErr w:type="spellStart"/>
             <w:r>
               <w:rPr>
                 <w:sz w:val="24"/>
@@ -1121,7 +1135,6 @@
               </w:rPr>
               <w:t>Sprache</w:t>
             </w:r>
-            <w:proofErr w:type="spellEnd"/>
           </w:p>
         </w:tc>
         <w:tc>
@@ -1136,7 +1149,6 @@
                 <w:lang w:val="en-US"/>
               </w:rPr>
             </w:pPr>
-            <w:proofErr w:type="spellStart"/>
             <w:r>
               <w:rPr>
                 <w:sz w:val="24"/>
@@ -1145,7 +1157,6 @@
               </w:rPr>
               <w:t>Angefangen</w:t>
             </w:r>
-            <w:proofErr w:type="spellEnd"/>
           </w:p>
         </w:tc>
         <w:tc>
@@ -1193,7 +1204,6 @@
                 <w:lang w:val="en-US"/>
               </w:rPr>
             </w:pPr>
-            <w:proofErr w:type="spellStart"/>
             <w:r>
               <w:rPr>
                 <w:sz w:val="24"/>
@@ -1203,7 +1213,6 @@
               </w:rPr>
               <w:t>Suchleiste</w:t>
             </w:r>
-            <w:proofErr w:type="spellEnd"/>
           </w:p>
         </w:tc>
         <w:tc>
@@ -1218,7 +1227,6 @@
                 <w:lang w:val="en-US"/>
               </w:rPr>
             </w:pPr>
-            <w:proofErr w:type="spellStart"/>
             <w:r>
               <w:rPr>
                 <w:sz w:val="24"/>
@@ -1227,7 +1235,6 @@
               </w:rPr>
               <w:t>Fertig</w:t>
             </w:r>
-            <w:proofErr w:type="spellEnd"/>
           </w:p>
         </w:tc>
         <w:tc>
@@ -1275,7 +1282,6 @@
                 <w:lang w:val="en-US"/>
               </w:rPr>
             </w:pPr>
-            <w:proofErr w:type="spellStart"/>
             <w:r>
               <w:rPr>
                 <w:sz w:val="24"/>
@@ -1285,7 +1291,6 @@
               </w:rPr>
               <w:t>Kosten</w:t>
             </w:r>
-            <w:proofErr w:type="spellEnd"/>
           </w:p>
         </w:tc>
         <w:tc>
@@ -1376,7 +1381,6 @@
                 <w:lang w:val="en-US"/>
               </w:rPr>
             </w:pPr>
-            <w:proofErr w:type="spellStart"/>
             <w:r>
               <w:rPr>
                 <w:sz w:val="24"/>
@@ -1385,7 +1389,6 @@
               </w:rPr>
               <w:t>Angefangen</w:t>
             </w:r>
-            <w:proofErr w:type="spellEnd"/>
           </w:p>
         </w:tc>
         <w:tc>
@@ -1433,7 +1436,6 @@
                 <w:lang w:val="en-US"/>
               </w:rPr>
             </w:pPr>
-            <w:proofErr w:type="spellStart"/>
             <w:r>
               <w:rPr>
                 <w:sz w:val="24"/>
@@ -1443,7 +1445,6 @@
               </w:rPr>
               <w:t>Konto</w:t>
             </w:r>
-            <w:proofErr w:type="spellEnd"/>
           </w:p>
         </w:tc>
         <w:tc>
@@ -1458,7 +1459,6 @@
                 <w:lang w:val="en-US"/>
               </w:rPr>
             </w:pPr>
-            <w:proofErr w:type="spellStart"/>
             <w:r>
               <w:rPr>
                 <w:sz w:val="24"/>
@@ -1467,7 +1467,6 @@
               </w:rPr>
               <w:t>Angefangen</w:t>
             </w:r>
-            <w:proofErr w:type="spellEnd"/>
           </w:p>
         </w:tc>
         <w:tc>
@@ -1514,7 +1513,6 @@
                 <w:lang w:val="en-US"/>
               </w:rPr>
             </w:pPr>
-            <w:proofErr w:type="spellStart"/>
             <w:r>
               <w:rPr>
                 <w:sz w:val="24"/>
@@ -1523,7 +1521,6 @@
               </w:rPr>
               <w:t>Insgesamt</w:t>
             </w:r>
-            <w:proofErr w:type="spellEnd"/>
           </w:p>
         </w:tc>
         <w:tc>
@@ -1655,7 +1652,6 @@
           <w:lang w:val="en-US"/>
         </w:rPr>
       </w:pPr>
-      <w:proofErr w:type="spellStart"/>
       <w:r>
         <w:rPr>
           <w:sz w:val="24"/>
@@ -1664,7 +1660,6 @@
         </w:rPr>
         <w:t>Projektidee</w:t>
       </w:r>
-      <w:proofErr w:type="spellEnd"/>
     </w:p>
     <w:p>
       <w:pPr>
@@ -1679,7 +1674,6 @@
           <w:lang w:val="en-US"/>
         </w:rPr>
       </w:pPr>
-      <w:proofErr w:type="spellStart"/>
       <w:r>
         <w:rPr>
           <w:sz w:val="24"/>
@@ -1688,7 +1682,6 @@
         </w:rPr>
         <w:t>Anforderungskatalog</w:t>
       </w:r>
-      <w:proofErr w:type="spellEnd"/>
     </w:p>
     <w:p>
       <w:pPr>
@@ -1703,7 +1696,6 @@
           <w:lang w:val="en-US"/>
         </w:rPr>
       </w:pPr>
-      <w:proofErr w:type="spellStart"/>
       <w:r>
         <w:rPr>
           <w:sz w:val="24"/>
@@ -1712,7 +1704,6 @@
         </w:rPr>
         <w:t>Klassendiagramm</w:t>
       </w:r>
-      <w:proofErr w:type="spellEnd"/>
     </w:p>
     <w:p>
       <w:pPr>
@@ -1777,18 +1768,8 @@
           <w:szCs w:val="24"/>
           <w:lang w:val="en-US"/>
         </w:rPr>
-        <w:t>REST-</w:t>
+        <w:t>REST-Schnittstellen</w:t>
       </w:r>
-      <w:proofErr w:type="spellStart"/>
-      <w:r>
-        <w:rPr>
-          <w:sz w:val="24"/>
-          <w:szCs w:val="24"/>
-          <w:lang w:val="en-US"/>
-        </w:rPr>
-        <w:t>Schnittstellen</w:t>
-      </w:r>
-      <w:proofErr w:type="spellEnd"/>
     </w:p>
     <w:p>
       <w:pPr>
@@ -1803,7 +1784,6 @@
           <w:lang w:val="en-US"/>
         </w:rPr>
       </w:pPr>
-      <w:proofErr w:type="spellStart"/>
       <w:r>
         <w:rPr>
           <w:sz w:val="24"/>
@@ -1812,7 +1792,6 @@
         </w:rPr>
         <w:t>Testplan</w:t>
       </w:r>
-      <w:proofErr w:type="spellEnd"/>
     </w:p>
     <w:p>
       <w:pPr>
@@ -1827,7 +1806,6 @@
           <w:lang w:val="en-US"/>
         </w:rPr>
       </w:pPr>
-      <w:proofErr w:type="spellStart"/>
       <w:r>
         <w:rPr>
           <w:sz w:val="24"/>
@@ -1836,7 +1814,6 @@
         </w:rPr>
         <w:t>Installationsanleitung</w:t>
       </w:r>
-      <w:proofErr w:type="spellEnd"/>
     </w:p>
     <w:p>
       <w:pPr>
@@ -1851,7 +1828,6 @@
           <w:lang w:val="en-US"/>
         </w:rPr>
       </w:pPr>
-      <w:proofErr w:type="spellStart"/>
       <w:r>
         <w:rPr>
           <w:sz w:val="24"/>
@@ -1860,7 +1836,6 @@
         </w:rPr>
         <w:t>Hilfestellungen</w:t>
       </w:r>
-      <w:proofErr w:type="spellEnd"/>
     </w:p>
     <w:p>
       <w:pPr>
@@ -1893,7 +1868,6 @@
           <w:lang w:val="en-US"/>
         </w:rPr>
       </w:pPr>
-      <w:proofErr w:type="spellStart"/>
       <w:r>
         <w:rPr>
           <w:sz w:val="24"/>
@@ -1918,7 +1892,6 @@
         </w:rPr>
         <w:t>dee</w:t>
       </w:r>
-      <w:proofErr w:type="spellEnd"/>
     </w:p>
     <w:p>
       <w:pPr>
@@ -2023,23 +1996,7 @@
           <w:sz w:val="24"/>
           <w:szCs w:val="24"/>
         </w:rPr>
-        <w:t xml:space="preserve">man Bücher kauft, Bewertungen (Kommentar schreiben, Likes und </w:t>
-      </w:r>
-      <w:proofErr w:type="spellStart"/>
-      <w:r>
-        <w:rPr>
-          <w:sz w:val="24"/>
-          <w:szCs w:val="24"/>
-        </w:rPr>
-        <w:t>Dislikes</w:t>
-      </w:r>
-      <w:proofErr w:type="spellEnd"/>
-      <w:r>
-        <w:rPr>
-          <w:sz w:val="24"/>
-          <w:szCs w:val="24"/>
-        </w:rPr>
-        <w:t xml:space="preserve"> drücken</w:t>
+        <w:t>man Bücher kauft, Bewertungen (Kommentar schreiben, Likes und Dislikes drücken</w:t>
       </w:r>
       <w:r>
         <w:rPr>
@@ -2060,17 +2017,8 @@
           <w:sz w:val="24"/>
           <w:szCs w:val="24"/>
         </w:rPr>
-        <w:t xml:space="preserve"> </w:t>
+        <w:t xml:space="preserve"> etc</w:t>
       </w:r>
-      <w:proofErr w:type="spellStart"/>
-      <w:r>
-        <w:rPr>
-          <w:sz w:val="24"/>
-          <w:szCs w:val="24"/>
-        </w:rPr>
-        <w:t>etc</w:t>
-      </w:r>
-      <w:proofErr w:type="spellEnd"/>
       <w:r>
         <w:rPr>
           <w:sz w:val="24"/>
@@ -2092,7 +2040,6 @@
           <w:lang w:val="en-US"/>
         </w:rPr>
       </w:pPr>
-      <w:proofErr w:type="spellStart"/>
       <w:r>
         <w:rPr>
           <w:sz w:val="24"/>
@@ -2109,7 +2056,6 @@
         </w:rPr>
         <w:t>g</w:t>
       </w:r>
-      <w:proofErr w:type="spellEnd"/>
     </w:p>
     <w:p>
       <w:pPr>
@@ -2132,23 +2078,13 @@
           <w:lang w:val="en-US"/>
         </w:rPr>
       </w:pPr>
-      <w:proofErr w:type="spellStart"/>
       <w:r>
         <w:rPr>
           <w:sz w:val="24"/>
           <w:szCs w:val="24"/>
           <w:lang w:val="en-US"/>
         </w:rPr>
-        <w:t>Kernaufgaben</w:t>
-      </w:r>
-      <w:proofErr w:type="spellEnd"/>
-      <w:r>
-        <w:rPr>
-          <w:sz w:val="24"/>
-          <w:szCs w:val="24"/>
-          <w:lang w:val="en-US"/>
-        </w:rPr>
-        <w:t>:</w:t>
+        <w:t>Kernaufgaben:</w:t>
       </w:r>
     </w:p>
     <w:p>
@@ -2164,34 +2100,14 @@
           <w:lang w:val="en-US"/>
         </w:rPr>
       </w:pPr>
-      <w:proofErr w:type="spellStart"/>
       <w:r>
         <w:rPr>
           <w:sz w:val="24"/>
           <w:szCs w:val="24"/>
           <w:lang w:val="en-US"/>
         </w:rPr>
-        <w:t>Webshop</w:t>
+        <w:t>Webshop Website erstellen</w:t>
       </w:r>
-      <w:proofErr w:type="spellEnd"/>
-      <w:r>
-        <w:rPr>
-          <w:sz w:val="24"/>
-          <w:szCs w:val="24"/>
-          <w:lang w:val="en-US"/>
-        </w:rPr>
-        <w:t xml:space="preserve"> Website </w:t>
-      </w:r>
-      <w:proofErr w:type="spellStart"/>
-      <w:r>
-        <w:rPr>
-          <w:sz w:val="24"/>
-          <w:szCs w:val="24"/>
-          <w:lang w:val="en-US"/>
-        </w:rPr>
-        <w:t>erstellen</w:t>
-      </w:r>
-      <w:proofErr w:type="spellEnd"/>
       <w:r>
         <w:rPr>
           <w:sz w:val="24"/>
@@ -2214,59 +2130,13 @@
           <w:lang w:val="en-US"/>
         </w:rPr>
       </w:pPr>
-      <w:proofErr w:type="spellStart"/>
       <w:r>
         <w:rPr>
           <w:sz w:val="24"/>
           <w:szCs w:val="24"/>
           <w:lang w:val="en-US"/>
         </w:rPr>
-        <w:t>Bücher</w:t>
-      </w:r>
-      <w:proofErr w:type="spellEnd"/>
-      <w:r>
-        <w:rPr>
-          <w:sz w:val="24"/>
-          <w:szCs w:val="24"/>
-          <w:lang w:val="en-US"/>
-        </w:rPr>
-        <w:t xml:space="preserve"> </w:t>
-      </w:r>
-      <w:proofErr w:type="spellStart"/>
-      <w:r>
-        <w:rPr>
-          <w:sz w:val="24"/>
-          <w:szCs w:val="24"/>
-          <w:lang w:val="en-US"/>
-        </w:rPr>
-        <w:t>im</w:t>
-      </w:r>
-      <w:proofErr w:type="spellEnd"/>
-      <w:r>
-        <w:rPr>
-          <w:sz w:val="24"/>
-          <w:szCs w:val="24"/>
-          <w:lang w:val="en-US"/>
-        </w:rPr>
-        <w:t xml:space="preserve"> Website </w:t>
-      </w:r>
-      <w:proofErr w:type="spellStart"/>
-      <w:r>
-        <w:rPr>
-          <w:sz w:val="24"/>
-          <w:szCs w:val="24"/>
-          <w:lang w:val="en-US"/>
-        </w:rPr>
-        <w:t>nachsuchen</w:t>
-      </w:r>
-      <w:proofErr w:type="spellEnd"/>
-      <w:r>
-        <w:rPr>
-          <w:sz w:val="24"/>
-          <w:szCs w:val="24"/>
-          <w:lang w:val="en-US"/>
-        </w:rPr>
-        <w:t>.</w:t>
+        <w:t>Bücher im Website nachsuchen.</w:t>
       </w:r>
     </w:p>
     <w:p>
@@ -2363,7 +2233,6 @@
           <w:lang w:val="en-US"/>
         </w:rPr>
       </w:pPr>
-      <w:proofErr w:type="spellStart"/>
       <w:r>
         <w:rPr>
           <w:sz w:val="24"/>
@@ -2372,7 +2241,6 @@
         </w:rPr>
         <w:t>Klassendiagramm</w:t>
       </w:r>
-      <w:proofErr w:type="spellEnd"/>
       <w:r>
         <w:rPr>
           <w:sz w:val="24"/>
@@ -2802,16 +2670,7 @@
           <w:szCs w:val="24"/>
           <w:lang w:val="en-US"/>
         </w:rPr>
-        <w:t>REST-</w:t>
-      </w:r>
-      <w:proofErr w:type="spellStart"/>
-      <w:r>
-        <w:rPr>
-          <w:sz w:val="24"/>
-          <w:szCs w:val="24"/>
-          <w:lang w:val="en-US"/>
-        </w:rPr>
-        <w:t>Schnittstelle</w:t>
+        <w:t>REST-Schnittstelle</w:t>
       </w:r>
       <w:r>
         <w:rPr>
@@ -2821,7 +2680,6 @@
         </w:rPr>
         <w:t>n</w:t>
       </w:r>
-      <w:proofErr w:type="spellEnd"/>
     </w:p>
     <w:p>
       <w:pPr>
@@ -2901,7 +2759,6 @@
           <w:lang w:val="en-US"/>
         </w:rPr>
       </w:pPr>
-      <w:proofErr w:type="spellStart"/>
       <w:r>
         <w:rPr>
           <w:sz w:val="24"/>
@@ -2918,7 +2775,6 @@
         </w:rPr>
         <w:t>an</w:t>
       </w:r>
-      <w:proofErr w:type="spellEnd"/>
     </w:p>
     <w:p>
       <w:pPr>
@@ -2942,7 +2798,6 @@
           <w:lang w:val="en-US"/>
         </w:rPr>
       </w:pPr>
-      <w:proofErr w:type="spellStart"/>
       <w:r>
         <w:rPr>
           <w:sz w:val="24"/>
@@ -2951,7 +2806,6 @@
         </w:rPr>
         <w:t>Installationanstellung</w:t>
       </w:r>
-      <w:proofErr w:type="spellEnd"/>
     </w:p>
     <w:p>
       <w:pPr>
@@ -3074,24 +2928,13 @@
           <w:lang w:val="en-US"/>
         </w:rPr>
       </w:pPr>
-      <w:proofErr w:type="spellStart"/>
       <w:r>
         <w:rPr>
           <w:sz w:val="24"/>
           <w:szCs w:val="24"/>
           <w:lang w:val="en-US"/>
         </w:rPr>
-        <w:lastRenderedPageBreak/>
-        <w:t>Hilfestellungen</w:t>
-      </w:r>
-      <w:proofErr w:type="spellEnd"/>
-      <w:r>
-        <w:rPr>
-          <w:sz w:val="24"/>
-          <w:szCs w:val="24"/>
-          <w:lang w:val="en-US"/>
-        </w:rPr>
-        <w:t>:</w:t>
+        <w:t>Hilfestellungen:</w:t>
       </w:r>
     </w:p>
     <w:p>
@@ -3150,45 +2993,8 @@
             <w:u w:val="single"/>
             <w:lang w:val="en-US" w:eastAsia="de-CH"/>
           </w:rPr>
-          <w:t xml:space="preserve">Ein </w:t>
+          <w:t>Ein Bücher App erstellen</w:t>
         </w:r>
-        <w:proofErr w:type="spellStart"/>
-        <w:r>
-          <w:rPr>
-            <w:rFonts w:ascii="Calibri" w:eastAsia="Times New Roman" w:hAnsi="Calibri" w:cs="Calibri"/>
-            <w:color w:val="0000FF"/>
-            <w:sz w:val="24"/>
-            <w:szCs w:val="24"/>
-            <w:u w:val="single"/>
-            <w:lang w:val="en-US" w:eastAsia="de-CH"/>
-          </w:rPr>
-          <w:t>Bücher</w:t>
-        </w:r>
-        <w:proofErr w:type="spellEnd"/>
-        <w:r>
-          <w:rPr>
-            <w:rFonts w:ascii="Calibri" w:eastAsia="Times New Roman" w:hAnsi="Calibri" w:cs="Calibri"/>
-            <w:color w:val="0000FF"/>
-            <w:sz w:val="24"/>
-            <w:szCs w:val="24"/>
-            <w:u w:val="single"/>
-            <w:lang w:val="en-US" w:eastAsia="de-CH"/>
-          </w:rPr>
-          <w:t xml:space="preserve"> App </w:t>
-        </w:r>
-        <w:proofErr w:type="spellStart"/>
-        <w:r>
-          <w:rPr>
-            <w:rFonts w:ascii="Calibri" w:eastAsia="Times New Roman" w:hAnsi="Calibri" w:cs="Calibri"/>
-            <w:color w:val="0000FF"/>
-            <w:sz w:val="24"/>
-            <w:szCs w:val="24"/>
-            <w:u w:val="single"/>
-            <w:lang w:val="en-US" w:eastAsia="de-CH"/>
-          </w:rPr>
-          <w:t>erstellen</w:t>
-        </w:r>
-        <w:proofErr w:type="spellEnd"/>
       </w:hyperlink>
     </w:p>
     <w:p>
@@ -3215,9 +3021,26 @@
             <w:szCs w:val="24"/>
             <w:lang w:val="en-US" w:eastAsia="de-CH"/>
           </w:rPr>
-          <w:t xml:space="preserve">React </w:t>
+          <w:t>React Axios</w:t>
         </w:r>
-        <w:proofErr w:type="spellStart"/>
+      </w:hyperlink>
+    </w:p>
+    <w:p>
+      <w:pPr>
+        <w:numPr>
+          <w:ilvl w:val="0"/>
+          <w:numId w:val="10"/>
+        </w:numPr>
+        <w:spacing w:after="0" w:line="240" w:lineRule="auto"/>
+        <w:textAlignment w:val="center"/>
+        <w:rPr>
+          <w:rFonts w:ascii="Calibri" w:eastAsia="Times New Roman" w:hAnsi="Calibri" w:cs="Calibri"/>
+          <w:sz w:val="24"/>
+          <w:szCs w:val="24"/>
+          <w:lang w:val="en-US" w:eastAsia="de-CH"/>
+        </w:rPr>
+      </w:pPr>
+      <w:hyperlink r:id="rId15" w:history="1">
         <w:r>
           <w:rPr>
             <w:rStyle w:val="Hyperlink"/>
@@ -3226,81 +3049,8 @@
             <w:szCs w:val="24"/>
             <w:lang w:val="en-US" w:eastAsia="de-CH"/>
           </w:rPr>
-          <w:t>Axios</w:t>
+          <w:t>Bewertungen erstellen</w:t>
         </w:r>
-        <w:proofErr w:type="spellEnd"/>
-      </w:hyperlink>
-    </w:p>
-    <w:p>
-      <w:pPr>
-        <w:numPr>
-          <w:ilvl w:val="0"/>
-          <w:numId w:val="10"/>
-        </w:numPr>
-        <w:spacing w:after="0" w:line="240" w:lineRule="auto"/>
-        <w:textAlignment w:val="center"/>
-        <w:rPr>
-          <w:rFonts w:ascii="Calibri" w:eastAsia="Times New Roman" w:hAnsi="Calibri" w:cs="Calibri"/>
-          <w:sz w:val="24"/>
-          <w:szCs w:val="24"/>
-          <w:lang w:val="en-US" w:eastAsia="de-CH"/>
-        </w:rPr>
-      </w:pPr>
-      <w:hyperlink r:id="rId15" w:history="1">
-        <w:proofErr w:type="spellStart"/>
-        <w:r>
-          <w:rPr>
-            <w:rStyle w:val="Hyperlink"/>
-            <w:rFonts w:ascii="Calibri" w:eastAsia="Times New Roman" w:hAnsi="Calibri" w:cs="Calibri"/>
-            <w:sz w:val="24"/>
-            <w:szCs w:val="24"/>
-            <w:lang w:val="en-US" w:eastAsia="de-CH"/>
-          </w:rPr>
-          <w:t>Bewertungen</w:t>
-        </w:r>
-        <w:proofErr w:type="spellEnd"/>
-        <w:r>
-          <w:rPr>
-            <w:rStyle w:val="Hyperlink"/>
-            <w:rFonts w:ascii="Calibri" w:eastAsia="Times New Roman" w:hAnsi="Calibri" w:cs="Calibri"/>
-            <w:sz w:val="24"/>
-            <w:szCs w:val="24"/>
-            <w:lang w:val="en-US" w:eastAsia="de-CH"/>
-          </w:rPr>
-          <w:t xml:space="preserve"> </w:t>
-        </w:r>
-        <w:proofErr w:type="spellStart"/>
-        <w:r>
-          <w:rPr>
-            <w:rStyle w:val="Hyperlink"/>
-            <w:rFonts w:ascii="Calibri" w:eastAsia="Times New Roman" w:hAnsi="Calibri" w:cs="Calibri"/>
-            <w:sz w:val="24"/>
-            <w:szCs w:val="24"/>
-            <w:lang w:val="en-US" w:eastAsia="de-CH"/>
-          </w:rPr>
-          <w:t>erstell</w:t>
-        </w:r>
-        <w:r>
-          <w:rPr>
-            <w:rStyle w:val="Hyperlink"/>
-            <w:rFonts w:ascii="Calibri" w:eastAsia="Times New Roman" w:hAnsi="Calibri" w:cs="Calibri"/>
-            <w:sz w:val="24"/>
-            <w:szCs w:val="24"/>
-            <w:lang w:val="en-US" w:eastAsia="de-CH"/>
-          </w:rPr>
-          <w:t>e</w:t>
-        </w:r>
-        <w:r>
-          <w:rPr>
-            <w:rStyle w:val="Hyperlink"/>
-            <w:rFonts w:ascii="Calibri" w:eastAsia="Times New Roman" w:hAnsi="Calibri" w:cs="Calibri"/>
-            <w:sz w:val="24"/>
-            <w:szCs w:val="24"/>
-            <w:lang w:val="en-US" w:eastAsia="de-CH"/>
-          </w:rPr>
-          <w:t>n</w:t>
-        </w:r>
-        <w:proofErr w:type="spellEnd"/>
       </w:hyperlink>
     </w:p>
     <w:p>
@@ -3328,21 +3078,8 @@
             <w:u w:val="single"/>
             <w:lang w:val="en-US" w:eastAsia="de-CH"/>
           </w:rPr>
-          <w:t xml:space="preserve">App </w:t>
+          <w:t>App übersetzen</w:t>
         </w:r>
-        <w:proofErr w:type="spellStart"/>
-        <w:r>
-          <w:rPr>
-            <w:rFonts w:ascii="Calibri" w:eastAsia="Times New Roman" w:hAnsi="Calibri" w:cs="Calibri"/>
-            <w:color w:val="0000FF"/>
-            <w:sz w:val="24"/>
-            <w:szCs w:val="24"/>
-            <w:u w:val="single"/>
-            <w:lang w:val="en-US" w:eastAsia="de-CH"/>
-          </w:rPr>
-          <w:t>übersetzen</w:t>
-        </w:r>
-        <w:proofErr w:type="spellEnd"/>
       </w:hyperlink>
     </w:p>
     <w:p>
@@ -3426,9 +3163,26 @@
             <w:u w:val="single"/>
             <w:lang w:val="en-US" w:eastAsia="de-CH"/>
           </w:rPr>
-          <w:t xml:space="preserve">Forums </w:t>
+          <w:t>Forums erstellen</w:t>
         </w:r>
-        <w:proofErr w:type="spellStart"/>
+      </w:hyperlink>
+    </w:p>
+    <w:p>
+      <w:pPr>
+        <w:numPr>
+          <w:ilvl w:val="0"/>
+          <w:numId w:val="11"/>
+        </w:numPr>
+        <w:spacing w:after="0" w:line="240" w:lineRule="auto"/>
+        <w:textAlignment w:val="center"/>
+        <w:rPr>
+          <w:rFonts w:ascii="Calibri" w:eastAsia="Times New Roman" w:hAnsi="Calibri" w:cs="Calibri"/>
+          <w:sz w:val="24"/>
+          <w:szCs w:val="24"/>
+          <w:lang w:val="en-US" w:eastAsia="de-CH"/>
+        </w:rPr>
+      </w:pPr>
+      <w:hyperlink r:id="rId20" w:history="1">
         <w:r>
           <w:rPr>
             <w:rFonts w:ascii="Calibri" w:eastAsia="Times New Roman" w:hAnsi="Calibri" w:cs="Calibri"/>
@@ -3438,97 +3192,8 @@
             <w:u w:val="single"/>
             <w:lang w:val="en-US" w:eastAsia="de-CH"/>
           </w:rPr>
-          <w:t>ers</w:t>
+          <w:t>Suchleiste erstellen</w:t>
         </w:r>
-        <w:r>
-          <w:rPr>
-            <w:rFonts w:ascii="Calibri" w:eastAsia="Times New Roman" w:hAnsi="Calibri" w:cs="Calibri"/>
-            <w:color w:val="0000FF"/>
-            <w:sz w:val="24"/>
-            <w:szCs w:val="24"/>
-            <w:u w:val="single"/>
-            <w:lang w:val="en-US" w:eastAsia="de-CH"/>
-          </w:rPr>
-          <w:t>t</w:t>
-        </w:r>
-        <w:r>
-          <w:rPr>
-            <w:rFonts w:ascii="Calibri" w:eastAsia="Times New Roman" w:hAnsi="Calibri" w:cs="Calibri"/>
-            <w:color w:val="0000FF"/>
-            <w:sz w:val="24"/>
-            <w:szCs w:val="24"/>
-            <w:u w:val="single"/>
-            <w:lang w:val="en-US" w:eastAsia="de-CH"/>
-          </w:rPr>
-          <w:t>elle</w:t>
-        </w:r>
-        <w:r>
-          <w:rPr>
-            <w:rFonts w:ascii="Calibri" w:eastAsia="Times New Roman" w:hAnsi="Calibri" w:cs="Calibri"/>
-            <w:color w:val="0000FF"/>
-            <w:sz w:val="24"/>
-            <w:szCs w:val="24"/>
-            <w:u w:val="single"/>
-            <w:lang w:val="en-US" w:eastAsia="de-CH"/>
-          </w:rPr>
-          <w:t>n</w:t>
-        </w:r>
-        <w:proofErr w:type="spellEnd"/>
-      </w:hyperlink>
-    </w:p>
-    <w:p>
-      <w:pPr>
-        <w:numPr>
-          <w:ilvl w:val="0"/>
-          <w:numId w:val="11"/>
-        </w:numPr>
-        <w:spacing w:after="0" w:line="240" w:lineRule="auto"/>
-        <w:textAlignment w:val="center"/>
-        <w:rPr>
-          <w:rFonts w:ascii="Calibri" w:eastAsia="Times New Roman" w:hAnsi="Calibri" w:cs="Calibri"/>
-          <w:sz w:val="24"/>
-          <w:szCs w:val="24"/>
-          <w:lang w:val="en-US" w:eastAsia="de-CH"/>
-        </w:rPr>
-      </w:pPr>
-      <w:hyperlink r:id="rId20" w:history="1">
-        <w:proofErr w:type="spellStart"/>
-        <w:r>
-          <w:rPr>
-            <w:rFonts w:ascii="Calibri" w:eastAsia="Times New Roman" w:hAnsi="Calibri" w:cs="Calibri"/>
-            <w:color w:val="0000FF"/>
-            <w:sz w:val="24"/>
-            <w:szCs w:val="24"/>
-            <w:u w:val="single"/>
-            <w:lang w:val="en-US" w:eastAsia="de-CH"/>
-          </w:rPr>
-          <w:t>Suchleiste</w:t>
-        </w:r>
-        <w:proofErr w:type="spellEnd"/>
-        <w:r>
-          <w:rPr>
-            <w:rFonts w:ascii="Calibri" w:eastAsia="Times New Roman" w:hAnsi="Calibri" w:cs="Calibri"/>
-            <w:color w:val="0000FF"/>
-            <w:sz w:val="24"/>
-            <w:szCs w:val="24"/>
-            <w:u w:val="single"/>
-            <w:lang w:val="en-US" w:eastAsia="de-CH"/>
-          </w:rPr>
-          <w:t xml:space="preserve"> </w:t>
-        </w:r>
-        <w:proofErr w:type="spellStart"/>
-        <w:r>
-          <w:rPr>
-            <w:rFonts w:ascii="Calibri" w:eastAsia="Times New Roman" w:hAnsi="Calibri" w:cs="Calibri"/>
-            <w:color w:val="0000FF"/>
-            <w:sz w:val="24"/>
-            <w:szCs w:val="24"/>
-            <w:u w:val="single"/>
-            <w:lang w:val="en-US" w:eastAsia="de-CH"/>
-          </w:rPr>
-          <w:t>erstellen</w:t>
-        </w:r>
-        <w:proofErr w:type="spellEnd"/>
       </w:hyperlink>
     </w:p>
     <w:p>
@@ -3575,7 +3240,6 @@
         </w:rPr>
       </w:pPr>
       <w:hyperlink r:id="rId22" w:history="1">
-        <w:proofErr w:type="spellStart"/>
         <w:r>
           <w:rPr>
             <w:rFonts w:ascii="Calibri" w:eastAsia="Times New Roman" w:hAnsi="Calibri" w:cs="Calibri"/>
@@ -3585,8 +3249,26 @@
             <w:u w:val="single"/>
             <w:lang w:val="en-US" w:eastAsia="de-CH"/>
           </w:rPr>
-          <w:t>Erste</w:t>
+          <w:t>Erstellungen</w:t>
         </w:r>
+      </w:hyperlink>
+    </w:p>
+    <w:p>
+      <w:pPr>
+        <w:numPr>
+          <w:ilvl w:val="0"/>
+          <w:numId w:val="11"/>
+        </w:numPr>
+        <w:spacing w:after="0" w:line="240" w:lineRule="auto"/>
+        <w:textAlignment w:val="center"/>
+        <w:rPr>
+          <w:rFonts w:ascii="Calibri" w:eastAsia="Times New Roman" w:hAnsi="Calibri" w:cs="Calibri"/>
+          <w:sz w:val="24"/>
+          <w:szCs w:val="24"/>
+          <w:lang w:val="en-US" w:eastAsia="de-CH"/>
+        </w:rPr>
+      </w:pPr>
+      <w:hyperlink r:id="rId23" w:history="1">
         <w:r>
           <w:rPr>
             <w:rFonts w:ascii="Calibri" w:eastAsia="Times New Roman" w:hAnsi="Calibri" w:cs="Calibri"/>
@@ -3596,151 +3278,7 @@
             <w:u w:val="single"/>
             <w:lang w:val="en-US" w:eastAsia="de-CH"/>
           </w:rPr>
-          <w:t>l</w:t>
-        </w:r>
-        <w:r>
-          <w:rPr>
-            <w:rFonts w:ascii="Calibri" w:eastAsia="Times New Roman" w:hAnsi="Calibri" w:cs="Calibri"/>
-            <w:color w:val="0000FF"/>
-            <w:sz w:val="24"/>
-            <w:szCs w:val="24"/>
-            <w:u w:val="single"/>
-            <w:lang w:val="en-US" w:eastAsia="de-CH"/>
-          </w:rPr>
-          <w:t>lun</w:t>
-        </w:r>
-        <w:r>
-          <w:rPr>
-            <w:rFonts w:ascii="Calibri" w:eastAsia="Times New Roman" w:hAnsi="Calibri" w:cs="Calibri"/>
-            <w:color w:val="0000FF"/>
-            <w:sz w:val="24"/>
-            <w:szCs w:val="24"/>
-            <w:u w:val="single"/>
-            <w:lang w:val="en-US" w:eastAsia="de-CH"/>
-          </w:rPr>
-          <w:t>g</w:t>
-        </w:r>
-        <w:r>
-          <w:rPr>
-            <w:rFonts w:ascii="Calibri" w:eastAsia="Times New Roman" w:hAnsi="Calibri" w:cs="Calibri"/>
-            <w:color w:val="0000FF"/>
-            <w:sz w:val="24"/>
-            <w:szCs w:val="24"/>
-            <w:u w:val="single"/>
-            <w:lang w:val="en-US" w:eastAsia="de-CH"/>
-          </w:rPr>
-          <w:t>en</w:t>
-        </w:r>
-        <w:proofErr w:type="spellEnd"/>
-      </w:hyperlink>
-    </w:p>
-    <w:p>
-      <w:pPr>
-        <w:numPr>
-          <w:ilvl w:val="0"/>
-          <w:numId w:val="11"/>
-        </w:numPr>
-        <w:spacing w:after="0" w:line="240" w:lineRule="auto"/>
-        <w:textAlignment w:val="center"/>
-        <w:rPr>
-          <w:rFonts w:ascii="Calibri" w:eastAsia="Times New Roman" w:hAnsi="Calibri" w:cs="Calibri"/>
-          <w:sz w:val="24"/>
-          <w:szCs w:val="24"/>
-          <w:lang w:val="en-US" w:eastAsia="de-CH"/>
-        </w:rPr>
-      </w:pPr>
-      <w:hyperlink r:id="rId23" w:history="1">
-        <w:proofErr w:type="spellStart"/>
-        <w:r>
-          <w:rPr>
-            <w:rFonts w:ascii="Calibri" w:eastAsia="Times New Roman" w:hAnsi="Calibri" w:cs="Calibri"/>
-            <w:color w:val="0000FF"/>
-            <w:sz w:val="24"/>
-            <w:szCs w:val="24"/>
-            <w:u w:val="single"/>
-            <w:lang w:val="en-US" w:eastAsia="de-CH"/>
-          </w:rPr>
-          <w:t>Konto</w:t>
-        </w:r>
-        <w:proofErr w:type="spellEnd"/>
-        <w:r>
-          <w:rPr>
-            <w:rFonts w:ascii="Calibri" w:eastAsia="Times New Roman" w:hAnsi="Calibri" w:cs="Calibri"/>
-            <w:color w:val="0000FF"/>
-            <w:sz w:val="24"/>
-            <w:szCs w:val="24"/>
-            <w:u w:val="single"/>
-            <w:lang w:val="en-US" w:eastAsia="de-CH"/>
-          </w:rPr>
-          <w:t xml:space="preserve"> </w:t>
-        </w:r>
-        <w:proofErr w:type="spellStart"/>
-        <w:r>
-          <w:rPr>
-            <w:rFonts w:ascii="Calibri" w:eastAsia="Times New Roman" w:hAnsi="Calibri" w:cs="Calibri"/>
-            <w:color w:val="0000FF"/>
-            <w:sz w:val="24"/>
-            <w:szCs w:val="24"/>
-            <w:u w:val="single"/>
-            <w:lang w:val="en-US" w:eastAsia="de-CH"/>
-          </w:rPr>
-          <w:t>erst</w:t>
-        </w:r>
-        <w:r>
-          <w:rPr>
-            <w:rFonts w:ascii="Calibri" w:eastAsia="Times New Roman" w:hAnsi="Calibri" w:cs="Calibri"/>
-            <w:color w:val="0000FF"/>
-            <w:sz w:val="24"/>
-            <w:szCs w:val="24"/>
-            <w:u w:val="single"/>
-            <w:lang w:val="en-US" w:eastAsia="de-CH"/>
-          </w:rPr>
-          <w:t>e</w:t>
-        </w:r>
-        <w:r>
-          <w:rPr>
-            <w:rFonts w:ascii="Calibri" w:eastAsia="Times New Roman" w:hAnsi="Calibri" w:cs="Calibri"/>
-            <w:color w:val="0000FF"/>
-            <w:sz w:val="24"/>
-            <w:szCs w:val="24"/>
-            <w:u w:val="single"/>
-            <w:lang w:val="en-US" w:eastAsia="de-CH"/>
-          </w:rPr>
-          <w:t>llen</w:t>
-        </w:r>
-        <w:proofErr w:type="spellEnd"/>
-        <w:r>
-          <w:rPr>
-            <w:rFonts w:ascii="Calibri" w:eastAsia="Times New Roman" w:hAnsi="Calibri" w:cs="Calibri"/>
-            <w:color w:val="0000FF"/>
-            <w:sz w:val="24"/>
-            <w:szCs w:val="24"/>
-            <w:u w:val="single"/>
-            <w:lang w:val="en-US" w:eastAsia="de-CH"/>
-          </w:rPr>
-          <w:t xml:space="preserve"> (</w:t>
-        </w:r>
-        <w:r>
-          <w:rPr>
-            <w:rFonts w:ascii="Calibri" w:eastAsia="Times New Roman" w:hAnsi="Calibri" w:cs="Calibri"/>
-            <w:color w:val="0000FF"/>
-            <w:sz w:val="24"/>
-            <w:szCs w:val="24"/>
-            <w:u w:val="single"/>
-            <w:lang w:val="en-US" w:eastAsia="de-CH"/>
-          </w:rPr>
-          <w:t>R</w:t>
-        </w:r>
-        <w:r>
-          <w:rPr>
-            <w:rFonts w:ascii="Calibri" w:eastAsia="Times New Roman" w:hAnsi="Calibri" w:cs="Calibri"/>
-            <w:color w:val="0000FF"/>
-            <w:sz w:val="24"/>
-            <w:szCs w:val="24"/>
-            <w:u w:val="single"/>
-            <w:lang w:val="en-US" w:eastAsia="de-CH"/>
-          </w:rPr>
-          <w:t>egister)</w:t>
+          <w:t>Konto erstellen (Register)</w:t>
         </w:r>
       </w:hyperlink>
     </w:p>
@@ -3768,9 +3306,26 @@
             <w:szCs w:val="24"/>
             <w:lang w:val="en-US"/>
           </w:rPr>
-          <w:t xml:space="preserve">Router-Links </w:t>
+          <w:t>Router-Links verändern?</w:t>
         </w:r>
-        <w:proofErr w:type="spellStart"/>
+      </w:hyperlink>
+    </w:p>
+    <w:p>
+      <w:pPr>
+        <w:numPr>
+          <w:ilvl w:val="0"/>
+          <w:numId w:val="11"/>
+        </w:numPr>
+        <w:spacing w:after="0" w:line="240" w:lineRule="auto"/>
+        <w:textAlignment w:val="center"/>
+        <w:rPr>
+          <w:rFonts w:ascii="Calibri" w:eastAsia="Times New Roman" w:hAnsi="Calibri" w:cs="Calibri"/>
+          <w:sz w:val="24"/>
+          <w:szCs w:val="24"/>
+          <w:lang w:val="en-US" w:eastAsia="de-CH"/>
+        </w:rPr>
+      </w:pPr>
+      <w:hyperlink r:id="rId25" w:history="1">
         <w:r>
           <w:rPr>
             <w:rStyle w:val="Hyperlink"/>
@@ -3779,18 +3334,7 @@
             <w:szCs w:val="24"/>
             <w:lang w:val="en-US"/>
           </w:rPr>
-          <w:t>verändern</w:t>
-        </w:r>
-        <w:proofErr w:type="spellEnd"/>
-        <w:r>
-          <w:rPr>
-            <w:rStyle w:val="Hyperlink"/>
-            <w:rFonts w:ascii="Calibri" w:hAnsi="Calibri" w:cs="Calibri"/>
-            <w:sz w:val="24"/>
-            <w:szCs w:val="24"/>
-            <w:lang w:val="en-US"/>
-          </w:rPr>
-          <w:t>?</w:t>
+          <w:t>Texte unterstreichen</w:t>
         </w:r>
       </w:hyperlink>
     </w:p>
@@ -3803,58 +3347,6 @@
         <w:spacing w:after="0" w:line="240" w:lineRule="auto"/>
         <w:textAlignment w:val="center"/>
         <w:rPr>
-          <w:rFonts w:ascii="Calibri" w:eastAsia="Times New Roman" w:hAnsi="Calibri" w:cs="Calibri"/>
-          <w:sz w:val="24"/>
-          <w:szCs w:val="24"/>
-          <w:lang w:val="en-US" w:eastAsia="de-CH"/>
-        </w:rPr>
-      </w:pPr>
-      <w:hyperlink r:id="rId25" w:history="1">
-        <w:proofErr w:type="spellStart"/>
-        <w:r>
-          <w:rPr>
-            <w:rStyle w:val="Hyperlink"/>
-            <w:rFonts w:ascii="Calibri" w:hAnsi="Calibri" w:cs="Calibri"/>
-            <w:sz w:val="24"/>
-            <w:szCs w:val="24"/>
-            <w:lang w:val="en-US"/>
-          </w:rPr>
-          <w:t>Texte</w:t>
-        </w:r>
-        <w:proofErr w:type="spellEnd"/>
-        <w:r>
-          <w:rPr>
-            <w:rStyle w:val="Hyperlink"/>
-            <w:rFonts w:ascii="Calibri" w:hAnsi="Calibri" w:cs="Calibri"/>
-            <w:sz w:val="24"/>
-            <w:szCs w:val="24"/>
-            <w:lang w:val="en-US"/>
-          </w:rPr>
-          <w:t xml:space="preserve"> </w:t>
-        </w:r>
-        <w:proofErr w:type="spellStart"/>
-        <w:r>
-          <w:rPr>
-            <w:rStyle w:val="Hyperlink"/>
-            <w:rFonts w:ascii="Calibri" w:hAnsi="Calibri" w:cs="Calibri"/>
-            <w:sz w:val="24"/>
-            <w:szCs w:val="24"/>
-            <w:lang w:val="en-US"/>
-          </w:rPr>
-          <w:t>unterstreichen</w:t>
-        </w:r>
-        <w:proofErr w:type="spellEnd"/>
-      </w:hyperlink>
-    </w:p>
-    <w:p>
-      <w:pPr>
-        <w:numPr>
-          <w:ilvl w:val="0"/>
-          <w:numId w:val="11"/>
-        </w:numPr>
-        <w:spacing w:after="0" w:line="240" w:lineRule="auto"/>
-        <w:textAlignment w:val="center"/>
-        <w:rPr>
           <w:rStyle w:val="Hyperlink"/>
           <w:rFonts w:ascii="Calibri" w:eastAsia="Times New Roman" w:hAnsi="Calibri" w:cs="Calibri"/>
           <w:color w:val="auto"/>
@@ -3865,7 +3357,6 @@
         </w:rPr>
       </w:pPr>
       <w:hyperlink r:id="rId26" w:history="1">
-        <w:proofErr w:type="spellStart"/>
         <w:r>
           <w:rPr>
             <w:rStyle w:val="Hyperlink"/>
@@ -3876,7 +3367,6 @@
           </w:rPr>
           <w:t>Terms+Service</w:t>
         </w:r>
-        <w:proofErr w:type="spellEnd"/>
       </w:hyperlink>
     </w:p>
     <w:p>
@@ -3894,18 +3384,18 @@
           <w:lang w:val="en-US" w:eastAsia="de-CH"/>
         </w:rPr>
       </w:pPr>
-      <w:r>
-        <w:rPr>
-          <w:rStyle w:val="Hyperlink"/>
-          <w:rFonts w:ascii="Calibri" w:eastAsia="Times New Roman" w:hAnsi="Calibri" w:cs="Calibri"/>
-          <w:color w:val="auto"/>
-          <w:sz w:val="24"/>
-          <w:szCs w:val="24"/>
-          <w:u w:val="none"/>
-          <w:lang w:val="en-US" w:eastAsia="de-CH"/>
-        </w:rPr>
-        <w:t>SideQuest7B</w:t>
-      </w:r>
+      <w:hyperlink r:id="rId27" w:history="1">
+        <w:r>
+          <w:rPr>
+            <w:rStyle w:val="Hyperlink"/>
+            <w:rFonts w:ascii="Calibri" w:eastAsia="Times New Roman" w:hAnsi="Calibri" w:cs="Calibri"/>
+            <w:sz w:val="24"/>
+            <w:szCs w:val="24"/>
+            <w:lang w:val="en-US" w:eastAsia="de-CH"/>
+          </w:rPr>
+          <w:t>SideQuest7B</w:t>
+        </w:r>
+      </w:hyperlink>
     </w:p>
     <w:p>
       <w:pPr>
@@ -3961,22 +3451,60 @@
           <w:lang w:val="en-US"/>
         </w:rPr>
       </w:pPr>
-      <w:r>
-        <w:rPr>
-          <w:sz w:val="24"/>
-          <w:szCs w:val="24"/>
-          <w:lang w:val="en-US"/>
-        </w:rPr>
-        <w:t>SideQuest4A</w:t>
-      </w:r>
-      <w:r>
-        <w:rPr>
-          <w:sz w:val="24"/>
-          <w:szCs w:val="24"/>
-          <w:lang w:val="en-US"/>
-        </w:rPr>
-        <w:t>-5A</w:t>
-      </w:r>
+      <w:hyperlink r:id="rId28" w:history="1">
+        <w:r>
+          <w:rPr>
+            <w:rStyle w:val="Hyperlink"/>
+            <w:sz w:val="24"/>
+            <w:szCs w:val="24"/>
+            <w:lang w:val="en-US"/>
+          </w:rPr>
+          <w:t>SideQuest4</w:t>
+        </w:r>
+        <w:r>
+          <w:rPr>
+            <w:rStyle w:val="Hyperlink"/>
+            <w:sz w:val="24"/>
+            <w:szCs w:val="24"/>
+            <w:lang w:val="en-US"/>
+          </w:rPr>
+          <w:t>A</w:t>
+        </w:r>
+      </w:hyperlink>
+    </w:p>
+    <w:p>
+      <w:pPr>
+        <w:pStyle w:val="Listenabsatz"/>
+        <w:numPr>
+          <w:ilvl w:val="0"/>
+          <w:numId w:val="12"/>
+        </w:numPr>
+        <w:rPr>
+          <w:sz w:val="24"/>
+          <w:szCs w:val="24"/>
+          <w:lang w:val="en-US"/>
+        </w:rPr>
+      </w:pPr>
+      <w:hyperlink r:id="rId29" w:history="1">
+        <w:r>
+          <w:rPr>
+            <w:rStyle w:val="Hyperlink"/>
+            <w:sz w:val="24"/>
+            <w:szCs w:val="24"/>
+            <w:lang w:val="en-US"/>
+          </w:rPr>
+          <w:t>SideQuest</w:t>
+        </w:r>
+        <w:r>
+          <w:rPr>
+            <w:rStyle w:val="Hyperlink"/>
+            <w:sz w:val="24"/>
+            <w:szCs w:val="24"/>
+            <w:lang w:val="en-US"/>
+          </w:rPr>
+          <w:t>5A</w:t>
+        </w:r>
+      </w:hyperlink>
     </w:p>
     <w:sectPr>
       <w:pgSz w:w="12240" w:h="15840"/>

</xml_diff>